<commit_message>
#6 Detailplanung für Iteration 2 erstellt
</commit_message>
<xml_diff>
--- a/Basisverzeichnis/trunk/10_Projektmanagement/02_Planungsunterlagen/Detailplanung_Iteration_2.docx
+++ b/Basisverzeichnis/trunk/10_Projektmanagement/02_Planungsunterlagen/Detailplanung_Iteration_2.docx
@@ -217,7 +217,12 @@
         <w:pStyle w:val="berschrift3"/>
       </w:pPr>
       <w:r>
-        <w:t>Arbeitspakete:</w:t>
+        <w:t>Arbeitspaket</w:t>
+      </w:r>
+      <w:bookmarkStart w:id="0" w:name="_GoBack"/>
+      <w:bookmarkEnd w:id="0"/>
+      <w:r>
+        <w:t>:</w:t>
       </w:r>
     </w:p>
     <w:p>
@@ -491,7 +496,10 @@
         </w:numPr>
       </w:pPr>
       <w:r>
-        <w:t>Oberfläche programmieren</w:t>
+        <w:t xml:space="preserve">Oberfläche </w:t>
+      </w:r>
+      <w:r>
+        <w:t>erstellen</w:t>
       </w:r>
     </w:p>
     <w:p>
@@ -915,12 +923,7 @@
         </w:numPr>
       </w:pPr>
       <w:r>
-        <w:t xml:space="preserve">Oberflächen-Prototyp erstellen (ohne </w:t>
-      </w:r>
-      <w:bookmarkStart w:id="0" w:name="_GoBack"/>
-      <w:bookmarkEnd w:id="0"/>
-      <w:r>
-        <w:t>größere Funktionalität)</w:t>
+        <w:t>Oberflächen-Prototyp erstellen (ohne größere Funktionalität)</w:t>
       </w:r>
     </w:p>
     <w:p>

</xml_diff>

<commit_message>
#6 Detailplanung an aktuellen Stand angepasst
</commit_message>
<xml_diff>
--- a/Basisverzeichnis/trunk/10_Projektmanagement/02_Planungsunterlagen/Detailplanung_Iteration_2.docx
+++ b/Basisverzeichnis/trunk/10_Projektmanagement/02_Planungsunterlagen/Detailplanung_Iteration_2.docx
@@ -65,58 +65,95 @@
           <w:ilvl w:val="0"/>
           <w:numId w:val="1"/>
         </w:numPr>
+        <w:rPr>
+          <w:b/>
+          <w:color w:val="FF0000"/>
+        </w:rPr>
       </w:pPr>
       <w:r>
         <w:rPr>
           <w:rStyle w:val="SchwacheHervorhebung"/>
+          <w:b/>
         </w:rPr>
         <w:t>4</w:t>
       </w:r>
       <w:r>
         <w:rPr>
           <w:rStyle w:val="SchwacheHervorhebung"/>
+          <w:b/>
         </w:rPr>
         <w:t xml:space="preserve">. </w:t>
       </w:r>
       <w:r>
         <w:rPr>
           <w:rStyle w:val="SchwacheHervorhebung"/>
+          <w:b/>
         </w:rPr>
         <w:t>Mai</w:t>
       </w:r>
       <w:r>
         <w:rPr>
           <w:rStyle w:val="SchwacheHervorhebung"/>
+          <w:b/>
         </w:rPr>
         <w:t>:</w:t>
       </w:r>
       <w:r>
         <w:rPr>
+          <w:b/>
           <w:color w:val="FF0000"/>
         </w:rPr>
         <w:t xml:space="preserve"> </w:t>
       </w:r>
       <w:r>
+        <w:rPr>
+          <w:b/>
+          <w:color w:val="FF0000"/>
+        </w:rPr>
         <w:t>Abgabe Reflexionsberichte</w:t>
       </w:r>
       <w:r>
+        <w:rPr>
+          <w:b/>
+          <w:color w:val="FF0000"/>
+        </w:rPr>
         <w:t xml:space="preserve"> (siehe T</w:t>
       </w:r>
       <w:r>
+        <w:rPr>
+          <w:b/>
+          <w:color w:val="FF0000"/>
+        </w:rPr>
         <w:t>4</w:t>
       </w:r>
       <w:r>
+        <w:rPr>
+          <w:b/>
+          <w:color w:val="FF0000"/>
+        </w:rPr>
         <w:t xml:space="preserve"> im </w:t>
       </w:r>
       <w:proofErr w:type="spellStart"/>
       <w:r>
+        <w:rPr>
+          <w:b/>
+          <w:color w:val="FF0000"/>
+        </w:rPr>
         <w:t>SWProjektkalender</w:t>
       </w:r>
       <w:proofErr w:type="spellEnd"/>
       <w:r>
+        <w:rPr>
+          <w:b/>
+          <w:color w:val="FF0000"/>
+        </w:rPr>
         <w:t>)</w:t>
       </w:r>
       <w:r>
+        <w:rPr>
+          <w:b/>
+          <w:color w:val="FF0000"/>
+        </w:rPr>
         <w:t xml:space="preserve"> / Endgültiges Ergebnis der Analyse steht fest / Abgabe der Systemanalyse-Ergebnisse</w:t>
       </w:r>
     </w:p>
@@ -227,8 +264,14 @@
           <w:ilvl w:val="0"/>
           <w:numId w:val="3"/>
         </w:numPr>
-      </w:pPr>
-      <w:r>
+        <w:rPr>
+          <w:i/>
+        </w:rPr>
+      </w:pPr>
+      <w:r>
+        <w:rPr>
+          <w:i/>
+        </w:rPr>
         <w:t>Freitag, 29. April 11:00</w:t>
       </w:r>
     </w:p>
@@ -239,9 +282,27 @@
           <w:ilvl w:val="0"/>
           <w:numId w:val="3"/>
         </w:numPr>
-      </w:pPr>
-      <w:r>
-        <w:t>Voraussichtlich Mittwoch, 4. Mai</w:t>
+        <w:rPr>
+          <w:b/>
+        </w:rPr>
+      </w:pPr>
+      <w:r>
+        <w:rPr>
+          <w:b/>
+        </w:rPr>
+        <w:t xml:space="preserve">Mittwoch, </w:t>
+      </w:r>
+      <w:r>
+        <w:rPr>
+          <w:b/>
+        </w:rPr>
+        <w:t>4. Mai</w:t>
+      </w:r>
+      <w:r>
+        <w:rPr>
+          <w:b/>
+        </w:rPr>
+        <w:t>, 10:00 Uhr</w:t>
       </w:r>
     </w:p>
     <w:p>
@@ -314,15 +375,555 @@
         <w:rPr>
           <w:color w:val="FF0000"/>
         </w:rPr>
-        <w:t xml:space="preserve"> / automatisch generierbar …</w:t>
+        <w:t xml:space="preserve"> / automatisch generierbar … </w:t>
+      </w:r>
+    </w:p>
+    <w:p>
+      <w:pPr>
+        <w:pStyle w:val="Listenabsatz"/>
+        <w:numPr>
+          <w:ilvl w:val="0"/>
+          <w:numId w:val="2"/>
+        </w:numPr>
+        <w:rPr>
+          <w:b/>
+        </w:rPr>
+      </w:pPr>
+      <w:r>
+        <w:rPr>
+          <w:b/>
+        </w:rPr>
+        <w:t>Systemkomponenten (Klassendiagramm pro Paket für wichtigste Klassen -&gt; auf Schnittstellen achten!)</w:t>
+      </w:r>
+    </w:p>
+    <w:p>
+      <w:pPr>
+        <w:pStyle w:val="Listenabsatz"/>
+        <w:numPr>
+          <w:ilvl w:val="1"/>
+          <w:numId w:val="2"/>
+        </w:numPr>
+        <w:rPr>
+          <w:b/>
+        </w:rPr>
+      </w:pPr>
+      <w:r>
+        <w:rPr>
+          <w:b/>
+          <w:color w:val="FF0000"/>
+        </w:rPr>
+        <w:t xml:space="preserve">Größere Gruppe, untereinander aufzuteilen, evtl. auch ein Teil im Teammeeting; </w:t>
+      </w:r>
+      <w:r>
+        <w:rPr>
+          <w:b/>
+          <w:color w:val="FF0000"/>
+        </w:rPr>
+        <w:br/>
+      </w:r>
+      <w:r>
+        <w:rPr>
+          <w:b/>
+          <w:color w:val="FF0000"/>
+        </w:rPr>
+        <w:t>Tamara, Jonas, Stefan, Jeremy</w:t>
+      </w:r>
+    </w:p>
+    <w:p>
+      <w:pPr>
+        <w:pStyle w:val="Listenabsatz"/>
+        <w:numPr>
+          <w:ilvl w:val="1"/>
+          <w:numId w:val="2"/>
+        </w:numPr>
+        <w:rPr>
+          <w:b/>
+        </w:rPr>
+      </w:pPr>
+      <w:r>
+        <w:rPr>
+          <w:b/>
+          <w:color w:val="FF0000"/>
+        </w:rPr>
+        <w:t>Bis 4. Mai</w:t>
+      </w:r>
+    </w:p>
+    <w:p>
+      <w:pPr>
+        <w:pStyle w:val="Listenabsatz"/>
+        <w:numPr>
+          <w:ilvl w:val="1"/>
+          <w:numId w:val="2"/>
+        </w:numPr>
+        <w:rPr>
+          <w:b/>
+          <w:lang w:val="en-US"/>
+        </w:rPr>
+      </w:pPr>
+      <w:r>
+        <w:rPr>
+          <w:b/>
+          <w:lang w:val="en-US"/>
+        </w:rPr>
+        <w:t>View (</w:t>
+      </w:r>
+      <w:proofErr w:type="spellStart"/>
+      <w:r>
+        <w:rPr>
+          <w:b/>
+          <w:lang w:val="en-US"/>
+        </w:rPr>
+        <w:t>eingeteilt</w:t>
+      </w:r>
+      <w:proofErr w:type="spellEnd"/>
+      <w:r>
+        <w:rPr>
+          <w:b/>
+          <w:lang w:val="en-US"/>
+        </w:rPr>
+        <w:t xml:space="preserve"> in Forms, Controls, Component Representation)</w:t>
+      </w:r>
+    </w:p>
+    <w:p>
+      <w:pPr>
+        <w:pStyle w:val="Listenabsatz"/>
+        <w:numPr>
+          <w:ilvl w:val="1"/>
+          <w:numId w:val="2"/>
+        </w:numPr>
+        <w:rPr>
+          <w:b/>
+          <w:lang w:val="en-US"/>
+        </w:rPr>
+      </w:pPr>
+      <w:r>
+        <w:rPr>
+          <w:b/>
+          <w:lang w:val="en-US"/>
+        </w:rPr>
+        <w:t>Controller</w:t>
+      </w:r>
+    </w:p>
+    <w:p>
+      <w:pPr>
+        <w:pStyle w:val="Listenabsatz"/>
+        <w:numPr>
+          <w:ilvl w:val="1"/>
+          <w:numId w:val="2"/>
+        </w:numPr>
+        <w:rPr>
+          <w:b/>
+          <w:lang w:val="en-US"/>
+        </w:rPr>
+      </w:pPr>
+      <w:r>
+        <w:rPr>
+          <w:b/>
+          <w:lang w:val="en-US"/>
+        </w:rPr>
+        <w:t>Logger</w:t>
+      </w:r>
+    </w:p>
+    <w:p>
+      <w:pPr>
+        <w:pStyle w:val="Listenabsatz"/>
+        <w:numPr>
+          <w:ilvl w:val="1"/>
+          <w:numId w:val="2"/>
+        </w:numPr>
+        <w:rPr>
+          <w:b/>
+          <w:lang w:val="en-US"/>
+        </w:rPr>
+      </w:pPr>
+      <w:r>
+        <w:rPr>
+          <w:b/>
+          <w:lang w:val="en-US"/>
+        </w:rPr>
+        <w:t>Model (</w:t>
+      </w:r>
+      <w:proofErr w:type="spellStart"/>
+      <w:r>
+        <w:rPr>
+          <w:b/>
+          <w:lang w:val="en-US"/>
+        </w:rPr>
+        <w:t>eingeteilt</w:t>
+      </w:r>
+      <w:proofErr w:type="spellEnd"/>
+      <w:r>
+        <w:rPr>
+          <w:b/>
+          <w:lang w:val="en-US"/>
+        </w:rPr>
+        <w:t xml:space="preserve"> in Network Components und Business Logic)</w:t>
+      </w:r>
+    </w:p>
+    <w:p>
+      <w:pPr>
+        <w:pStyle w:val="Listenabsatz"/>
+        <w:numPr>
+          <w:ilvl w:val="0"/>
+          <w:numId w:val="2"/>
+        </w:numPr>
+      </w:pPr>
+      <w:r>
+        <w:t xml:space="preserve">Auswahl Architekturrelevanter </w:t>
+      </w:r>
+      <w:proofErr w:type="spellStart"/>
+      <w:r>
+        <w:t>Use</w:t>
+      </w:r>
+      <w:proofErr w:type="spellEnd"/>
+      <w:r>
+        <w:t xml:space="preserve"> Cases, Systemoperationen =&gt; Sequenzdiagramme / Kommunikationsdiagramme dazu</w:t>
+      </w:r>
+    </w:p>
+    <w:p>
+      <w:pPr>
+        <w:pStyle w:val="Listenabsatz"/>
+        <w:numPr>
+          <w:ilvl w:val="1"/>
+          <w:numId w:val="2"/>
+        </w:numPr>
+      </w:pPr>
+      <w:r>
+        <w:rPr>
+          <w:color w:val="FF0000"/>
+        </w:rPr>
+        <w:t xml:space="preserve">Auswahl der </w:t>
+      </w:r>
+      <w:proofErr w:type="spellStart"/>
+      <w:r>
+        <w:rPr>
+          <w:color w:val="FF0000"/>
+        </w:rPr>
+        <w:t>Use</w:t>
+      </w:r>
+      <w:proofErr w:type="spellEnd"/>
+      <w:r>
+        <w:rPr>
+          <w:color w:val="FF0000"/>
+        </w:rPr>
+        <w:t xml:space="preserve"> Cases und Finden der Systemoperationen im Teammeeting</w:t>
+      </w:r>
+      <w:r>
+        <w:rPr>
+          <w:color w:val="FF0000"/>
+        </w:rPr>
+        <w:t>: 22.04.16</w:t>
+      </w:r>
+    </w:p>
+    <w:p>
+      <w:pPr>
+        <w:pStyle w:val="Listenabsatz"/>
+        <w:numPr>
+          <w:ilvl w:val="1"/>
+          <w:numId w:val="2"/>
+        </w:numPr>
+        <w:rPr>
+          <w:b/>
+        </w:rPr>
+      </w:pPr>
+      <w:r>
+        <w:rPr>
+          <w:b/>
+          <w:color w:val="FF0000"/>
+        </w:rPr>
+        <w:t xml:space="preserve">Sequenz- / </w:t>
+      </w:r>
+      <w:proofErr w:type="spellStart"/>
+      <w:r>
+        <w:rPr>
+          <w:b/>
+          <w:color w:val="FF0000"/>
+        </w:rPr>
+        <w:t>Kommunikationsdigramme</w:t>
+      </w:r>
+      <w:proofErr w:type="spellEnd"/>
+      <w:r>
+        <w:rPr>
+          <w:b/>
+          <w:color w:val="FF0000"/>
+        </w:rPr>
+        <w:t xml:space="preserve"> in kleinerer Teilgruppe: Mirjam, Theresa</w:t>
+      </w:r>
+    </w:p>
+    <w:p>
+      <w:pPr>
+        <w:pStyle w:val="Listenabsatz"/>
+        <w:numPr>
+          <w:ilvl w:val="0"/>
+          <w:numId w:val="2"/>
+        </w:numPr>
+      </w:pPr>
+      <w:r>
+        <w:t>Oberflächen-Prototyp erstellen (ohne größere Funktionalität)</w:t>
+      </w:r>
+    </w:p>
+    <w:p>
+      <w:pPr>
+        <w:pStyle w:val="Listenabsatz"/>
+        <w:numPr>
+          <w:ilvl w:val="1"/>
+          <w:numId w:val="2"/>
+        </w:numPr>
+      </w:pPr>
+      <w:r>
+        <w:rPr>
+          <w:color w:val="FF0000"/>
+        </w:rPr>
+        <w:t>Zum Teil schon vorhanden (Skizzen); Dimitrij, Max, Stefan</w:t>
+      </w:r>
+    </w:p>
+    <w:p>
+      <w:pPr>
+        <w:pStyle w:val="Listenabsatz"/>
+        <w:numPr>
+          <w:ilvl w:val="1"/>
+          <w:numId w:val="2"/>
+        </w:numPr>
+      </w:pPr>
+      <w:r>
+        <w:t xml:space="preserve">Skizzen zu Oberflächen </w:t>
+      </w:r>
+      <w:r>
+        <w:rPr>
+          <w:color w:val="FF0000"/>
+        </w:rPr>
+        <w:t>bis</w:t>
+      </w:r>
+      <w:r>
+        <w:rPr>
+          <w:color w:val="FF0000"/>
+        </w:rPr>
+        <w:t xml:space="preserve"> 29. April</w:t>
+      </w:r>
+    </w:p>
+    <w:p>
+      <w:pPr>
+        <w:pStyle w:val="Listenabsatz"/>
+        <w:numPr>
+          <w:ilvl w:val="1"/>
+          <w:numId w:val="2"/>
+        </w:numPr>
+      </w:pPr>
+      <w:r>
+        <w:rPr>
+          <w:strike/>
+        </w:rPr>
+        <w:t>Oberfläche erstellen</w:t>
+      </w:r>
+      <w:r>
+        <w:t xml:space="preserve"> </w:t>
+      </w:r>
+      <w:r>
+        <w:rPr>
+          <w:color w:val="FF0000"/>
+        </w:rPr>
+        <w:t>siehe Grundgerüst der Klassen erstellen</w:t>
+      </w:r>
+    </w:p>
+    <w:p>
+      <w:pPr>
+        <w:pStyle w:val="Listenabsatz"/>
+        <w:numPr>
+          <w:ilvl w:val="0"/>
+          <w:numId w:val="2"/>
+        </w:numPr>
+        <w:rPr>
+          <w:b/>
+        </w:rPr>
+      </w:pPr>
+      <w:r>
+        <w:rPr>
+          <w:b/>
+        </w:rPr>
+        <w:t>Grundgerüst der Klassen und Interfaces erstellen</w:t>
+      </w:r>
+      <w:r>
+        <w:rPr>
+          <w:b/>
+        </w:rPr>
+        <w:t xml:space="preserve"> </w:t>
+      </w:r>
+      <w:r>
+        <w:rPr>
+          <w:b/>
+          <w:color w:val="FF0000"/>
+        </w:rPr>
+        <w:t>=&gt; 4. Mai</w:t>
+      </w:r>
+      <w:r>
+        <w:rPr>
+          <w:b/>
+          <w:color w:val="FF0000"/>
+        </w:rPr>
+        <w:t>, was bis dahin möglich ist</w:t>
       </w:r>
       <w:bookmarkStart w:id="0" w:name="_GoBack"/>
       <w:bookmarkEnd w:id="0"/>
-      <w:r>
-        <w:rPr>
-          <w:color w:val="FF0000"/>
-        </w:rPr>
-        <w:t xml:space="preserve"> </w:t>
+    </w:p>
+    <w:p>
+      <w:pPr>
+        <w:pStyle w:val="Listenabsatz"/>
+        <w:numPr>
+          <w:ilvl w:val="1"/>
+          <w:numId w:val="2"/>
+        </w:numPr>
+        <w:rPr>
+          <w:b/>
+        </w:rPr>
+      </w:pPr>
+      <w:r>
+        <w:rPr>
+          <w:b/>
+          <w:color w:val="FF0000"/>
+        </w:rPr>
+        <w:t>Vermutlich kleinere Gruppe: Dimitrij, Jeremy, Tamara, Max, Alex, Jonas</w:t>
+      </w:r>
+    </w:p>
+    <w:p>
+      <w:pPr>
+        <w:pStyle w:val="Listenabsatz"/>
+        <w:numPr>
+          <w:ilvl w:val="1"/>
+          <w:numId w:val="2"/>
+        </w:numPr>
+        <w:rPr>
+          <w:b/>
+        </w:rPr>
+      </w:pPr>
+      <w:r>
+        <w:rPr>
+          <w:b/>
+        </w:rPr>
+        <w:t>Im Klassendiagramm gefundene Methoden leer anlegen</w:t>
+      </w:r>
+    </w:p>
+    <w:p>
+      <w:pPr>
+        <w:pStyle w:val="Listenabsatz"/>
+        <w:numPr>
+          <w:ilvl w:val="2"/>
+          <w:numId w:val="2"/>
+        </w:numPr>
+        <w:rPr>
+          <w:b/>
+          <w:i/>
+          <w:sz w:val="20"/>
+        </w:rPr>
+      </w:pPr>
+      <w:r>
+        <w:rPr>
+          <w:b/>
+          <w:i/>
+          <w:sz w:val="20"/>
+        </w:rPr>
+        <w:t>Controller: Jonas</w:t>
+      </w:r>
+    </w:p>
+    <w:p>
+      <w:pPr>
+        <w:pStyle w:val="Listenabsatz"/>
+        <w:numPr>
+          <w:ilvl w:val="2"/>
+          <w:numId w:val="2"/>
+        </w:numPr>
+        <w:rPr>
+          <w:b/>
+          <w:i/>
+          <w:sz w:val="20"/>
+          <w:lang w:val="en-US"/>
+        </w:rPr>
+      </w:pPr>
+      <w:r>
+        <w:rPr>
+          <w:b/>
+          <w:i/>
+          <w:sz w:val="20"/>
+          <w:lang w:val="en-US"/>
+        </w:rPr>
+        <w:t>Model – Network Components: Jeremy &amp; Tamara</w:t>
+      </w:r>
+    </w:p>
+    <w:p>
+      <w:pPr>
+        <w:pStyle w:val="Listenabsatz"/>
+        <w:numPr>
+          <w:ilvl w:val="2"/>
+          <w:numId w:val="2"/>
+        </w:numPr>
+        <w:rPr>
+          <w:b/>
+          <w:i/>
+          <w:sz w:val="20"/>
+          <w:lang w:val="en-US"/>
+        </w:rPr>
+      </w:pPr>
+      <w:r>
+        <w:rPr>
+          <w:b/>
+          <w:i/>
+          <w:sz w:val="20"/>
+          <w:lang w:val="en-US"/>
+        </w:rPr>
+        <w:t xml:space="preserve">Model – Business Logic: </w:t>
+      </w:r>
+      <w:proofErr w:type="spellStart"/>
+      <w:r>
+        <w:rPr>
+          <w:b/>
+          <w:i/>
+          <w:sz w:val="20"/>
+          <w:lang w:val="en-US"/>
+        </w:rPr>
+        <w:t>Dimitrij</w:t>
+      </w:r>
+      <w:proofErr w:type="spellEnd"/>
+    </w:p>
+    <w:p>
+      <w:pPr>
+        <w:pStyle w:val="Listenabsatz"/>
+        <w:numPr>
+          <w:ilvl w:val="1"/>
+          <w:numId w:val="2"/>
+        </w:numPr>
+        <w:rPr>
+          <w:b/>
+        </w:rPr>
+      </w:pPr>
+      <w:r>
+        <w:rPr>
+          <w:b/>
+        </w:rPr>
+        <w:t>Einfache Methoden können bereits programmiert werden</w:t>
+      </w:r>
+    </w:p>
+    <w:p>
+      <w:pPr>
+        <w:pStyle w:val="Listenabsatz"/>
+        <w:numPr>
+          <w:ilvl w:val="1"/>
+          <w:numId w:val="2"/>
+        </w:numPr>
+        <w:rPr>
+          <w:b/>
+        </w:rPr>
+      </w:pPr>
+      <w:r>
+        <w:rPr>
+          <w:b/>
+        </w:rPr>
+        <w:t>Oberfläche:</w:t>
+      </w:r>
+      <w:r>
+        <w:rPr>
+          <w:b/>
+          <w:color w:val="FF0000"/>
+        </w:rPr>
+        <w:t xml:space="preserve"> Max, Stefan, Alex</w:t>
       </w:r>
     </w:p>
     <w:p>
@@ -333,162 +934,97 @@
           <w:numId w:val="2"/>
         </w:numPr>
       </w:pPr>
-      <w:r>
-        <w:t>Systemkomponenten (Klassendiagramm pro Paket für wichtigste Klassen -&gt; auf Schnittstellen achten!)</w:t>
-      </w:r>
-    </w:p>
-    <w:p>
-      <w:pPr>
-        <w:pStyle w:val="Listenabsatz"/>
-        <w:numPr>
-          <w:ilvl w:val="1"/>
-          <w:numId w:val="2"/>
-        </w:numPr>
-      </w:pPr>
-      <w:r>
-        <w:rPr>
-          <w:color w:val="FF0000"/>
-        </w:rPr>
-        <w:t xml:space="preserve">Größere Gruppe, untereinander aufzuteilen, evtl. auch ein Teil im Teammeeting; </w:t>
-      </w:r>
-      <w:r>
-        <w:rPr>
-          <w:color w:val="FF0000"/>
-        </w:rPr>
-        <w:br/>
-      </w:r>
-      <w:r>
-        <w:rPr>
-          <w:color w:val="FF0000"/>
-        </w:rPr>
-        <w:t>Tamara, Jonas, Stefan, Jeremy</w:t>
-      </w:r>
-    </w:p>
-    <w:p>
-      <w:pPr>
-        <w:pStyle w:val="Listenabsatz"/>
-        <w:numPr>
-          <w:ilvl w:val="1"/>
-          <w:numId w:val="2"/>
-        </w:numPr>
-      </w:pPr>
-      <w:r>
-        <w:rPr>
-          <w:color w:val="FF0000"/>
-        </w:rPr>
-        <w:t>Bis 4. Mai</w:t>
-      </w:r>
-    </w:p>
-    <w:p>
-      <w:pPr>
-        <w:pStyle w:val="Listenabsatz"/>
-        <w:numPr>
-          <w:ilvl w:val="1"/>
-          <w:numId w:val="2"/>
-        </w:numPr>
-        <w:rPr>
-          <w:lang w:val="en-US"/>
-        </w:rPr>
-      </w:pPr>
-      <w:r>
-        <w:rPr>
-          <w:lang w:val="en-US"/>
-        </w:rPr>
-        <w:t>View (</w:t>
-      </w:r>
       <w:proofErr w:type="spellStart"/>
       <w:r>
-        <w:rPr>
-          <w:lang w:val="en-US"/>
-        </w:rPr>
-        <w:t>eingeteilt</w:t>
+        <w:t>Use</w:t>
       </w:r>
       <w:proofErr w:type="spellEnd"/>
       <w:r>
-        <w:rPr>
-          <w:lang w:val="en-US"/>
-        </w:rPr>
-        <w:t xml:space="preserve"> in Forms, Controls, Component Repres</w:t>
-      </w:r>
-      <w:r>
-        <w:rPr>
-          <w:lang w:val="en-US"/>
-        </w:rPr>
-        <w:t>e</w:t>
-      </w:r>
-      <w:r>
-        <w:rPr>
-          <w:lang w:val="en-US"/>
-        </w:rPr>
-        <w:t>ntation)</w:t>
-      </w:r>
-    </w:p>
-    <w:p>
-      <w:pPr>
-        <w:pStyle w:val="Listenabsatz"/>
-        <w:numPr>
-          <w:ilvl w:val="1"/>
-          <w:numId w:val="2"/>
-        </w:numPr>
-        <w:rPr>
-          <w:lang w:val="en-US"/>
-        </w:rPr>
-      </w:pPr>
-      <w:r>
-        <w:rPr>
-          <w:lang w:val="en-US"/>
-        </w:rPr>
-        <w:t>Controller</w:t>
-      </w:r>
-    </w:p>
-    <w:p>
-      <w:pPr>
-        <w:pStyle w:val="Listenabsatz"/>
-        <w:numPr>
-          <w:ilvl w:val="1"/>
-          <w:numId w:val="2"/>
-        </w:numPr>
-        <w:rPr>
-          <w:lang w:val="en-US"/>
-        </w:rPr>
-      </w:pPr>
-      <w:r>
-        <w:rPr>
-          <w:lang w:val="en-US"/>
-        </w:rPr>
-        <w:t>Logger</w:t>
-      </w:r>
-    </w:p>
-    <w:p>
-      <w:pPr>
-        <w:pStyle w:val="Listenabsatz"/>
-        <w:numPr>
-          <w:ilvl w:val="1"/>
-          <w:numId w:val="2"/>
-        </w:numPr>
-        <w:rPr>
-          <w:lang w:val="en-US"/>
-        </w:rPr>
-      </w:pPr>
-      <w:r>
-        <w:rPr>
-          <w:lang w:val="en-US"/>
-        </w:rPr>
-        <w:t>Model (</w:t>
+        <w:t>-Case-basierte Testfälle finden / erstellen</w:t>
+      </w:r>
+    </w:p>
+    <w:p>
+      <w:pPr>
+        <w:pStyle w:val="Listenabsatz"/>
+        <w:numPr>
+          <w:ilvl w:val="1"/>
+          <w:numId w:val="2"/>
+        </w:numPr>
+      </w:pPr>
+      <w:r>
+        <w:rPr>
+          <w:color w:val="FF0000"/>
+        </w:rPr>
+        <w:t>Kleinere Gruppe; Mirjam, Denis, Oleg, Alex bis ca. 13. Mai</w:t>
+      </w:r>
+    </w:p>
+    <w:p>
+      <w:pPr>
+        <w:pStyle w:val="Listenabsatz"/>
+        <w:numPr>
+          <w:ilvl w:val="0"/>
+          <w:numId w:val="2"/>
+        </w:numPr>
+      </w:pPr>
+      <w:r>
+        <w:t>Erste Funktionalität ausprogrammieren</w:t>
+      </w:r>
+    </w:p>
+    <w:p>
+      <w:pPr>
+        <w:pStyle w:val="Listenabsatz"/>
+        <w:numPr>
+          <w:ilvl w:val="1"/>
+          <w:numId w:val="2"/>
+        </w:numPr>
+      </w:pPr>
+      <w:r>
+        <w:rPr>
+          <w:color w:val="FF0000"/>
+        </w:rPr>
+        <w:t>Was genau und wie viele wird sich zeigen (je nachdem wie lange die anderen Sachen dauern)</w:t>
+      </w:r>
+    </w:p>
+    <w:p>
+      <w:pPr>
+        <w:pStyle w:val="Listenabsatz"/>
+        <w:numPr>
+          <w:ilvl w:val="0"/>
+          <w:numId w:val="2"/>
+        </w:numPr>
+      </w:pPr>
+      <w:r>
+        <w:t>Erste Tests durchführen</w:t>
+      </w:r>
+    </w:p>
+    <w:p>
+      <w:pPr>
+        <w:pStyle w:val="Listenabsatz"/>
+        <w:numPr>
+          <w:ilvl w:val="1"/>
+          <w:numId w:val="2"/>
+        </w:numPr>
+      </w:pPr>
+      <w:r>
+        <w:rPr>
+          <w:color w:val="FF0000"/>
+        </w:rPr>
+        <w:lastRenderedPageBreak/>
+        <w:t xml:space="preserve">Sofern Funktionalität vorhanden, die </w:t>
       </w:r>
       <w:proofErr w:type="spellStart"/>
       <w:r>
         <w:rPr>
-          <w:lang w:val="en-US"/>
-        </w:rPr>
-        <w:t>eingeteilt</w:t>
+          <w:color w:val="FF0000"/>
+        </w:rPr>
+        <w:t>testbar</w:t>
       </w:r>
       <w:proofErr w:type="spellEnd"/>
       <w:r>
         <w:rPr>
-          <w:lang w:val="en-US"/>
-        </w:rPr>
-        <w:t xml:space="preserve"> in Network Components und Business Logic)</w:t>
+          <w:color w:val="FF0000"/>
+        </w:rPr>
+        <w:t xml:space="preserve"> ist</w:t>
       </w:r>
     </w:p>
     <w:p>
@@ -500,91 +1036,52 @@
         </w:numPr>
       </w:pPr>
       <w:r>
-        <w:t xml:space="preserve">Auswahl Architekturrelevanter </w:t>
+        <w:t xml:space="preserve">Regelmäßiger </w:t>
       </w:r>
       <w:proofErr w:type="spellStart"/>
       <w:r>
-        <w:t>Use</w:t>
+        <w:t>Build</w:t>
       </w:r>
       <w:proofErr w:type="spellEnd"/>
       <w:r>
-        <w:t xml:space="preserve"> Cases, Systemoperationen =&gt; Sequenzdiagramme / Kommunikationsdiagramme dazu</w:t>
-      </w:r>
-    </w:p>
-    <w:p>
-      <w:pPr>
-        <w:pStyle w:val="Listenabsatz"/>
-        <w:numPr>
-          <w:ilvl w:val="1"/>
-          <w:numId w:val="2"/>
-        </w:numPr>
-      </w:pPr>
-      <w:r>
-        <w:rPr>
-          <w:color w:val="FF0000"/>
-        </w:rPr>
-        <w:t xml:space="preserve">Auswahl der </w:t>
-      </w:r>
+        <w:t xml:space="preserve"> (mind. 1x (?) die Woche) sobald nennenswerte Code-Menge vorhanden</w:t>
+      </w:r>
+    </w:p>
+    <w:p>
+      <w:pPr>
+        <w:pStyle w:val="Listenabsatz"/>
+        <w:numPr>
+          <w:ilvl w:val="1"/>
+          <w:numId w:val="2"/>
+        </w:numPr>
+      </w:pPr>
       <w:proofErr w:type="spellStart"/>
       <w:r>
         <w:rPr>
           <w:color w:val="FF0000"/>
         </w:rPr>
-        <w:t>Use</w:t>
+        <w:t>Build</w:t>
       </w:r>
       <w:proofErr w:type="spellEnd"/>
       <w:r>
         <w:rPr>
           <w:color w:val="FF0000"/>
         </w:rPr>
-        <w:t xml:space="preserve"> Cases und Finden der Systemoperationen im Teammeeting</w:t>
-      </w:r>
-      <w:r>
-        <w:rPr>
-          <w:color w:val="FF0000"/>
-        </w:rPr>
-        <w:t>: 22.04.16</w:t>
-      </w:r>
-    </w:p>
-    <w:p>
-      <w:pPr>
-        <w:pStyle w:val="Listenabsatz"/>
-        <w:numPr>
-          <w:ilvl w:val="1"/>
-          <w:numId w:val="2"/>
-        </w:numPr>
-      </w:pPr>
-      <w:r>
-        <w:rPr>
-          <w:color w:val="FF0000"/>
-        </w:rPr>
-        <w:t xml:space="preserve">Sequenz- / </w:t>
+        <w:t xml:space="preserve">-Admin! (Stefan </w:t>
       </w:r>
       <w:proofErr w:type="spellStart"/>
       <w:r>
         <w:rPr>
           <w:color w:val="FF0000"/>
         </w:rPr>
-        <w:t>Kommunikationsdigramme</w:t>
+        <w:t>Pölloth</w:t>
       </w:r>
       <w:proofErr w:type="spellEnd"/>
       <w:r>
         <w:rPr>
           <w:color w:val="FF0000"/>
         </w:rPr>
-        <w:t xml:space="preserve"> in kleinerer Teilgruppe</w:t>
-      </w:r>
-      <w:r>
-        <w:rPr>
-          <w:color w:val="FF0000"/>
-        </w:rPr>
-        <w:t>:</w:t>
-      </w:r>
-      <w:r>
-        <w:rPr>
-          <w:color w:val="FF0000"/>
-        </w:rPr>
-        <w:t xml:space="preserve"> Mirjam, Theresa</w:t>
+        <w:t>)</w:t>
       </w:r>
     </w:p>
     <w:p>
@@ -594,323 +1091,42 @@
           <w:ilvl w:val="0"/>
           <w:numId w:val="2"/>
         </w:numPr>
-      </w:pPr>
-      <w:r>
-        <w:t>Oberflächen-Prototyp erstellen (ohne größere Funktionalität)</w:t>
-      </w:r>
-    </w:p>
-    <w:p>
-      <w:pPr>
-        <w:pStyle w:val="Listenabsatz"/>
-        <w:numPr>
-          <w:ilvl w:val="1"/>
-          <w:numId w:val="2"/>
-        </w:numPr>
-      </w:pPr>
-      <w:r>
-        <w:rPr>
-          <w:color w:val="FF0000"/>
-        </w:rPr>
-        <w:t>Zum Teil schon vorhanden (Skizzen); Dimitrij, Max, Stefan</w:t>
-      </w:r>
-    </w:p>
-    <w:p>
-      <w:pPr>
-        <w:pStyle w:val="Listenabsatz"/>
-        <w:numPr>
-          <w:ilvl w:val="1"/>
-          <w:numId w:val="2"/>
-        </w:numPr>
-      </w:pPr>
-      <w:r>
-        <w:t xml:space="preserve">Skizzen zu Oberflächen </w:t>
-      </w:r>
-      <w:r>
-        <w:rPr>
-          <w:color w:val="FF0000"/>
-        </w:rPr>
-        <w:t>bis</w:t>
-      </w:r>
-      <w:r>
-        <w:rPr>
-          <w:color w:val="FF0000"/>
-        </w:rPr>
-        <w:t xml:space="preserve"> 29. April</w:t>
-      </w:r>
-    </w:p>
-    <w:p>
-      <w:pPr>
-        <w:pStyle w:val="Listenabsatz"/>
-        <w:numPr>
-          <w:ilvl w:val="1"/>
-          <w:numId w:val="2"/>
-        </w:numPr>
-      </w:pPr>
-      <w:r>
-        <w:t xml:space="preserve">Oberfläche erstellen </w:t>
-      </w:r>
-      <w:r>
-        <w:rPr>
-          <w:color w:val="FF0000"/>
-        </w:rPr>
-        <w:t>bis ca. 6. Mai</w:t>
-      </w:r>
-    </w:p>
-    <w:p>
-      <w:pPr>
-        <w:pStyle w:val="Listenabsatz"/>
-        <w:numPr>
-          <w:ilvl w:val="0"/>
-          <w:numId w:val="2"/>
-        </w:numPr>
-      </w:pPr>
-      <w:r>
-        <w:t>Grundgerüst der Klassen und Interfaces erstellen</w:t>
-      </w:r>
-    </w:p>
-    <w:p>
-      <w:pPr>
-        <w:pStyle w:val="Listenabsatz"/>
-        <w:numPr>
-          <w:ilvl w:val="1"/>
-          <w:numId w:val="2"/>
-        </w:numPr>
-      </w:pPr>
-      <w:r>
-        <w:rPr>
-          <w:color w:val="FF0000"/>
-        </w:rPr>
-        <w:t>Vermutlich kleinere Gruppe:</w:t>
-      </w:r>
-      <w:r>
-        <w:rPr>
-          <w:color w:val="FF0000"/>
-        </w:rPr>
-        <w:t xml:space="preserve"> </w:t>
-      </w:r>
-      <w:r>
-        <w:rPr>
-          <w:color w:val="FF0000"/>
-        </w:rPr>
-        <w:t>Dimitrij, Jeremy, Tamara, Max, Alex, Jonas</w:t>
-      </w:r>
-    </w:p>
-    <w:p>
-      <w:pPr>
-        <w:pStyle w:val="Listenabsatz"/>
-        <w:numPr>
-          <w:ilvl w:val="1"/>
-          <w:numId w:val="2"/>
-        </w:numPr>
-      </w:pPr>
-      <w:r>
-        <w:t>Im Klassendiagramm gefundene Methoden leer anlegen</w:t>
-      </w:r>
-    </w:p>
-    <w:p>
-      <w:pPr>
-        <w:pStyle w:val="Listenabsatz"/>
-        <w:numPr>
-          <w:ilvl w:val="1"/>
-          <w:numId w:val="2"/>
-        </w:numPr>
-      </w:pPr>
-      <w:r>
-        <w:t>Einfache Methoden können bereits programmiert werden</w:t>
-      </w:r>
-    </w:p>
-    <w:p>
-      <w:pPr>
-        <w:pStyle w:val="Listenabsatz"/>
-        <w:numPr>
-          <w:ilvl w:val="0"/>
-          <w:numId w:val="2"/>
-        </w:numPr>
-      </w:pPr>
-      <w:proofErr w:type="spellStart"/>
-      <w:r>
-        <w:t>Use</w:t>
-      </w:r>
-      <w:proofErr w:type="spellEnd"/>
-      <w:r>
-        <w:t>-Case-basierte Testfälle finden / erstellen</w:t>
-      </w:r>
-    </w:p>
-    <w:p>
-      <w:pPr>
-        <w:pStyle w:val="Listenabsatz"/>
-        <w:numPr>
-          <w:ilvl w:val="1"/>
-          <w:numId w:val="2"/>
-        </w:numPr>
-      </w:pPr>
-      <w:r>
-        <w:rPr>
-          <w:color w:val="FF0000"/>
-        </w:rPr>
-        <w:t>Kleinere Gruppe; Mirjam, Denis, Oleg, Alex bis ca. 13. Mai</w:t>
-      </w:r>
-    </w:p>
-    <w:p>
-      <w:pPr>
-        <w:pStyle w:val="Listenabsatz"/>
-        <w:numPr>
-          <w:ilvl w:val="0"/>
-          <w:numId w:val="2"/>
-        </w:numPr>
-      </w:pPr>
-      <w:r>
-        <w:t>Erste Funktionalität ausprogrammieren</w:t>
-      </w:r>
-    </w:p>
-    <w:p>
-      <w:pPr>
-        <w:pStyle w:val="Listenabsatz"/>
-        <w:numPr>
-          <w:ilvl w:val="1"/>
-          <w:numId w:val="2"/>
-        </w:numPr>
-      </w:pPr>
-      <w:r>
-        <w:rPr>
-          <w:color w:val="FF0000"/>
-        </w:rPr>
-        <w:t>Was genau und wie viele wird sich zeigen (je nachdem wie lange die anderen Sachen dauern)</w:t>
-      </w:r>
-    </w:p>
-    <w:p>
-      <w:pPr>
-        <w:pStyle w:val="Listenabsatz"/>
-        <w:numPr>
-          <w:ilvl w:val="0"/>
-          <w:numId w:val="2"/>
-        </w:numPr>
-      </w:pPr>
-      <w:r>
-        <w:t>Erste Tests durchführen</w:t>
-      </w:r>
-    </w:p>
-    <w:p>
-      <w:pPr>
-        <w:pStyle w:val="Listenabsatz"/>
-        <w:numPr>
-          <w:ilvl w:val="1"/>
-          <w:numId w:val="2"/>
-        </w:numPr>
-      </w:pPr>
-      <w:r>
-        <w:rPr>
-          <w:color w:val="FF0000"/>
-        </w:rPr>
-        <w:t xml:space="preserve">Sofern Funktionalität vorhanden, die </w:t>
-      </w:r>
-      <w:proofErr w:type="spellStart"/>
-      <w:r>
-        <w:rPr>
-          <w:color w:val="FF0000"/>
-        </w:rPr>
-        <w:t>testbar</w:t>
-      </w:r>
-      <w:proofErr w:type="spellEnd"/>
-      <w:r>
-        <w:rPr>
-          <w:color w:val="FF0000"/>
-        </w:rPr>
-        <w:t xml:space="preserve"> ist</w:t>
-      </w:r>
-    </w:p>
-    <w:p>
-      <w:pPr>
-        <w:pStyle w:val="Listenabsatz"/>
-        <w:numPr>
-          <w:ilvl w:val="0"/>
-          <w:numId w:val="2"/>
-        </w:numPr>
-      </w:pPr>
-      <w:r>
-        <w:t xml:space="preserve">Regelmäßiger </w:t>
-      </w:r>
-      <w:proofErr w:type="spellStart"/>
-      <w:r>
-        <w:t>Build</w:t>
-      </w:r>
-      <w:proofErr w:type="spellEnd"/>
-      <w:r>
-        <w:t xml:space="preserve"> (mind. 1x (?) die Woche) sobald nennenswerte Code-Menge vorhanden</w:t>
-      </w:r>
-    </w:p>
-    <w:p>
-      <w:pPr>
-        <w:pStyle w:val="Listenabsatz"/>
-        <w:numPr>
-          <w:ilvl w:val="1"/>
-          <w:numId w:val="2"/>
-        </w:numPr>
-      </w:pPr>
-      <w:proofErr w:type="spellStart"/>
-      <w:r>
-        <w:rPr>
-          <w:color w:val="FF0000"/>
-        </w:rPr>
-        <w:t>Build</w:t>
-      </w:r>
-      <w:proofErr w:type="spellEnd"/>
-      <w:r>
-        <w:rPr>
-          <w:color w:val="FF0000"/>
-        </w:rPr>
-        <w:t xml:space="preserve">-Admin! (Stefan </w:t>
-      </w:r>
-      <w:proofErr w:type="spellStart"/>
-      <w:r>
-        <w:rPr>
-          <w:color w:val="FF0000"/>
-        </w:rPr>
-        <w:t>Pölloth</w:t>
-      </w:r>
-      <w:proofErr w:type="spellEnd"/>
-      <w:r>
-        <w:rPr>
-          <w:color w:val="FF0000"/>
-        </w:rPr>
-        <w:t>)</w:t>
-      </w:r>
-    </w:p>
-    <w:p>
-      <w:pPr>
-        <w:pStyle w:val="Listenabsatz"/>
-        <w:numPr>
-          <w:ilvl w:val="0"/>
-          <w:numId w:val="2"/>
-        </w:numPr>
-      </w:pPr>
-      <w:r>
-        <w:lastRenderedPageBreak/>
-        <w:t xml:space="preserve">Syntax überlegen für </w:t>
-      </w:r>
-      <w:r>
-        <w:t>Skriptsprache</w:t>
-      </w:r>
-      <w:r>
-        <w:t xml:space="preserve"> für Testszenario</w:t>
-      </w:r>
-    </w:p>
-    <w:p>
-      <w:pPr>
-        <w:pStyle w:val="Listenabsatz"/>
-        <w:numPr>
-          <w:ilvl w:val="1"/>
-          <w:numId w:val="2"/>
-        </w:numPr>
-        <w:rPr>
-          <w:color w:val="FF0000"/>
-        </w:rPr>
-      </w:pPr>
-      <w:r>
-        <w:rPr>
+        <w:rPr>
+          <w:b/>
+        </w:rPr>
+      </w:pPr>
+      <w:r>
+        <w:rPr>
+          <w:b/>
+        </w:rPr>
+        <w:t>Syntax überlegen für Skriptsprache für Testszenario</w:t>
+      </w:r>
+    </w:p>
+    <w:p>
+      <w:pPr>
+        <w:pStyle w:val="Listenabsatz"/>
+        <w:numPr>
+          <w:ilvl w:val="1"/>
+          <w:numId w:val="2"/>
+        </w:numPr>
+        <w:rPr>
+          <w:b/>
+          <w:color w:val="FF0000"/>
+        </w:rPr>
+      </w:pPr>
+      <w:r>
+        <w:rPr>
+          <w:b/>
           <w:color w:val="FF0000"/>
         </w:rPr>
         <w:t>Denis, Oleg</w:t>
+      </w:r>
+      <w:r>
+        <w:rPr>
+          <w:b/>
+          <w:color w:val="FF0000"/>
+        </w:rPr>
+        <w:t xml:space="preserve"> =&gt; 4. Mai</w:t>
       </w:r>
     </w:p>
     <w:p>

</xml_diff>

<commit_message>
#6 Detailplanung Iteration 2 auf Stand vom Team-Meeting gebracht
</commit_message>
<xml_diff>
--- a/Basisverzeichnis/trunk/10_Projektmanagement/02_Planungsunterlagen/Detailplanung_Iteration_2.docx
+++ b/Basisverzeichnis/trunk/10_Projektmanagement/02_Planungsunterlagen/Detailplanung_Iteration_2.docx
@@ -284,9 +284,33 @@
       </w:pPr>
       <w:r>
         <w:rPr>
+          <w:i/>
+        </w:rPr>
+        <w:t>Freitag, 13.Mai, 9:00 Uhr (in 210)</w:t>
+      </w:r>
+    </w:p>
+    <w:p>
+      <w:pPr>
+        <w:pStyle w:val="Listenabsatz"/>
+        <w:numPr>
+          <w:ilvl w:val="0"/>
+          <w:numId w:val="3"/>
+        </w:numPr>
+        <w:rPr>
+          <w:i/>
+        </w:rPr>
+      </w:pPr>
+      <w:r>
+        <w:rPr>
           <w:b/>
         </w:rPr>
-        <w:t>Freitag, 13.Mai, 9:00 Uhr (in 210)</w:t>
+        <w:t>Freitag, 20</w:t>
+      </w:r>
+      <w:r>
+        <w:rPr>
+          <w:b/>
+        </w:rPr>
+        <w:t>.Mai, 9:00 Uhr (in 210)</w:t>
       </w:r>
     </w:p>
     <w:p>
@@ -304,6 +328,11 @@
           <w:ilvl w:val="0"/>
           <w:numId w:val="5"/>
         </w:numPr>
+        <w:rPr>
+          <w:rStyle w:val="Hyperlink"/>
+          <w:color w:val="auto"/>
+          <w:u w:val="none"/>
+        </w:rPr>
       </w:pPr>
       <w:proofErr w:type="spellStart"/>
       <w:r>
@@ -330,6 +359,64 @@
           <w:t>https://www.jetbrains.com/shop/eform/students/</w:t>
         </w:r>
       </w:hyperlink>
+      <w:r>
+        <w:rPr>
+          <w:rStyle w:val="Hyperlink"/>
+        </w:rPr>
+        <w:t xml:space="preserve"> </w:t>
+      </w:r>
+      <w:r>
+        <w:rPr>
+          <w:b/>
+        </w:rPr>
+        <w:t>=&gt; 20. Mai</w:t>
+      </w:r>
+      <w:bookmarkStart w:id="0" w:name="_GoBack"/>
+      <w:bookmarkEnd w:id="0"/>
+    </w:p>
+    <w:p>
+      <w:pPr>
+        <w:pStyle w:val="Listenabsatz"/>
+        <w:numPr>
+          <w:ilvl w:val="1"/>
+          <w:numId w:val="5"/>
+        </w:numPr>
+        <w:rPr>
+          <w:rStyle w:val="Hyperlink"/>
+          <w:color w:val="auto"/>
+          <w:u w:val="none"/>
+        </w:rPr>
+      </w:pPr>
+      <w:r>
+        <w:t>Bei Fragen an die Teamleiter (Tamara, Theresa) oder Stefan wenden!</w:t>
+      </w:r>
+    </w:p>
+    <w:p>
+      <w:pPr>
+        <w:pStyle w:val="Listenabsatz"/>
+        <w:numPr>
+          <w:ilvl w:val="0"/>
+          <w:numId w:val="5"/>
+        </w:numPr>
+      </w:pPr>
+      <w:r>
+        <w:rPr>
+          <w:b/>
+        </w:rPr>
+        <w:t>Klassen und Methoden ansehen, Funktionsweise überlegen!</w:t>
+      </w:r>
+      <w:r>
+        <w:rPr>
+          <w:b/>
+        </w:rPr>
+        <w:t xml:space="preserve"> </w:t>
+      </w:r>
+      <w:r>
+        <w:rPr>
+          <w:b/>
+        </w:rPr>
+        <w:t>=&gt; 20. Mai</w:t>
+      </w:r>
     </w:p>
     <w:p>
       <w:pPr>
@@ -362,7 +449,6 @@
           <w:color w:val="FF0000"/>
         </w:rPr>
       </w:pPr>
-      <w:bookmarkStart w:id="0" w:name="_GoBack"/>
       <w:r>
         <w:rPr>
           <w:color w:val="FF0000"/>
@@ -370,7 +456,6 @@
         <w:t>Allgemein alle bzw. dafür eingeteilte Gruppe, je nachdem was genau anfällt</w:t>
       </w:r>
     </w:p>
-    <w:bookmarkEnd w:id="0"/>
     <w:p>
       <w:pPr>
         <w:pStyle w:val="Listenabsatz"/>
@@ -401,7 +486,7 @@
         <w:rPr>
           <w:color w:val="FF0000"/>
         </w:rPr>
-        <w:t xml:space="preserve"> / automatisch generierbar … </w:t>
+        <w:t xml:space="preserve"> / automatisch generierbar =&gt; Stefan</w:t>
       </w:r>
     </w:p>
     <w:p>
@@ -753,32 +838,21 @@
           <w:ilvl w:val="0"/>
           <w:numId w:val="2"/>
         </w:numPr>
-        <w:rPr>
-          <w:b/>
-        </w:rPr>
-      </w:pPr>
-      <w:r>
-        <w:rPr>
-          <w:b/>
-        </w:rPr>
+      </w:pPr>
+      <w:r>
         <w:t>Grundgerüst der Klassen und Interfaces erstellen</w:t>
       </w:r>
       <w:r>
-        <w:rPr>
-          <w:b/>
-        </w:rPr>
         <w:t xml:space="preserve"> </w:t>
       </w:r>
       <w:r>
         <w:rPr>
-          <w:b/>
           <w:color w:val="FF0000"/>
         </w:rPr>
         <w:t>=&gt; 4. Mai</w:t>
       </w:r>
       <w:r>
         <w:rPr>
-          <w:b/>
           <w:color w:val="FF0000"/>
         </w:rPr>
         <w:t>, was bis dahin möglich ist</w:t>
@@ -791,13 +865,9 @@
           <w:ilvl w:val="1"/>
           <w:numId w:val="2"/>
         </w:numPr>
-        <w:rPr>
-          <w:b/>
-        </w:rPr>
-      </w:pPr>
-      <w:r>
-        <w:rPr>
-          <w:b/>
+      </w:pPr>
+      <w:r>
+        <w:rPr>
           <w:color w:val="FF0000"/>
         </w:rPr>
         <w:t>Vermutlich kleinere Gruppe: Dimitrij, Jeremy, Tamara, Max, Alex, Jonas</w:t>
@@ -810,14 +880,8 @@
           <w:ilvl w:val="1"/>
           <w:numId w:val="2"/>
         </w:numPr>
-        <w:rPr>
-          <w:b/>
-        </w:rPr>
-      </w:pPr>
-      <w:r>
-        <w:rPr>
-          <w:b/>
-        </w:rPr>
+      </w:pPr>
+      <w:r>
         <w:t>Im Klassendiagramm gefundene Methoden leer anlegen</w:t>
       </w:r>
     </w:p>
@@ -829,14 +893,12 @@
           <w:numId w:val="2"/>
         </w:numPr>
         <w:rPr>
-          <w:b/>
           <w:i/>
           <w:sz w:val="20"/>
         </w:rPr>
       </w:pPr>
       <w:r>
         <w:rPr>
-          <w:b/>
           <w:i/>
           <w:sz w:val="20"/>
         </w:rPr>
@@ -851,7 +913,6 @@
           <w:numId w:val="2"/>
         </w:numPr>
         <w:rPr>
-          <w:b/>
           <w:i/>
           <w:sz w:val="20"/>
           <w:lang w:val="en-US"/>
@@ -859,7 +920,6 @@
       </w:pPr>
       <w:r>
         <w:rPr>
-          <w:b/>
           <w:i/>
           <w:sz w:val="20"/>
           <w:lang w:val="en-US"/>
@@ -875,7 +935,6 @@
           <w:numId w:val="2"/>
         </w:numPr>
         <w:rPr>
-          <w:b/>
           <w:i/>
           <w:sz w:val="20"/>
           <w:lang w:val="en-US"/>
@@ -883,7 +942,6 @@
       </w:pPr>
       <w:r>
         <w:rPr>
-          <w:b/>
           <w:i/>
           <w:sz w:val="20"/>
           <w:lang w:val="en-US"/>
@@ -893,7 +951,6 @@
       <w:proofErr w:type="spellStart"/>
       <w:r>
         <w:rPr>
-          <w:b/>
           <w:i/>
           <w:sz w:val="20"/>
           <w:lang w:val="en-US"/>
@@ -909,6 +966,81 @@
           <w:ilvl w:val="1"/>
           <w:numId w:val="2"/>
         </w:numPr>
+      </w:pPr>
+      <w:r>
+        <w:t>Einfache Methoden können bereits programmiert werden</w:t>
+      </w:r>
+    </w:p>
+    <w:p>
+      <w:pPr>
+        <w:pStyle w:val="Listenabsatz"/>
+        <w:numPr>
+          <w:ilvl w:val="1"/>
+          <w:numId w:val="2"/>
+        </w:numPr>
+      </w:pPr>
+      <w:r>
+        <w:lastRenderedPageBreak/>
+        <w:t>Oberfläche:</w:t>
+      </w:r>
+      <w:r>
+        <w:rPr>
+          <w:color w:val="FF0000"/>
+        </w:rPr>
+        <w:t xml:space="preserve"> Max, Stefan, Alex</w:t>
+      </w:r>
+    </w:p>
+    <w:p>
+      <w:pPr>
+        <w:pStyle w:val="Listenabsatz"/>
+        <w:numPr>
+          <w:ilvl w:val="0"/>
+          <w:numId w:val="2"/>
+        </w:numPr>
+      </w:pPr>
+      <w:proofErr w:type="spellStart"/>
+      <w:r>
+        <w:t>Use</w:t>
+      </w:r>
+      <w:proofErr w:type="spellEnd"/>
+      <w:r>
+        <w:t>-Case-basierte Testfälle finden / erstellen</w:t>
+      </w:r>
+    </w:p>
+    <w:p>
+      <w:pPr>
+        <w:pStyle w:val="Listenabsatz"/>
+        <w:numPr>
+          <w:ilvl w:val="1"/>
+          <w:numId w:val="2"/>
+        </w:numPr>
+      </w:pPr>
+      <w:r>
+        <w:rPr>
+          <w:color w:val="FF0000"/>
+        </w:rPr>
+        <w:t>Kleinere Gruppe; Mirjam, Denis, Oleg, Alex bis ca. 13. Mai</w:t>
+      </w:r>
+    </w:p>
+    <w:p>
+      <w:pPr>
+        <w:pStyle w:val="Listenabsatz"/>
+        <w:numPr>
+          <w:ilvl w:val="0"/>
+          <w:numId w:val="2"/>
+        </w:numPr>
+      </w:pPr>
+      <w:r>
+        <w:t>Erste Funktionalität ausprogrammieren</w:t>
+      </w:r>
+    </w:p>
+    <w:p>
+      <w:pPr>
+        <w:pStyle w:val="Listenabsatz"/>
+        <w:numPr>
+          <w:ilvl w:val="1"/>
+          <w:numId w:val="2"/>
+        </w:numPr>
         <w:rPr>
           <w:b/>
         </w:rPr>
@@ -916,33 +1048,202 @@
       <w:r>
         <w:rPr>
           <w:b/>
-        </w:rPr>
-        <w:t>Einfache Methoden können bereits programmiert werden</w:t>
-      </w:r>
-    </w:p>
-    <w:p>
-      <w:pPr>
-        <w:pStyle w:val="Listenabsatz"/>
-        <w:numPr>
-          <w:ilvl w:val="1"/>
-          <w:numId w:val="2"/>
-        </w:numPr>
+          <w:u w:val="single"/>
+        </w:rPr>
+        <w:t>View:</w:t>
+      </w:r>
+      <w:r>
         <w:rPr>
           <w:b/>
         </w:rPr>
-      </w:pPr>
+        <w:t xml:space="preserve"> </w:t>
+      </w:r>
       <w:r>
         <w:rPr>
           <w:b/>
-        </w:rPr>
-        <w:t>Oberfläche:</w:t>
-      </w:r>
-      <w:r>
+          <w:color w:val="FF0000"/>
+        </w:rPr>
+        <w:t>Stefan, Max</w:t>
+      </w:r>
+    </w:p>
+    <w:p>
+      <w:pPr>
+        <w:pStyle w:val="Listenabsatz"/>
+        <w:numPr>
+          <w:ilvl w:val="1"/>
+          <w:numId w:val="2"/>
+        </w:numPr>
+      </w:pPr>
+    </w:p>
+    <w:p>
+      <w:pPr>
+        <w:pStyle w:val="Listenabsatz"/>
+        <w:numPr>
+          <w:ilvl w:val="0"/>
+          <w:numId w:val="2"/>
+        </w:numPr>
+      </w:pPr>
+      <w:r>
+        <w:t>Erste Tests durchführen</w:t>
+      </w:r>
+    </w:p>
+    <w:p>
+      <w:pPr>
+        <w:pStyle w:val="Listenabsatz"/>
+        <w:numPr>
+          <w:ilvl w:val="1"/>
+          <w:numId w:val="2"/>
+        </w:numPr>
+      </w:pPr>
+      <w:r>
+        <w:rPr>
+          <w:color w:val="FF0000"/>
+        </w:rPr>
+        <w:t xml:space="preserve">Sofern Funktionalität vorhanden, die </w:t>
+      </w:r>
+      <w:proofErr w:type="spellStart"/>
+      <w:r>
+        <w:rPr>
+          <w:color w:val="FF0000"/>
+        </w:rPr>
+        <w:t>testbar</w:t>
+      </w:r>
+      <w:proofErr w:type="spellEnd"/>
+      <w:r>
+        <w:rPr>
+          <w:color w:val="FF0000"/>
+        </w:rPr>
+        <w:t xml:space="preserve"> ist</w:t>
+      </w:r>
+    </w:p>
+    <w:p>
+      <w:pPr>
+        <w:pStyle w:val="Listenabsatz"/>
+        <w:numPr>
+          <w:ilvl w:val="0"/>
+          <w:numId w:val="2"/>
+        </w:numPr>
+      </w:pPr>
+      <w:r>
+        <w:t xml:space="preserve">Regelmäßiger </w:t>
+      </w:r>
+      <w:proofErr w:type="spellStart"/>
+      <w:r>
+        <w:t>Build</w:t>
+      </w:r>
+      <w:proofErr w:type="spellEnd"/>
+      <w:r>
+        <w:t xml:space="preserve"> (mind. 1x (?) die Woche) sobald nennenswerte Code-Menge vorhanden</w:t>
+      </w:r>
+    </w:p>
+    <w:p>
+      <w:pPr>
+        <w:pStyle w:val="Listenabsatz"/>
+        <w:numPr>
+          <w:ilvl w:val="1"/>
+          <w:numId w:val="2"/>
+        </w:numPr>
+      </w:pPr>
+      <w:proofErr w:type="spellStart"/>
+      <w:r>
+        <w:rPr>
+          <w:color w:val="FF0000"/>
+        </w:rPr>
+        <w:t>Build</w:t>
+      </w:r>
+      <w:proofErr w:type="spellEnd"/>
+      <w:r>
+        <w:rPr>
+          <w:color w:val="FF0000"/>
+        </w:rPr>
+        <w:t xml:space="preserve">-Admin! (Stefan </w:t>
+      </w:r>
+      <w:proofErr w:type="spellStart"/>
+      <w:r>
+        <w:rPr>
+          <w:color w:val="FF0000"/>
+        </w:rPr>
+        <w:t>Pölloth</w:t>
+      </w:r>
+      <w:proofErr w:type="spellEnd"/>
+      <w:r>
+        <w:rPr>
+          <w:color w:val="FF0000"/>
+        </w:rPr>
+        <w:t>)</w:t>
+      </w:r>
+    </w:p>
+    <w:p>
+      <w:pPr>
+        <w:pStyle w:val="Listenabsatz"/>
+        <w:numPr>
+          <w:ilvl w:val="0"/>
+          <w:numId w:val="2"/>
+        </w:numPr>
         <w:rPr>
           <w:b/>
-          <w:color w:val="FF0000"/>
-        </w:rPr>
-        <w:t xml:space="preserve"> Max, Stefan, Alex</w:t>
+        </w:rPr>
+      </w:pPr>
+      <w:r>
+        <w:rPr>
+          <w:b/>
+        </w:rPr>
+        <w:t>Syntax überlegen für Skriptsprache für Testszenario</w:t>
+      </w:r>
+      <w:r>
+        <w:rPr>
+          <w:b/>
+        </w:rPr>
+        <w:t xml:space="preserve"> (Weiterarbeiten)</w:t>
+      </w:r>
+    </w:p>
+    <w:p>
+      <w:pPr>
+        <w:pStyle w:val="Listenabsatz"/>
+        <w:numPr>
+          <w:ilvl w:val="1"/>
+          <w:numId w:val="2"/>
+        </w:numPr>
+        <w:rPr>
+          <w:b/>
+        </w:rPr>
+      </w:pPr>
+      <w:r>
+        <w:rPr>
+          <w:b/>
+          <w:color w:val="FF0000"/>
+        </w:rPr>
+        <w:t xml:space="preserve">Denis, Oleg =&gt; </w:t>
+      </w:r>
+      <w:r>
+        <w:rPr>
+          <w:b/>
+          <w:color w:val="FF0000"/>
+        </w:rPr>
+        <w:t xml:space="preserve">Bitte bisherige Ergebnisse auf </w:t>
+      </w:r>
+      <w:proofErr w:type="spellStart"/>
+      <w:r>
+        <w:rPr>
+          <w:b/>
+          <w:color w:val="FF0000"/>
+        </w:rPr>
+        <w:t>Github</w:t>
+      </w:r>
+      <w:proofErr w:type="spellEnd"/>
+      <w:r>
+        <w:rPr>
+          <w:b/>
+          <w:color w:val="FF0000"/>
+        </w:rPr>
+        <w:t xml:space="preserve"> stellen</w:t>
+      </w:r>
+      <w:r>
+        <w:rPr>
+          <w:b/>
+          <w:color w:val="FF0000"/>
+        </w:rPr>
+        <w:t xml:space="preserve"> 20. Mai</w:t>
       </w:r>
     </w:p>
     <w:p>
@@ -952,23 +1253,140 @@
           <w:ilvl w:val="0"/>
           <w:numId w:val="2"/>
         </w:numPr>
+      </w:pPr>
+      <w:r>
+        <w:t xml:space="preserve">Genauere Überlegungen zum Simulationsablauf </w:t>
+      </w:r>
+    </w:p>
+    <w:p>
+      <w:pPr>
+        <w:pStyle w:val="Listenabsatz"/>
+        <w:numPr>
+          <w:ilvl w:val="1"/>
+          <w:numId w:val="2"/>
+        </w:numPr>
+        <w:rPr>
+          <w:color w:val="FF0000"/>
+          <w:lang w:val="en-US"/>
+        </w:rPr>
+      </w:pPr>
+      <w:proofErr w:type="spellStart"/>
+      <w:r>
+        <w:rPr>
+          <w:color w:val="FF0000"/>
+          <w:lang w:val="en-US"/>
+        </w:rPr>
+        <w:t>Dimitrij</w:t>
+      </w:r>
+      <w:proofErr w:type="spellEnd"/>
+      <w:r>
+        <w:rPr>
+          <w:color w:val="FF0000"/>
+          <w:lang w:val="en-US"/>
+        </w:rPr>
+        <w:t xml:space="preserve">, Jeremy, Denis, Alex, </w:t>
+      </w:r>
+      <w:proofErr w:type="spellStart"/>
+      <w:r>
+        <w:rPr>
+          <w:color w:val="FF0000"/>
+          <w:lang w:val="en-US"/>
+        </w:rPr>
+        <w:t>Mirjam</w:t>
+      </w:r>
+      <w:proofErr w:type="spellEnd"/>
+      <w:r>
+        <w:rPr>
+          <w:color w:val="FF0000"/>
+          <w:lang w:val="en-US"/>
+        </w:rPr>
+        <w:t xml:space="preserve"> =&gt; 13. Mai</w:t>
+      </w:r>
+    </w:p>
+    <w:p>
+      <w:pPr>
+        <w:pStyle w:val="Listenabsatz"/>
+        <w:numPr>
+          <w:ilvl w:val="0"/>
+          <w:numId w:val="2"/>
+        </w:numPr>
+        <w:rPr>
+          <w:color w:val="000000" w:themeColor="text1"/>
+        </w:rPr>
+      </w:pPr>
+      <w:r>
+        <w:rPr>
+          <w:color w:val="000000" w:themeColor="text1"/>
+        </w:rPr>
+        <w:t xml:space="preserve">Speicherformat Projekt (Struktur) Was und </w:t>
+      </w:r>
+      <w:proofErr w:type="spellStart"/>
+      <w:r>
+        <w:rPr>
+          <w:color w:val="000000" w:themeColor="text1"/>
+        </w:rPr>
+        <w:t>Wie</w:t>
+      </w:r>
+      <w:proofErr w:type="spellEnd"/>
+      <w:r>
+        <w:rPr>
+          <w:color w:val="000000" w:themeColor="text1"/>
+        </w:rPr>
+        <w:t>?</w:t>
+      </w:r>
+    </w:p>
+    <w:p>
+      <w:pPr>
+        <w:pStyle w:val="Listenabsatz"/>
+        <w:numPr>
+          <w:ilvl w:val="1"/>
+          <w:numId w:val="2"/>
+        </w:numPr>
+        <w:rPr>
+          <w:color w:val="000000" w:themeColor="text1"/>
+        </w:rPr>
+      </w:pPr>
+      <w:r>
+        <w:rPr>
+          <w:color w:val="FF0000"/>
+        </w:rPr>
+        <w:t>=&gt; später, wer noch wenig zu tun hatte</w:t>
+      </w:r>
+    </w:p>
+    <w:p>
+      <w:pPr>
+        <w:pStyle w:val="Listenabsatz"/>
+        <w:numPr>
+          <w:ilvl w:val="0"/>
+          <w:numId w:val="2"/>
+        </w:numPr>
         <w:rPr>
           <w:b/>
-        </w:rPr>
-      </w:pPr>
+          <w:color w:val="000000" w:themeColor="text1"/>
+        </w:rPr>
+      </w:pPr>
+      <w:r>
+        <w:rPr>
+          <w:b/>
+          <w:color w:val="000000" w:themeColor="text1"/>
+        </w:rPr>
+        <w:t xml:space="preserve">Layer für </w:t>
+      </w:r>
       <w:proofErr w:type="spellStart"/>
       <w:r>
         <w:rPr>
           <w:b/>
-        </w:rPr>
-        <w:t>Use</w:t>
+          <w:color w:val="000000" w:themeColor="text1"/>
+        </w:rPr>
+        <w:t>Layerstack</w:t>
       </w:r>
       <w:proofErr w:type="spellEnd"/>
       <w:r>
         <w:rPr>
           <w:b/>
-        </w:rPr>
-        <w:t>-Case-basierte Testfälle finden / erstellen</w:t>
+          <w:color w:val="000000" w:themeColor="text1"/>
+        </w:rPr>
+        <w:t xml:space="preserve"> (welche Layer werden gebraucht, was machen sie?)</w:t>
       </w:r>
     </w:p>
     <w:p>
@@ -980,6 +1398,7 @@
         </w:numPr>
         <w:rPr>
           <w:b/>
+          <w:color w:val="000000" w:themeColor="text1"/>
         </w:rPr>
       </w:pPr>
       <w:r>
@@ -987,309 +1406,22 @@
           <w:b/>
           <w:color w:val="FF0000"/>
         </w:rPr>
-        <w:t>Kleinere Gruppe; Mirjam, Denis, Oleg, Alex bis ca. 13. Mai</w:t>
-      </w:r>
-    </w:p>
-    <w:p>
-      <w:pPr>
-        <w:pStyle w:val="Listenabsatz"/>
-        <w:numPr>
-          <w:ilvl w:val="0"/>
-          <w:numId w:val="2"/>
-        </w:numPr>
-      </w:pPr>
-      <w:r>
-        <w:lastRenderedPageBreak/>
-        <w:t>Erste Funktionalität ausprogrammieren</w:t>
-      </w:r>
-    </w:p>
-    <w:p>
-      <w:pPr>
-        <w:pStyle w:val="Listenabsatz"/>
-        <w:numPr>
-          <w:ilvl w:val="1"/>
-          <w:numId w:val="2"/>
-        </w:numPr>
-      </w:pPr>
-      <w:r>
-        <w:rPr>
-          <w:color w:val="FF0000"/>
-        </w:rPr>
-        <w:t>Was genau und wie viele wird sich zeigen (je nachdem wie lange die anderen Sachen dauern)</w:t>
-      </w:r>
-    </w:p>
-    <w:p>
-      <w:pPr>
-        <w:pStyle w:val="Listenabsatz"/>
-        <w:numPr>
-          <w:ilvl w:val="0"/>
-          <w:numId w:val="2"/>
-        </w:numPr>
-      </w:pPr>
-      <w:r>
-        <w:t>Erste Tests durchführen</w:t>
-      </w:r>
-    </w:p>
-    <w:p>
-      <w:pPr>
-        <w:pStyle w:val="Listenabsatz"/>
-        <w:numPr>
-          <w:ilvl w:val="1"/>
-          <w:numId w:val="2"/>
-        </w:numPr>
-      </w:pPr>
-      <w:r>
-        <w:rPr>
-          <w:color w:val="FF0000"/>
-        </w:rPr>
-        <w:t xml:space="preserve">Sofern Funktionalität vorhanden, die </w:t>
-      </w:r>
-      <w:proofErr w:type="spellStart"/>
-      <w:r>
-        <w:rPr>
-          <w:color w:val="FF0000"/>
-        </w:rPr>
-        <w:t>testbar</w:t>
-      </w:r>
-      <w:proofErr w:type="spellEnd"/>
-      <w:r>
-        <w:rPr>
-          <w:color w:val="FF0000"/>
-        </w:rPr>
-        <w:t xml:space="preserve"> ist</w:t>
-      </w:r>
-    </w:p>
-    <w:p>
-      <w:pPr>
-        <w:pStyle w:val="Listenabsatz"/>
-        <w:numPr>
-          <w:ilvl w:val="0"/>
-          <w:numId w:val="2"/>
-        </w:numPr>
-      </w:pPr>
-      <w:r>
-        <w:t xml:space="preserve">Regelmäßiger </w:t>
-      </w:r>
-      <w:proofErr w:type="spellStart"/>
-      <w:r>
-        <w:t>Build</w:t>
-      </w:r>
-      <w:proofErr w:type="spellEnd"/>
-      <w:r>
-        <w:t xml:space="preserve"> (mind. 1x (?) die Woche) sobald nennenswerte Code-Menge vorhanden</w:t>
-      </w:r>
-    </w:p>
-    <w:p>
-      <w:pPr>
-        <w:pStyle w:val="Listenabsatz"/>
-        <w:numPr>
-          <w:ilvl w:val="1"/>
-          <w:numId w:val="2"/>
-        </w:numPr>
-      </w:pPr>
-      <w:proofErr w:type="spellStart"/>
-      <w:r>
-        <w:rPr>
-          <w:color w:val="FF0000"/>
-        </w:rPr>
-        <w:t>Build</w:t>
-      </w:r>
-      <w:proofErr w:type="spellEnd"/>
-      <w:r>
-        <w:rPr>
-          <w:color w:val="FF0000"/>
-        </w:rPr>
-        <w:t xml:space="preserve">-Admin! (Stefan </w:t>
-      </w:r>
-      <w:proofErr w:type="spellStart"/>
-      <w:r>
-        <w:rPr>
-          <w:color w:val="FF0000"/>
-        </w:rPr>
-        <w:t>Pölloth</w:t>
-      </w:r>
-      <w:proofErr w:type="spellEnd"/>
-      <w:r>
-        <w:rPr>
-          <w:color w:val="FF0000"/>
-        </w:rPr>
-        <w:t>)</w:t>
-      </w:r>
-    </w:p>
-    <w:p>
-      <w:pPr>
-        <w:pStyle w:val="Listenabsatz"/>
-        <w:numPr>
-          <w:ilvl w:val="0"/>
-          <w:numId w:val="2"/>
-        </w:numPr>
+        <w:t>Denis, Oleg</w:t>
+      </w:r>
+      <w:r>
         <w:rPr>
           <w:b/>
-        </w:rPr>
-      </w:pPr>
-      <w:r>
-        <w:rPr>
-          <w:b/>
-        </w:rPr>
-        <w:t>Syntax überlegen für Skriptsprache für Testszenario</w:t>
-      </w:r>
-      <w:r>
-        <w:rPr>
-          <w:b/>
-        </w:rPr>
-        <w:t xml:space="preserve"> (Weiterarbeiten)</w:t>
-      </w:r>
-    </w:p>
-    <w:p>
-      <w:pPr>
-        <w:pStyle w:val="Listenabsatz"/>
-        <w:numPr>
-          <w:ilvl w:val="1"/>
-          <w:numId w:val="2"/>
-        </w:numPr>
-        <w:rPr>
-          <w:b/>
-        </w:rPr>
-      </w:pPr>
-      <w:r>
-        <w:rPr>
-          <w:b/>
-          <w:color w:val="FF0000"/>
-        </w:rPr>
-        <w:t xml:space="preserve">Denis, Oleg =&gt; </w:t>
-      </w:r>
-      <w:r>
-        <w:rPr>
-          <w:b/>
-          <w:color w:val="FF0000"/>
-        </w:rPr>
-        <w:t>13</w:t>
-      </w:r>
-      <w:r>
-        <w:rPr>
-          <w:b/>
-          <w:color w:val="FF0000"/>
-        </w:rPr>
-        <w:t>. Mai</w:t>
-      </w:r>
-    </w:p>
-    <w:p>
-      <w:pPr>
-        <w:pStyle w:val="Listenabsatz"/>
-        <w:numPr>
-          <w:ilvl w:val="0"/>
-          <w:numId w:val="2"/>
-        </w:numPr>
-        <w:rPr>
-          <w:b/>
-        </w:rPr>
-      </w:pPr>
-      <w:r>
-        <w:rPr>
-          <w:b/>
-        </w:rPr>
-        <w:t xml:space="preserve">Genauere Überlegungen zum Simulationsablauf </w:t>
-      </w:r>
-    </w:p>
-    <w:p>
-      <w:pPr>
-        <w:pStyle w:val="Listenabsatz"/>
-        <w:numPr>
-          <w:ilvl w:val="1"/>
-          <w:numId w:val="2"/>
-        </w:numPr>
-        <w:rPr>
-          <w:b/>
-          <w:color w:val="FF0000"/>
-          <w:lang w:val="en-US"/>
-        </w:rPr>
-      </w:pPr>
-      <w:proofErr w:type="spellStart"/>
-      <w:r>
-        <w:rPr>
-          <w:b/>
-          <w:color w:val="FF0000"/>
-          <w:lang w:val="en-US"/>
-        </w:rPr>
-        <w:t>Dimitrij</w:t>
-      </w:r>
-      <w:proofErr w:type="spellEnd"/>
-      <w:r>
-        <w:rPr>
-          <w:b/>
-          <w:color w:val="FF0000"/>
-          <w:lang w:val="en-US"/>
-        </w:rPr>
-        <w:t xml:space="preserve">, Jeremy, Denis, Alex, </w:t>
-      </w:r>
-      <w:proofErr w:type="spellStart"/>
-      <w:r>
-        <w:rPr>
-          <w:b/>
-          <w:color w:val="FF0000"/>
-          <w:lang w:val="en-US"/>
-        </w:rPr>
-        <w:t>Mirjam</w:t>
-      </w:r>
-      <w:proofErr w:type="spellEnd"/>
-      <w:r>
-        <w:rPr>
-          <w:b/>
-          <w:color w:val="FF0000"/>
-          <w:lang w:val="en-US"/>
-        </w:rPr>
-        <w:t xml:space="preserve"> =&gt; 13. Mai</w:t>
-      </w:r>
-    </w:p>
-    <w:p>
-      <w:pPr>
-        <w:pStyle w:val="Listenabsatz"/>
-        <w:numPr>
-          <w:ilvl w:val="0"/>
-          <w:numId w:val="2"/>
-        </w:numPr>
+          <w:color w:val="FF0000"/>
+        </w:rPr>
+        <w:t xml:space="preserve"> =&gt; 20. Mai</w:t>
+      </w:r>
+    </w:p>
+    <w:p>
+      <w:pPr>
         <w:rPr>
           <w:color w:val="000000" w:themeColor="text1"/>
         </w:rPr>
       </w:pPr>
-      <w:r>
-        <w:rPr>
-          <w:color w:val="000000" w:themeColor="text1"/>
-        </w:rPr>
-        <w:t xml:space="preserve">Speicherformat Projekt (Struktur) Was und </w:t>
-      </w:r>
-      <w:proofErr w:type="spellStart"/>
-      <w:r>
-        <w:rPr>
-          <w:color w:val="000000" w:themeColor="text1"/>
-        </w:rPr>
-        <w:t>Wie</w:t>
-      </w:r>
-      <w:proofErr w:type="spellEnd"/>
-      <w:r>
-        <w:rPr>
-          <w:color w:val="000000" w:themeColor="text1"/>
-        </w:rPr>
-        <w:t>?</w:t>
-      </w:r>
-    </w:p>
-    <w:p>
-      <w:pPr>
-        <w:pStyle w:val="Listenabsatz"/>
-        <w:numPr>
-          <w:ilvl w:val="1"/>
-          <w:numId w:val="2"/>
-        </w:numPr>
-        <w:rPr>
-          <w:color w:val="000000" w:themeColor="text1"/>
-        </w:rPr>
-      </w:pPr>
-      <w:r>
-        <w:rPr>
-          <w:color w:val="FF0000"/>
-        </w:rPr>
-        <w:t>=&gt; später, wer noch wenig zu tun hatte</w:t>
-      </w:r>
     </w:p>
     <w:p>
       <w:pPr>
@@ -1939,7 +2071,7 @@
         <w:rFonts w:ascii="Symbol" w:hAnsi="Symbol" w:hint="default"/>
       </w:rPr>
     </w:lvl>
-    <w:lvl w:ilvl="1" w:tplc="04070003" w:tentative="1">
+    <w:lvl w:ilvl="1" w:tplc="04070003">
       <w:start w:val="1"/>
       <w:numFmt w:val="bullet"/>
       <w:lvlText w:val="o"/>

</xml_diff>

<commit_message>
#6 Detailplanung überarbeitet und hoffentlich etwas übersichtlicher gemacht
</commit_message>
<xml_diff>
--- a/Basisverzeichnis/trunk/10_Projektmanagement/02_Planungsunterlagen/Detailplanung_Iteration_2.docx
+++ b/Basisverzeichnis/trunk/10_Projektmanagement/02_Planungsunterlagen/Detailplanung_Iteration_2.docx
@@ -1,6 +1,6 @@
 
 <file path=word/document.xml><?xml version="1.0" encoding="utf-8"?>
-<w:document xmlns:wpc="http://schemas.microsoft.com/office/word/2010/wordprocessingCanvas" xmlns:mc="http://schemas.openxmlformats.org/markup-compatibility/2006" xmlns:o="urn:schemas-microsoft-com:office:office" xmlns:r="http://schemas.openxmlformats.org/officeDocument/2006/relationships" xmlns:m="http://schemas.openxmlformats.org/officeDocument/2006/math" xmlns:v="urn:schemas-microsoft-com:vml" xmlns:wp14="http://schemas.microsoft.com/office/word/2010/wordprocessingDrawing" xmlns:wp="http://schemas.openxmlformats.org/drawingml/2006/wordprocessingDrawing" xmlns:w10="urn:schemas-microsoft-com:office:word" xmlns:w="http://schemas.openxmlformats.org/wordprocessingml/2006/main" xmlns:w14="http://schemas.microsoft.com/office/word/2010/wordml" xmlns:w15="http://schemas.microsoft.com/office/word/2012/wordml" xmlns:wpg="http://schemas.microsoft.com/office/word/2010/wordprocessingGroup" xmlns:wpi="http://schemas.microsoft.com/office/word/2010/wordprocessingInk" xmlns:wne="http://schemas.microsoft.com/office/word/2006/wordml" xmlns:wps="http://schemas.microsoft.com/office/word/2010/wordprocessingShape" mc:Ignorable="w14 w15 wp14">
+<w:document xmlns:wpc="http://schemas.microsoft.com/office/word/2010/wordprocessingCanvas" xmlns:mc="http://schemas.openxmlformats.org/markup-compatibility/2006" xmlns:o="urn:schemas-microsoft-com:office:office" xmlns:r="http://schemas.openxmlformats.org/officeDocument/2006/relationships" xmlns:m="http://schemas.openxmlformats.org/officeDocument/2006/math" xmlns:v="urn:schemas-microsoft-com:vml" xmlns:wp14="http://schemas.microsoft.com/office/word/2010/wordprocessingDrawing" xmlns:wp="http://schemas.openxmlformats.org/drawingml/2006/wordprocessingDrawing" xmlns:w10="urn:schemas-microsoft-com:office:word" xmlns:w="http://schemas.openxmlformats.org/wordprocessingml/2006/main" xmlns:w14="http://schemas.microsoft.com/office/word/2010/wordml" xmlns:wpg="http://schemas.microsoft.com/office/word/2010/wordprocessingGroup" xmlns:wpi="http://schemas.microsoft.com/office/word/2010/wordprocessingInk" xmlns:wne="http://schemas.microsoft.com/office/word/2006/wordml" xmlns:wps="http://schemas.microsoft.com/office/word/2010/wordprocessingShape" mc:Ignorable="w14 wp14">
   <w:body>
     <w:p>
       <w:pPr>
@@ -186,32 +186,47 @@
           <w:ilvl w:val="0"/>
           <w:numId w:val="1"/>
         </w:numPr>
+        <w:rPr>
+          <w:b/>
+        </w:rPr>
       </w:pPr>
       <w:r>
         <w:rPr>
           <w:rStyle w:val="SchwacheHervorhebung"/>
+          <w:b/>
         </w:rPr>
         <w:t>3</w:t>
       </w:r>
       <w:r>
         <w:rPr>
           <w:rStyle w:val="SchwacheHervorhebung"/>
+          <w:b/>
         </w:rPr>
         <w:t>. Ju</w:t>
       </w:r>
       <w:r>
         <w:rPr>
           <w:rStyle w:val="SchwacheHervorhebung"/>
+          <w:b/>
         </w:rPr>
         <w:t>ni</w:t>
       </w:r>
       <w:r>
+        <w:rPr>
+          <w:b/>
+        </w:rPr>
         <w:t xml:space="preserve">: Ende von Iteration </w:t>
       </w:r>
       <w:r>
+        <w:rPr>
+          <w:b/>
+        </w:rPr>
         <w:t>2</w:t>
       </w:r>
       <w:r>
+        <w:rPr>
+          <w:b/>
+        </w:rPr>
         <w:t>, Dokumentation der SW-Architektur abzugeben</w:t>
       </w:r>
     </w:p>
@@ -302,7 +317,7 @@
       </w:pPr>
       <w:r>
         <w:rPr>
-          <w:b/>
+          <w:i/>
         </w:rPr>
         <w:t>Freitag, 20.Mai, 9:00 Uhr (in 210)</w:t>
       </w:r>
@@ -363,7 +378,7 @@
       <w:r>
         <w:t xml:space="preserve"> </w:t>
       </w:r>
-      <w:hyperlink r:id="rId5" w:tgtFrame="_blank" w:history="1">
+      <w:hyperlink r:id="rId6" w:tgtFrame="_blank" w:history="1">
         <w:r>
           <w:rPr>
             <w:rStyle w:val="Hyperlink"/>
@@ -410,15 +425,9 @@
         </w:numPr>
       </w:pPr>
       <w:r>
-        <w:rPr>
-          <w:b/>
-        </w:rPr>
         <w:t>Klassen und Methoden ansehen, Funktionsweise überlegen!</w:t>
       </w:r>
       <w:r>
-        <w:rPr>
-          <w:b/>
-        </w:rPr>
         <w:t xml:space="preserve"> =&gt; 20. Mai</w:t>
       </w:r>
     </w:p>
@@ -549,18 +558,6 @@
         <w:rPr>
           <w:color w:val="FF0000"/>
         </w:rPr>
-        <w:t xml:space="preserve">Größere Gruppe, untereinander aufzuteilen, evtl. auch ein Teil im Teammeeting; </w:t>
-      </w:r>
-      <w:r>
-        <w:rPr>
-          <w:color w:val="FF0000"/>
-        </w:rPr>
-        <w:br/>
-      </w:r>
-      <w:r>
-        <w:rPr>
-          <w:color w:val="FF0000"/>
-        </w:rPr>
         <w:t>Tamara, Jonas, Stefan, Jeremy</w:t>
       </w:r>
     </w:p>
@@ -694,15 +691,7 @@
         <w:rPr>
           <w:lang w:val="en-US"/>
         </w:rPr>
-        <w:t xml:space="preserve"> </w:t>
-      </w:r>
-      <w:bookmarkStart w:id="0" w:name="_GoBack"/>
-      <w:bookmarkEnd w:id="0"/>
-      <w:r>
-        <w:rPr>
-          <w:lang w:val="en-US"/>
-        </w:rPr>
-        <w:t>in Network Components und Business Logic)</w:t>
+        <w:t xml:space="preserve"> in Network Components und Business Logic)</w:t>
       </w:r>
     </w:p>
     <w:p>
@@ -775,28 +764,17 @@
         </w:rPr>
       </w:pPr>
       <w:r>
-        <w:t>Sequenz- /</w:t>
-      </w:r>
-      <w:r>
-        <w:rPr>
-          <w:b/>
-        </w:rPr>
-        <w:t xml:space="preserve"> </w:t>
+        <w:t>Sequenz</w:t>
+      </w:r>
+      <w:r>
+        <w:t xml:space="preserve">- / </w:t>
       </w:r>
       <w:proofErr w:type="spellStart"/>
       <w:r>
-        <w:rPr>
-          <w:b/>
-          <w:color w:val="FF0000"/>
-        </w:rPr>
         <w:t>Kommunikationsdigramme</w:t>
       </w:r>
       <w:proofErr w:type="spellEnd"/>
       <w:r>
-        <w:rPr>
-          <w:b/>
-          <w:color w:val="FF0000"/>
-        </w:rPr>
         <w:t xml:space="preserve"> in kleinerer Teilgruppe: Mirjam, Theresa</w:t>
       </w:r>
     </w:p>
@@ -983,7 +961,6 @@
           <w:sz w:val="20"/>
           <w:lang w:val="en-US"/>
         </w:rPr>
-        <w:lastRenderedPageBreak/>
         <w:t>Model – Network Components: Jeremy &amp; Tamara</w:t>
       </w:r>
     </w:p>
@@ -1006,6 +983,7 @@
           <w:sz w:val="20"/>
           <w:lang w:val="en-US"/>
         </w:rPr>
+        <w:lastRenderedPageBreak/>
         <w:t xml:space="preserve">Model – Business Logic: </w:t>
       </w:r>
       <w:proofErr w:type="spellStart"/>
@@ -1132,15 +1110,38 @@
           <w:ilvl w:val="1"/>
           <w:numId w:val="2"/>
         </w:numPr>
-      </w:pPr>
-      <w:r>
-        <w:t xml:space="preserve">Controller: </w:t>
-      </w:r>
-      <w:r>
-        <w:rPr>
-          <w:color w:val="FF0000"/>
-        </w:rPr>
-        <w:t>Dimitrij, Jonas, Alex</w:t>
+        <w:rPr>
+          <w:b/>
+        </w:rPr>
+      </w:pPr>
+      <w:r>
+        <w:rPr>
+          <w:b/>
+          <w:u w:val="single"/>
+        </w:rPr>
+        <w:t>Controller:</w:t>
+      </w:r>
+      <w:r>
+        <w:rPr>
+          <w:b/>
+        </w:rPr>
+        <w:t xml:space="preserve"> </w:t>
+      </w:r>
+      <w:r>
+        <w:rPr>
+          <w:b/>
+          <w:color w:val="FF0000"/>
+        </w:rPr>
+        <w:t>Dimitrij, Jonas</w:t>
+      </w:r>
+      <w:bookmarkStart w:id="0" w:name="_GoBack"/>
+      <w:bookmarkEnd w:id="0"/>
+      <w:r>
+        <w:rPr>
+          <w:b/>
+          <w:color w:val="FF0000"/>
+        </w:rPr>
+        <w:t>, Alex</w:t>
       </w:r>
     </w:p>
     <w:p>
@@ -1150,12 +1151,26 @@
           <w:ilvl w:val="1"/>
           <w:numId w:val="2"/>
         </w:numPr>
-      </w:pPr>
-      <w:r>
-        <w:t xml:space="preserve">Model: </w:t>
-      </w:r>
-      <w:r>
-        <w:rPr>
+        <w:rPr>
+          <w:b/>
+        </w:rPr>
+      </w:pPr>
+      <w:r>
+        <w:rPr>
+          <w:b/>
+          <w:u w:val="single"/>
+        </w:rPr>
+        <w:t>Model:</w:t>
+      </w:r>
+      <w:r>
+        <w:rPr>
+          <w:b/>
+        </w:rPr>
+        <w:t xml:space="preserve"> </w:t>
+      </w:r>
+      <w:r>
+        <w:rPr>
+          <w:b/>
           <w:color w:val="FF0000"/>
         </w:rPr>
         <w:t>Jeremy, Tamara, Mirjam</w:t>
@@ -1168,18 +1183,40 @@
           <w:ilvl w:val="1"/>
           <w:numId w:val="2"/>
         </w:numPr>
-      </w:pPr>
-      <w:r>
+        <w:rPr>
+          <w:b/>
+        </w:rPr>
+      </w:pPr>
+      <w:r>
+        <w:rPr>
+          <w:b/>
+          <w:u w:val="single"/>
+        </w:rPr>
         <w:t xml:space="preserve">Testszenario(Objekte aus Syntax erstellen, </w:t>
       </w:r>
       <w:r>
+        <w:rPr>
+          <w:b/>
+          <w:u w:val="single"/>
+        </w:rPr>
         <w:t xml:space="preserve">Testszenario anlegen, </w:t>
       </w:r>
       <w:r>
-        <w:t xml:space="preserve">…) : </w:t>
-      </w:r>
-      <w:r>
-        <w:rPr>
+        <w:rPr>
+          <w:b/>
+          <w:u w:val="single"/>
+        </w:rPr>
+        <w:t>…) :</w:t>
+      </w:r>
+      <w:r>
+        <w:rPr>
+          <w:b/>
+        </w:rPr>
+        <w:t xml:space="preserve"> </w:t>
+      </w:r>
+      <w:r>
+        <w:rPr>
+          <w:b/>
           <w:color w:val="FF0000"/>
         </w:rPr>
         <w:t>Denis, Oleg</w:t>
@@ -1207,39 +1244,32 @@
           <w:ilvl w:val="1"/>
           <w:numId w:val="2"/>
         </w:numPr>
-        <w:rPr>
-          <w:strike/>
-        </w:rPr>
-      </w:pPr>
-      <w:r>
-        <w:rPr>
-          <w:strike/>
-          <w:color w:val="FF0000"/>
-        </w:rPr>
-        <w:t xml:space="preserve">Sofern Funktionalität vorhanden, die </w:t>
+      </w:pPr>
+      <w:r>
+        <w:rPr>
+          <w:color w:val="FF0000"/>
+        </w:rPr>
+        <w:t>Theresa</w:t>
+      </w:r>
+    </w:p>
+    <w:p>
+      <w:pPr>
+        <w:pStyle w:val="Listenabsatz"/>
+        <w:numPr>
+          <w:ilvl w:val="0"/>
+          <w:numId w:val="2"/>
+        </w:numPr>
+      </w:pPr>
+      <w:r>
+        <w:t xml:space="preserve">Regelmäßiger </w:t>
       </w:r>
       <w:proofErr w:type="spellStart"/>
       <w:r>
-        <w:rPr>
-          <w:strike/>
-          <w:color w:val="FF0000"/>
-        </w:rPr>
-        <w:t>testbar</w:t>
+        <w:t>Build</w:t>
       </w:r>
       <w:proofErr w:type="spellEnd"/>
       <w:r>
-        <w:rPr>
-          <w:strike/>
-          <w:color w:val="FF0000"/>
-        </w:rPr>
-        <w:t xml:space="preserve"> ist</w:t>
-      </w:r>
-      <w:r>
-        <w:rPr>
-          <w:strike/>
-          <w:color w:val="FF0000"/>
-        </w:rPr>
-        <w:t>/ Linux und UI Tests</w:t>
+        <w:t xml:space="preserve"> (mind. 1x (?) die Woche) sobald nennenswerte Code-Menge vorhanden</w:t>
       </w:r>
     </w:p>
     <w:p>
@@ -1250,11 +1280,33 @@
           <w:numId w:val="2"/>
         </w:numPr>
       </w:pPr>
-      <w:r>
-        <w:rPr>
-          <w:color w:val="FF0000"/>
-        </w:rPr>
-        <w:t>Theresa</w:t>
+      <w:proofErr w:type="spellStart"/>
+      <w:r>
+        <w:rPr>
+          <w:color w:val="FF0000"/>
+        </w:rPr>
+        <w:t>Build</w:t>
+      </w:r>
+      <w:proofErr w:type="spellEnd"/>
+      <w:r>
+        <w:rPr>
+          <w:color w:val="FF0000"/>
+        </w:rPr>
+        <w:t xml:space="preserve">-Admin! (Stefan </w:t>
+      </w:r>
+      <w:proofErr w:type="spellStart"/>
+      <w:r>
+        <w:rPr>
+          <w:color w:val="FF0000"/>
+        </w:rPr>
+        <w:t>Pölloth</w:t>
+      </w:r>
+      <w:proofErr w:type="spellEnd"/>
+      <w:r>
+        <w:rPr>
+          <w:color w:val="FF0000"/>
+        </w:rPr>
+        <w:t>)</w:t>
       </w:r>
     </w:p>
     <w:p>
@@ -1266,15 +1318,57 @@
         </w:numPr>
       </w:pPr>
       <w:r>
-        <w:t xml:space="preserve">Regelmäßiger </w:t>
+        <w:t>Syntax überlegen für Skriptsprache für Testszenario</w:t>
+      </w:r>
+      <w:r>
+        <w:t xml:space="preserve"> (Weiterarbeiten)</w:t>
+      </w:r>
+    </w:p>
+    <w:p>
+      <w:pPr>
+        <w:pStyle w:val="Listenabsatz"/>
+        <w:numPr>
+          <w:ilvl w:val="1"/>
+          <w:numId w:val="2"/>
+        </w:numPr>
+      </w:pPr>
+      <w:r>
+        <w:rPr>
+          <w:color w:val="FF0000"/>
+        </w:rPr>
+        <w:t xml:space="preserve">Denis, Oleg =&gt; </w:t>
+      </w:r>
+      <w:r>
+        <w:rPr>
+          <w:color w:val="FF0000"/>
+        </w:rPr>
+        <w:t xml:space="preserve">Bitte bisherige Ergebnisse auf </w:t>
       </w:r>
       <w:proofErr w:type="spellStart"/>
       <w:r>
-        <w:t>Build</w:t>
+        <w:rPr>
+          <w:color w:val="FF0000"/>
+        </w:rPr>
+        <w:t>Github</w:t>
       </w:r>
       <w:proofErr w:type="spellEnd"/>
       <w:r>
-        <w:t xml:space="preserve"> (mind. 1x (?) die Woche) sobald nennenswerte Code-Menge vorhanden</w:t>
+        <w:rPr>
+          <w:color w:val="FF0000"/>
+        </w:rPr>
+        <w:t xml:space="preserve"> stellen 20. Mai</w:t>
+      </w:r>
+    </w:p>
+    <w:p>
+      <w:pPr>
+        <w:pStyle w:val="Listenabsatz"/>
+        <w:numPr>
+          <w:ilvl w:val="0"/>
+          <w:numId w:val="2"/>
+        </w:numPr>
+      </w:pPr>
+      <w:r>
+        <w:t xml:space="preserve">Genauere Überlegungen zum Simulationsablauf </w:t>
       </w:r>
     </w:p>
     <w:p>
@@ -1284,34 +1378,42 @@
           <w:ilvl w:val="1"/>
           <w:numId w:val="2"/>
         </w:numPr>
+        <w:rPr>
+          <w:color w:val="FF0000"/>
+          <w:lang w:val="en-US"/>
+        </w:rPr>
       </w:pPr>
       <w:proofErr w:type="spellStart"/>
       <w:r>
         <w:rPr>
           <w:color w:val="FF0000"/>
-        </w:rPr>
-        <w:t>Build</w:t>
+          <w:lang w:val="en-US"/>
+        </w:rPr>
+        <w:t>Dimitrij</w:t>
       </w:r>
       <w:proofErr w:type="spellEnd"/>
       <w:r>
         <w:rPr>
           <w:color w:val="FF0000"/>
-        </w:rPr>
-        <w:t xml:space="preserve">-Admin! (Stefan </w:t>
+          <w:lang w:val="en-US"/>
+        </w:rPr>
+        <w:t xml:space="preserve">, Jeremy, Denis, Alex, </w:t>
       </w:r>
       <w:proofErr w:type="spellStart"/>
       <w:r>
         <w:rPr>
           <w:color w:val="FF0000"/>
-        </w:rPr>
-        <w:t>Pölloth</w:t>
+          <w:lang w:val="en-US"/>
+        </w:rPr>
+        <w:t>Mirjam</w:t>
       </w:r>
       <w:proofErr w:type="spellEnd"/>
       <w:r>
         <w:rPr>
           <w:color w:val="FF0000"/>
-        </w:rPr>
-        <w:t>)</w:t>
+          <w:lang w:val="en-US"/>
+        </w:rPr>
+        <w:t xml:space="preserve"> =&gt; 13. Mai</w:t>
       </w:r>
     </w:p>
     <w:p>
@@ -1319,168 +1421,6 @@
         <w:pStyle w:val="Listenabsatz"/>
         <w:numPr>
           <w:ilvl w:val="0"/>
-          <w:numId w:val="2"/>
-        </w:numPr>
-        <w:rPr>
-          <w:b/>
-        </w:rPr>
-      </w:pPr>
-      <w:r>
-        <w:rPr>
-          <w:b/>
-        </w:rPr>
-        <w:t>Syntax überlegen für Skriptsprache für Testszenario</w:t>
-      </w:r>
-      <w:r>
-        <w:rPr>
-          <w:b/>
-        </w:rPr>
-        <w:t xml:space="preserve"> (Weiterarbeiten)</w:t>
-      </w:r>
-    </w:p>
-    <w:p>
-      <w:pPr>
-        <w:pStyle w:val="Listenabsatz"/>
-        <w:numPr>
-          <w:ilvl w:val="1"/>
-          <w:numId w:val="2"/>
-        </w:numPr>
-        <w:rPr>
-          <w:b/>
-        </w:rPr>
-      </w:pPr>
-      <w:r>
-        <w:rPr>
-          <w:b/>
-          <w:color w:val="FF0000"/>
-        </w:rPr>
-        <w:t xml:space="preserve">Denis, Oleg =&gt; </w:t>
-      </w:r>
-      <w:r>
-        <w:rPr>
-          <w:b/>
-          <w:color w:val="FF0000"/>
-        </w:rPr>
-        <w:t xml:space="preserve">Bitte bisherige Ergebnisse auf </w:t>
-      </w:r>
-      <w:proofErr w:type="spellStart"/>
-      <w:r>
-        <w:rPr>
-          <w:b/>
-          <w:color w:val="FF0000"/>
-        </w:rPr>
-        <w:t>Github</w:t>
-      </w:r>
-      <w:proofErr w:type="spellEnd"/>
-      <w:r>
-        <w:rPr>
-          <w:b/>
-          <w:color w:val="FF0000"/>
-        </w:rPr>
-        <w:t xml:space="preserve"> stellen</w:t>
-      </w:r>
-      <w:r>
-        <w:rPr>
-          <w:b/>
-          <w:color w:val="FF0000"/>
-        </w:rPr>
-        <w:t xml:space="preserve"> 20. Mai</w:t>
-      </w:r>
-    </w:p>
-    <w:p>
-      <w:pPr>
-        <w:pStyle w:val="Listenabsatz"/>
-        <w:numPr>
-          <w:ilvl w:val="0"/>
-          <w:numId w:val="2"/>
-        </w:numPr>
-      </w:pPr>
-      <w:r>
-        <w:t xml:space="preserve">Genauere Überlegungen zum Simulationsablauf </w:t>
-      </w:r>
-    </w:p>
-    <w:p>
-      <w:pPr>
-        <w:pStyle w:val="Listenabsatz"/>
-        <w:numPr>
-          <w:ilvl w:val="1"/>
-          <w:numId w:val="2"/>
-        </w:numPr>
-        <w:rPr>
-          <w:color w:val="FF0000"/>
-          <w:lang w:val="en-US"/>
-        </w:rPr>
-      </w:pPr>
-      <w:proofErr w:type="spellStart"/>
-      <w:r>
-        <w:rPr>
-          <w:color w:val="FF0000"/>
-          <w:lang w:val="en-US"/>
-        </w:rPr>
-        <w:t>Dimitrij</w:t>
-      </w:r>
-      <w:proofErr w:type="spellEnd"/>
-      <w:r>
-        <w:rPr>
-          <w:color w:val="FF0000"/>
-          <w:lang w:val="en-US"/>
-        </w:rPr>
-        <w:t xml:space="preserve">, Jeremy, Denis, Alex, </w:t>
-      </w:r>
-      <w:proofErr w:type="spellStart"/>
-      <w:r>
-        <w:rPr>
-          <w:color w:val="FF0000"/>
-          <w:lang w:val="en-US"/>
-        </w:rPr>
-        <w:t>Mirjam</w:t>
-      </w:r>
-      <w:proofErr w:type="spellEnd"/>
-      <w:r>
-        <w:rPr>
-          <w:color w:val="FF0000"/>
-          <w:lang w:val="en-US"/>
-        </w:rPr>
-        <w:t xml:space="preserve"> =&gt; 13. Mai</w:t>
-      </w:r>
-    </w:p>
-    <w:p>
-      <w:pPr>
-        <w:pStyle w:val="Listenabsatz"/>
-        <w:numPr>
-          <w:ilvl w:val="0"/>
-          <w:numId w:val="2"/>
-        </w:numPr>
-        <w:rPr>
-          <w:color w:val="000000" w:themeColor="text1"/>
-        </w:rPr>
-      </w:pPr>
-      <w:r>
-        <w:rPr>
-          <w:color w:val="000000" w:themeColor="text1"/>
-        </w:rPr>
-        <w:t xml:space="preserve">Speicherformat Projekt (Struktur) Was und </w:t>
-      </w:r>
-      <w:proofErr w:type="spellStart"/>
-      <w:r>
-        <w:rPr>
-          <w:color w:val="000000" w:themeColor="text1"/>
-        </w:rPr>
-        <w:t>Wie</w:t>
-      </w:r>
-      <w:proofErr w:type="spellEnd"/>
-      <w:r>
-        <w:rPr>
-          <w:color w:val="000000" w:themeColor="text1"/>
-        </w:rPr>
-        <w:t>?</w:t>
-      </w:r>
-    </w:p>
-    <w:p>
-      <w:pPr>
-        <w:pStyle w:val="Listenabsatz"/>
-        <w:numPr>
-          <w:ilvl w:val="1"/>
           <w:numId w:val="2"/>
         </w:numPr>
         <w:rPr>
@@ -1490,10 +1430,23 @@
       </w:pPr>
       <w:r>
         <w:rPr>
-          <w:strike/>
-          <w:color w:val="FF0000"/>
-        </w:rPr>
-        <w:t>=&gt; später, wer noch wenig zu tun hatte</w:t>
+          <w:color w:val="000000" w:themeColor="text1"/>
+        </w:rPr>
+        <w:t xml:space="preserve">Speicherformat Projekt (Struktur) Was und </w:t>
+      </w:r>
+      <w:proofErr w:type="spellStart"/>
+      <w:r>
+        <w:rPr>
+          <w:color w:val="000000" w:themeColor="text1"/>
+        </w:rPr>
+        <w:t>Wie</w:t>
+      </w:r>
+      <w:proofErr w:type="spellEnd"/>
+      <w:r>
+        <w:rPr>
+          <w:color w:val="000000" w:themeColor="text1"/>
+        </w:rPr>
+        <w:t>?</w:t>
       </w:r>
     </w:p>
     <w:p>
@@ -1528,7 +1481,6 @@
       </w:pPr>
       <w:r>
         <w:rPr>
-          <w:b/>
           <w:color w:val="000000" w:themeColor="text1"/>
         </w:rPr>
         <w:t xml:space="preserve">Layer für </w:t>
@@ -1536,7 +1488,6 @@
       <w:proofErr w:type="spellStart"/>
       <w:r>
         <w:rPr>
-          <w:b/>
           <w:color w:val="000000" w:themeColor="text1"/>
         </w:rPr>
         <w:t>Layerstack</w:t>
@@ -1544,7 +1495,6 @@
       <w:proofErr w:type="spellEnd"/>
       <w:r>
         <w:rPr>
-          <w:b/>
           <w:color w:val="000000" w:themeColor="text1"/>
         </w:rPr>
         <w:t xml:space="preserve"> (welche Layer werden gebraucht, was machen sie?)</w:t>
@@ -1558,413 +1508,16 @@
           <w:numId w:val="2"/>
         </w:numPr>
         <w:rPr>
-          <w:b/>
           <w:color w:val="000000" w:themeColor="text1"/>
         </w:rPr>
       </w:pPr>
       <w:r>
         <w:rPr>
-          <w:b/>
-          <w:color w:val="FF0000"/>
-        </w:rPr>
-        <w:t>Denis, Oleg</w:t>
-      </w:r>
-      <w:r>
-        <w:rPr>
-          <w:b/>
-          <w:color w:val="FF0000"/>
-        </w:rPr>
-        <w:t xml:space="preserve"> =&gt; 20. Mai</w:t>
-      </w:r>
-    </w:p>
-    <w:p>
-      <w:pPr>
-        <w:rPr>
-          <w:color w:val="000000" w:themeColor="text1"/>
-        </w:rPr>
-      </w:pPr>
-    </w:p>
-    <w:p>
-      <w:pPr>
-        <w:rPr>
-          <w:color w:val="FF0000"/>
-        </w:rPr>
-      </w:pPr>
-    </w:p>
-    <w:p>
-      <w:pPr>
-        <w:rPr>
-          <w:color w:val="FF0000"/>
-        </w:rPr>
-      </w:pPr>
-    </w:p>
-    <w:p>
-      <w:pPr>
-        <w:pStyle w:val="berschrift3"/>
-      </w:pPr>
-      <w:r>
-        <w:t>Arbeitspaket:</w:t>
-      </w:r>
-    </w:p>
-    <w:p>
-      <w:pPr>
-        <w:pStyle w:val="Listenabsatz"/>
-        <w:numPr>
-          <w:ilvl w:val="0"/>
-          <w:numId w:val="2"/>
-        </w:numPr>
-      </w:pPr>
-      <w:r>
-        <w:t>Überarbeitung / Fertigstellung der Analyse Ergebnisse</w:t>
-      </w:r>
-    </w:p>
-    <w:p>
-      <w:pPr>
-        <w:pStyle w:val="Listenabsatz"/>
-        <w:numPr>
-          <w:ilvl w:val="0"/>
-          <w:numId w:val="2"/>
-        </w:numPr>
-        <w:rPr>
-          <w:strike/>
-        </w:rPr>
-      </w:pPr>
-      <w:r>
-        <w:rPr>
-          <w:strike/>
-        </w:rPr>
-        <w:t>(Konzept für) Systemarchitektur erstellen</w:t>
-      </w:r>
-    </w:p>
-    <w:p>
-      <w:pPr>
-        <w:pStyle w:val="Listenabsatz"/>
-        <w:numPr>
-          <w:ilvl w:val="1"/>
-          <w:numId w:val="2"/>
-        </w:numPr>
-        <w:rPr>
-          <w:strike/>
-        </w:rPr>
-      </w:pPr>
-      <w:r>
-        <w:rPr>
-          <w:strike/>
-        </w:rPr>
-        <w:t>Paketdiagramm</w:t>
-      </w:r>
-      <w:r>
-        <w:rPr>
-          <w:strike/>
-          <w:color w:val="FF0000"/>
-        </w:rPr>
-        <w:t xml:space="preserve"> </w:t>
-      </w:r>
-      <w:r>
-        <w:rPr>
-          <w:color w:val="FF0000"/>
-        </w:rPr>
-        <w:t xml:space="preserve"> =&gt; Wurde bereits erledigt</w:t>
-      </w:r>
-    </w:p>
-    <w:p>
-      <w:pPr>
-        <w:pStyle w:val="Listenabsatz"/>
-        <w:numPr>
-          <w:ilvl w:val="0"/>
-          <w:numId w:val="2"/>
-        </w:numPr>
-      </w:pPr>
-      <w:r>
-        <w:t>Schnittstellenübersicht</w:t>
-      </w:r>
-    </w:p>
-    <w:p>
-      <w:pPr>
-        <w:pStyle w:val="Listenabsatz"/>
-        <w:numPr>
-          <w:ilvl w:val="0"/>
-          <w:numId w:val="2"/>
-        </w:numPr>
-      </w:pPr>
-      <w:r>
-        <w:t>Systemkomponenten (Klassendiagramm pro Paket für wichtigste Klassen -&gt; auf Schnittstellen achten!)</w:t>
-      </w:r>
-    </w:p>
-    <w:p>
-      <w:pPr>
-        <w:pStyle w:val="Listenabsatz"/>
-        <w:numPr>
-          <w:ilvl w:val="1"/>
-          <w:numId w:val="2"/>
-        </w:numPr>
-        <w:rPr>
-          <w:lang w:val="en-US"/>
-        </w:rPr>
-      </w:pPr>
-      <w:r>
-        <w:rPr>
-          <w:lang w:val="en-US"/>
-        </w:rPr>
-        <w:t>View (</w:t>
-      </w:r>
-      <w:proofErr w:type="spellStart"/>
-      <w:r>
-        <w:rPr>
-          <w:lang w:val="en-US"/>
-        </w:rPr>
-        <w:t>eingeteilt</w:t>
-      </w:r>
-      <w:proofErr w:type="spellEnd"/>
-      <w:r>
-        <w:rPr>
-          <w:lang w:val="en-US"/>
-        </w:rPr>
-        <w:t xml:space="preserve"> in Forms, Controls, Component Repres</w:t>
-      </w:r>
-      <w:r>
-        <w:rPr>
-          <w:lang w:val="en-US"/>
-        </w:rPr>
-        <w:t>e</w:t>
-      </w:r>
-      <w:r>
-        <w:rPr>
-          <w:lang w:val="en-US"/>
-        </w:rPr>
-        <w:t>ntation)</w:t>
-      </w:r>
-    </w:p>
-    <w:p>
-      <w:pPr>
-        <w:pStyle w:val="Listenabsatz"/>
-        <w:numPr>
-          <w:ilvl w:val="1"/>
-          <w:numId w:val="2"/>
-        </w:numPr>
-        <w:rPr>
-          <w:lang w:val="en-US"/>
-        </w:rPr>
-      </w:pPr>
-      <w:r>
-        <w:rPr>
-          <w:lang w:val="en-US"/>
-        </w:rPr>
-        <w:t>Controller</w:t>
-      </w:r>
-    </w:p>
-    <w:p>
-      <w:pPr>
-        <w:pStyle w:val="Listenabsatz"/>
-        <w:numPr>
-          <w:ilvl w:val="1"/>
-          <w:numId w:val="2"/>
-        </w:numPr>
-        <w:rPr>
-          <w:lang w:val="en-US"/>
-        </w:rPr>
-      </w:pPr>
-      <w:r>
-        <w:rPr>
-          <w:lang w:val="en-US"/>
-        </w:rPr>
-        <w:t>Model (</w:t>
-      </w:r>
-      <w:proofErr w:type="spellStart"/>
-      <w:r>
-        <w:rPr>
-          <w:lang w:val="en-US"/>
-        </w:rPr>
-        <w:t>eingeteilt</w:t>
-      </w:r>
-      <w:proofErr w:type="spellEnd"/>
-      <w:r>
-        <w:rPr>
-          <w:lang w:val="en-US"/>
-        </w:rPr>
-        <w:t xml:space="preserve"> in Network Components und Business Logic)</w:t>
-      </w:r>
-    </w:p>
-    <w:p>
-      <w:pPr>
-        <w:pStyle w:val="Listenabsatz"/>
-        <w:numPr>
-          <w:ilvl w:val="1"/>
-          <w:numId w:val="2"/>
-        </w:numPr>
-        <w:rPr>
-          <w:lang w:val="en-US"/>
-        </w:rPr>
-      </w:pPr>
-      <w:r>
-        <w:rPr>
-          <w:lang w:val="en-US"/>
-        </w:rPr>
-        <w:t>Logger</w:t>
-      </w:r>
-    </w:p>
-    <w:p>
-      <w:pPr>
-        <w:pStyle w:val="Listenabsatz"/>
-        <w:numPr>
-          <w:ilvl w:val="0"/>
-          <w:numId w:val="2"/>
-        </w:numPr>
-      </w:pPr>
-      <w:r>
-        <w:t xml:space="preserve">Auswahl Architekturrelevanter </w:t>
-      </w:r>
-      <w:proofErr w:type="spellStart"/>
-      <w:r>
-        <w:t>Use</w:t>
-      </w:r>
-      <w:proofErr w:type="spellEnd"/>
-      <w:r>
-        <w:t xml:space="preserve"> Cases, Systemoperationen =&gt; Sequenzdiagramme / Kommunikationsdiagramme dazu</w:t>
-      </w:r>
-    </w:p>
-    <w:p>
-      <w:pPr>
-        <w:pStyle w:val="Listenabsatz"/>
-        <w:numPr>
-          <w:ilvl w:val="0"/>
-          <w:numId w:val="2"/>
-        </w:numPr>
-      </w:pPr>
-      <w:r>
-        <w:t>Oberflächen-Prototyp erstellen (ohne größere Funktionalität)</w:t>
-      </w:r>
-    </w:p>
-    <w:p>
-      <w:pPr>
-        <w:pStyle w:val="Listenabsatz"/>
-        <w:numPr>
-          <w:ilvl w:val="1"/>
-          <w:numId w:val="2"/>
-        </w:numPr>
-      </w:pPr>
-      <w:r>
-        <w:t>Skizzen zu Oberflächen</w:t>
-      </w:r>
-    </w:p>
-    <w:p>
-      <w:pPr>
-        <w:pStyle w:val="Listenabsatz"/>
-        <w:numPr>
-          <w:ilvl w:val="1"/>
-          <w:numId w:val="2"/>
-        </w:numPr>
-      </w:pPr>
-      <w:r>
-        <w:t>Oberfläche erstellen</w:t>
-      </w:r>
-    </w:p>
-    <w:p>
-      <w:pPr>
-        <w:pStyle w:val="Listenabsatz"/>
-        <w:numPr>
-          <w:ilvl w:val="0"/>
-          <w:numId w:val="2"/>
-        </w:numPr>
-      </w:pPr>
-      <w:r>
-        <w:t>Grundgerüst der Klassen und Interfaces erstellen</w:t>
-      </w:r>
-    </w:p>
-    <w:p>
-      <w:pPr>
-        <w:pStyle w:val="Listenabsatz"/>
-        <w:numPr>
-          <w:ilvl w:val="1"/>
-          <w:numId w:val="2"/>
-        </w:numPr>
-      </w:pPr>
-      <w:r>
-        <w:t>Im Klassendiagramm gefundene Methoden leer anlegen</w:t>
-      </w:r>
-    </w:p>
-    <w:p>
-      <w:pPr>
-        <w:pStyle w:val="Listenabsatz"/>
-        <w:numPr>
-          <w:ilvl w:val="1"/>
-          <w:numId w:val="2"/>
-        </w:numPr>
-      </w:pPr>
-      <w:r>
-        <w:t>Einfache Methoden können bereits programmiert werden</w:t>
-      </w:r>
-    </w:p>
-    <w:p>
-      <w:pPr>
-        <w:pStyle w:val="Listenabsatz"/>
-        <w:numPr>
-          <w:ilvl w:val="0"/>
-          <w:numId w:val="2"/>
-        </w:numPr>
-      </w:pPr>
-      <w:proofErr w:type="spellStart"/>
-      <w:r>
-        <w:t>Use</w:t>
-      </w:r>
-      <w:proofErr w:type="spellEnd"/>
-      <w:r>
-        <w:t>-Case-basierte Testfälle finden / erstellen</w:t>
-      </w:r>
-    </w:p>
-    <w:p>
-      <w:pPr>
-        <w:pStyle w:val="Listenabsatz"/>
-        <w:numPr>
-          <w:ilvl w:val="0"/>
-          <w:numId w:val="2"/>
-        </w:numPr>
-      </w:pPr>
-      <w:r>
-        <w:lastRenderedPageBreak/>
-        <w:t>Erste Funktionalität ausprogrammieren</w:t>
-      </w:r>
-    </w:p>
-    <w:p>
-      <w:pPr>
-        <w:pStyle w:val="Listenabsatz"/>
-        <w:numPr>
-          <w:ilvl w:val="0"/>
-          <w:numId w:val="2"/>
-        </w:numPr>
-      </w:pPr>
-      <w:r>
-        <w:t>Erste Tests durchführen</w:t>
-      </w:r>
-    </w:p>
-    <w:p>
-      <w:pPr>
-        <w:pStyle w:val="Listenabsatz"/>
-        <w:numPr>
-          <w:ilvl w:val="0"/>
-          <w:numId w:val="2"/>
-        </w:numPr>
-      </w:pPr>
-      <w:r>
-        <w:t xml:space="preserve">Regelmäßiger </w:t>
-      </w:r>
-      <w:proofErr w:type="spellStart"/>
-      <w:r>
-        <w:t>Build</w:t>
-      </w:r>
-      <w:proofErr w:type="spellEnd"/>
-      <w:r>
-        <w:t xml:space="preserve"> (mind. 1x (?) die Woche) sobald nennenswerte Code-Menge vorhanden</w:t>
-      </w:r>
-    </w:p>
-    <w:p>
-      <w:pPr>
-        <w:rPr>
-          <w:color w:val="FF0000"/>
-        </w:rPr>
-      </w:pPr>
-    </w:p>
-    <w:p/>
+          <w:color w:val="FF0000"/>
+        </w:rPr>
+        <w:t>Denis, Oleg =&gt; 20. Mai</w:t>
+      </w:r>
+    </w:p>
     <w:p>
       <w:pPr>
         <w:ind w:left="360"/>
@@ -1988,8 +1541,8 @@
 </file>
 
 <file path=word/numbering.xml><?xml version="1.0" encoding="utf-8"?>
-<w:numbering xmlns:wpc="http://schemas.microsoft.com/office/word/2010/wordprocessingCanvas" xmlns:mc="http://schemas.openxmlformats.org/markup-compatibility/2006" xmlns:o="urn:schemas-microsoft-com:office:office" xmlns:r="http://schemas.openxmlformats.org/officeDocument/2006/relationships" xmlns:m="http://schemas.openxmlformats.org/officeDocument/2006/math" xmlns:v="urn:schemas-microsoft-com:vml" xmlns:wp14="http://schemas.microsoft.com/office/word/2010/wordprocessingDrawing" xmlns:wp="http://schemas.openxmlformats.org/drawingml/2006/wordprocessingDrawing" xmlns:w10="urn:schemas-microsoft-com:office:word" xmlns:w="http://schemas.openxmlformats.org/wordprocessingml/2006/main" xmlns:w14="http://schemas.microsoft.com/office/word/2010/wordml" xmlns:w15="http://schemas.microsoft.com/office/word/2012/wordml" xmlns:wpg="http://schemas.microsoft.com/office/word/2010/wordprocessingGroup" xmlns:wpi="http://schemas.microsoft.com/office/word/2010/wordprocessingInk" xmlns:wne="http://schemas.microsoft.com/office/word/2006/wordml" xmlns:wps="http://schemas.microsoft.com/office/word/2010/wordprocessingShape" mc:Ignorable="w14 w15 wp14">
-  <w:abstractNum w:abstractNumId="0" w15:restartNumberingAfterBreak="0">
+<w:numbering xmlns:wpc="http://schemas.microsoft.com/office/word/2010/wordprocessingCanvas" xmlns:mc="http://schemas.openxmlformats.org/markup-compatibility/2006" xmlns:o="urn:schemas-microsoft-com:office:office" xmlns:r="http://schemas.openxmlformats.org/officeDocument/2006/relationships" xmlns:m="http://schemas.openxmlformats.org/officeDocument/2006/math" xmlns:v="urn:schemas-microsoft-com:vml" xmlns:wp14="http://schemas.microsoft.com/office/word/2010/wordprocessingDrawing" xmlns:wp="http://schemas.openxmlformats.org/drawingml/2006/wordprocessingDrawing" xmlns:w10="urn:schemas-microsoft-com:office:word" xmlns:w="http://schemas.openxmlformats.org/wordprocessingml/2006/main" xmlns:w14="http://schemas.microsoft.com/office/word/2010/wordml" xmlns:wpg="http://schemas.microsoft.com/office/word/2010/wordprocessingGroup" xmlns:wpi="http://schemas.microsoft.com/office/word/2010/wordprocessingInk" xmlns:wne="http://schemas.microsoft.com/office/word/2006/wordml" xmlns:wps="http://schemas.microsoft.com/office/word/2010/wordprocessingShape" mc:Ignorable="w14 wp14">
+  <w:abstractNum w:abstractNumId="0">
     <w:nsid w:val="08D90AAE"/>
     <w:multiLevelType w:val="hybridMultilevel"/>
     <w:tmpl w:val="2CAC3CD0"/>
@@ -2103,7 +1656,7 @@
       </w:rPr>
     </w:lvl>
   </w:abstractNum>
-  <w:abstractNum w:abstractNumId="1" w15:restartNumberingAfterBreak="0">
+  <w:abstractNum w:abstractNumId="1">
     <w:nsid w:val="13CE745F"/>
     <w:multiLevelType w:val="hybridMultilevel"/>
     <w:tmpl w:val="5D086FD2"/>
@@ -2217,7 +1770,7 @@
       </w:rPr>
     </w:lvl>
   </w:abstractNum>
-  <w:abstractNum w:abstractNumId="2" w15:restartNumberingAfterBreak="0">
+  <w:abstractNum w:abstractNumId="2">
     <w:nsid w:val="23580D6C"/>
     <w:multiLevelType w:val="hybridMultilevel"/>
     <w:tmpl w:val="9B2418DC"/>
@@ -2330,7 +1883,7 @@
       </w:rPr>
     </w:lvl>
   </w:abstractNum>
-  <w:abstractNum w:abstractNumId="3" w15:restartNumberingAfterBreak="0">
+  <w:abstractNum w:abstractNumId="3">
     <w:nsid w:val="42AB4A61"/>
     <w:multiLevelType w:val="hybridMultilevel"/>
     <w:tmpl w:val="3C8AD9DC"/>
@@ -2443,7 +1996,7 @@
       </w:rPr>
     </w:lvl>
   </w:abstractNum>
-  <w:abstractNum w:abstractNumId="4" w15:restartNumberingAfterBreak="0">
+  <w:abstractNum w:abstractNumId="4">
     <w:nsid w:val="666D349C"/>
     <w:multiLevelType w:val="hybridMultilevel"/>
     <w:tmpl w:val="FAD8D03A"/>
@@ -2575,7 +2128,7 @@
 </file>
 
 <file path=word/styles.xml><?xml version="1.0" encoding="utf-8"?>
-<w:styles xmlns:mc="http://schemas.openxmlformats.org/markup-compatibility/2006" xmlns:r="http://schemas.openxmlformats.org/officeDocument/2006/relationships" xmlns:w="http://schemas.openxmlformats.org/wordprocessingml/2006/main" xmlns:w14="http://schemas.microsoft.com/office/word/2010/wordml" xmlns:w15="http://schemas.microsoft.com/office/word/2012/wordml" mc:Ignorable="w14 w15">
+<w:styles xmlns:mc="http://schemas.openxmlformats.org/markup-compatibility/2006" xmlns:r="http://schemas.openxmlformats.org/officeDocument/2006/relationships" xmlns:w="http://schemas.openxmlformats.org/wordprocessingml/2006/main" xmlns:w14="http://schemas.microsoft.com/office/word/2010/wordml" mc:Ignorable="w14">
   <w:docDefaults>
     <w:rPrDefault>
       <w:rPr>
@@ -2591,378 +2144,494 @@
       </w:pPr>
     </w:pPrDefault>
   </w:docDefaults>
-  <w:latentStyles w:defLockedState="0" w:defUIPriority="99" w:defSemiHidden="0" w:defUnhideWhenUsed="0" w:defQFormat="0" w:count="371">
-    <w:lsdException w:name="Normal" w:uiPriority="0" w:qFormat="1"/>
-    <w:lsdException w:name="heading 1" w:uiPriority="9" w:qFormat="1"/>
-    <w:lsdException w:name="heading 2" w:semiHidden="1" w:uiPriority="9" w:unhideWhenUsed="1" w:qFormat="1"/>
-    <w:lsdException w:name="heading 3" w:semiHidden="1" w:uiPriority="9" w:unhideWhenUsed="1" w:qFormat="1"/>
-    <w:lsdException w:name="heading 4" w:semiHidden="1" w:uiPriority="9" w:unhideWhenUsed="1" w:qFormat="1"/>
-    <w:lsdException w:name="heading 5" w:semiHidden="1" w:uiPriority="9" w:unhideWhenUsed="1" w:qFormat="1"/>
-    <w:lsdException w:name="heading 6" w:semiHidden="1" w:uiPriority="9" w:unhideWhenUsed="1" w:qFormat="1"/>
-    <w:lsdException w:name="heading 7" w:semiHidden="1" w:uiPriority="9" w:unhideWhenUsed="1" w:qFormat="1"/>
-    <w:lsdException w:name="heading 8" w:semiHidden="1" w:uiPriority="9" w:unhideWhenUsed="1" w:qFormat="1"/>
-    <w:lsdException w:name="heading 9" w:semiHidden="1" w:uiPriority="9" w:unhideWhenUsed="1" w:qFormat="1"/>
-    <w:lsdException w:name="index 1" w:semiHidden="1" w:unhideWhenUsed="1"/>
-    <w:lsdException w:name="index 2" w:semiHidden="1" w:unhideWhenUsed="1"/>
-    <w:lsdException w:name="index 3" w:semiHidden="1" w:unhideWhenUsed="1"/>
-    <w:lsdException w:name="index 4" w:semiHidden="1" w:unhideWhenUsed="1"/>
-    <w:lsdException w:name="index 5" w:semiHidden="1" w:unhideWhenUsed="1"/>
-    <w:lsdException w:name="index 6" w:semiHidden="1" w:unhideWhenUsed="1"/>
-    <w:lsdException w:name="index 7" w:semiHidden="1" w:unhideWhenUsed="1"/>
-    <w:lsdException w:name="index 8" w:semiHidden="1" w:unhideWhenUsed="1"/>
-    <w:lsdException w:name="index 9" w:semiHidden="1" w:unhideWhenUsed="1"/>
-    <w:lsdException w:name="toc 1" w:semiHidden="1" w:uiPriority="39" w:unhideWhenUsed="1"/>
-    <w:lsdException w:name="toc 2" w:semiHidden="1" w:uiPriority="39" w:unhideWhenUsed="1"/>
-    <w:lsdException w:name="toc 3" w:semiHidden="1" w:uiPriority="39" w:unhideWhenUsed="1"/>
-    <w:lsdException w:name="toc 4" w:semiHidden="1" w:uiPriority="39" w:unhideWhenUsed="1"/>
-    <w:lsdException w:name="toc 5" w:semiHidden="1" w:uiPriority="39" w:unhideWhenUsed="1"/>
-    <w:lsdException w:name="toc 6" w:semiHidden="1" w:uiPriority="39" w:unhideWhenUsed="1"/>
-    <w:lsdException w:name="toc 7" w:semiHidden="1" w:uiPriority="39" w:unhideWhenUsed="1"/>
-    <w:lsdException w:name="toc 8" w:semiHidden="1" w:uiPriority="39" w:unhideWhenUsed="1"/>
-    <w:lsdException w:name="toc 9" w:semiHidden="1" w:uiPriority="39" w:unhideWhenUsed="1"/>
-    <w:lsdException w:name="Normal Indent" w:semiHidden="1" w:unhideWhenUsed="1"/>
-    <w:lsdException w:name="footnote text" w:semiHidden="1" w:unhideWhenUsed="1"/>
-    <w:lsdException w:name="annotation text" w:semiHidden="1" w:unhideWhenUsed="1"/>
-    <w:lsdException w:name="header" w:semiHidden="1" w:unhideWhenUsed="1"/>
-    <w:lsdException w:name="footer" w:semiHidden="1" w:unhideWhenUsed="1"/>
-    <w:lsdException w:name="index heading" w:semiHidden="1" w:unhideWhenUsed="1"/>
-    <w:lsdException w:name="caption" w:semiHidden="1" w:uiPriority="35" w:unhideWhenUsed="1" w:qFormat="1"/>
-    <w:lsdException w:name="table of figures" w:semiHidden="1" w:unhideWhenUsed="1"/>
-    <w:lsdException w:name="envelope address" w:semiHidden="1" w:unhideWhenUsed="1"/>
-    <w:lsdException w:name="envelope return" w:semiHidden="1" w:unhideWhenUsed="1"/>
-    <w:lsdException w:name="footnote reference" w:semiHidden="1" w:unhideWhenUsed="1"/>
-    <w:lsdException w:name="annotation reference" w:semiHidden="1" w:unhideWhenUsed="1"/>
-    <w:lsdException w:name="line number" w:semiHidden="1" w:unhideWhenUsed="1"/>
-    <w:lsdException w:name="page number" w:semiHidden="1" w:unhideWhenUsed="1"/>
-    <w:lsdException w:name="endnote reference" w:semiHidden="1" w:unhideWhenUsed="1"/>
-    <w:lsdException w:name="endnote text" w:semiHidden="1" w:unhideWhenUsed="1"/>
-    <w:lsdException w:name="table of authorities" w:semiHidden="1" w:unhideWhenUsed="1"/>
-    <w:lsdException w:name="macro" w:semiHidden="1" w:unhideWhenUsed="1"/>
-    <w:lsdException w:name="toa heading" w:semiHidden="1" w:unhideWhenUsed="1"/>
-    <w:lsdException w:name="List" w:semiHidden="1" w:unhideWhenUsed="1"/>
-    <w:lsdException w:name="List Bullet" w:semiHidden="1" w:unhideWhenUsed="1"/>
-    <w:lsdException w:name="List Number" w:semiHidden="1" w:unhideWhenUsed="1"/>
-    <w:lsdException w:name="List 2" w:semiHidden="1" w:unhideWhenUsed="1"/>
-    <w:lsdException w:name="List 3" w:semiHidden="1" w:unhideWhenUsed="1"/>
-    <w:lsdException w:name="List 4" w:semiHidden="1" w:unhideWhenUsed="1"/>
-    <w:lsdException w:name="List 5" w:semiHidden="1" w:unhideWhenUsed="1"/>
-    <w:lsdException w:name="List Bullet 2" w:semiHidden="1" w:unhideWhenUsed="1"/>
-    <w:lsdException w:name="List Bullet 3" w:semiHidden="1" w:unhideWhenUsed="1"/>
-    <w:lsdException w:name="List Bullet 4" w:semiHidden="1" w:unhideWhenUsed="1"/>
-    <w:lsdException w:name="List Bullet 5" w:semiHidden="1" w:unhideWhenUsed="1"/>
-    <w:lsdException w:name="List Number 2" w:semiHidden="1" w:unhideWhenUsed="1"/>
-    <w:lsdException w:name="List Number 3" w:semiHidden="1" w:unhideWhenUsed="1"/>
-    <w:lsdException w:name="List Number 4" w:semiHidden="1" w:unhideWhenUsed="1"/>
-    <w:lsdException w:name="List Number 5" w:semiHidden="1" w:unhideWhenUsed="1"/>
-    <w:lsdException w:name="Title" w:uiPriority="10" w:qFormat="1"/>
-    <w:lsdException w:name="Closing" w:semiHidden="1" w:unhideWhenUsed="1"/>
-    <w:lsdException w:name="Signature" w:semiHidden="1" w:unhideWhenUsed="1"/>
-    <w:lsdException w:name="Default Paragraph Font" w:semiHidden="1" w:uiPriority="1" w:unhideWhenUsed="1"/>
-    <w:lsdException w:name="Body Text" w:semiHidden="1" w:unhideWhenUsed="1"/>
-    <w:lsdException w:name="Body Text Indent" w:semiHidden="1" w:unhideWhenUsed="1"/>
-    <w:lsdException w:name="List Continue" w:semiHidden="1" w:unhideWhenUsed="1"/>
-    <w:lsdException w:name="List Continue 2" w:semiHidden="1" w:unhideWhenUsed="1"/>
-    <w:lsdException w:name="List Continue 3" w:semiHidden="1" w:unhideWhenUsed="1"/>
-    <w:lsdException w:name="List Continue 4" w:semiHidden="1" w:unhideWhenUsed="1"/>
-    <w:lsdException w:name="List Continue 5" w:semiHidden="1" w:unhideWhenUsed="1"/>
-    <w:lsdException w:name="Message Header" w:semiHidden="1" w:unhideWhenUsed="1"/>
-    <w:lsdException w:name="Subtitle" w:uiPriority="11" w:qFormat="1"/>
-    <w:lsdException w:name="Salutation" w:semiHidden="1" w:unhideWhenUsed="1"/>
-    <w:lsdException w:name="Date" w:semiHidden="1" w:unhideWhenUsed="1"/>
-    <w:lsdException w:name="Body Text First Indent" w:semiHidden="1" w:unhideWhenUsed="1"/>
-    <w:lsdException w:name="Body Text First Indent 2" w:semiHidden="1" w:unhideWhenUsed="1"/>
-    <w:lsdException w:name="Note Heading" w:semiHidden="1" w:unhideWhenUsed="1"/>
-    <w:lsdException w:name="Body Text 2" w:semiHidden="1" w:unhideWhenUsed="1"/>
-    <w:lsdException w:name="Body Text 3" w:semiHidden="1" w:unhideWhenUsed="1"/>
-    <w:lsdException w:name="Body Text Indent 2" w:semiHidden="1" w:unhideWhenUsed="1"/>
-    <w:lsdException w:name="Body Text Indent 3" w:semiHidden="1" w:unhideWhenUsed="1"/>
-    <w:lsdException w:name="Block Text" w:semiHidden="1" w:unhideWhenUsed="1"/>
-    <w:lsdException w:name="Hyperlink" w:semiHidden="1" w:unhideWhenUsed="1"/>
-    <w:lsdException w:name="FollowedHyperlink" w:semiHidden="1" w:unhideWhenUsed="1"/>
-    <w:lsdException w:name="Strong" w:uiPriority="22" w:qFormat="1"/>
-    <w:lsdException w:name="Emphasis" w:uiPriority="20" w:qFormat="1"/>
-    <w:lsdException w:name="Document Map" w:semiHidden="1" w:unhideWhenUsed="1"/>
-    <w:lsdException w:name="Plain Text" w:semiHidden="1" w:unhideWhenUsed="1"/>
-    <w:lsdException w:name="E-mail Signature" w:semiHidden="1" w:unhideWhenUsed="1"/>
-    <w:lsdException w:name="HTML Top of Form" w:semiHidden="1" w:unhideWhenUsed="1"/>
-    <w:lsdException w:name="HTML Bottom of Form" w:semiHidden="1" w:unhideWhenUsed="1"/>
-    <w:lsdException w:name="Normal (Web)" w:semiHidden="1" w:unhideWhenUsed="1"/>
-    <w:lsdException w:name="HTML Acronym" w:semiHidden="1" w:unhideWhenUsed="1"/>
-    <w:lsdException w:name="HTML Address" w:semiHidden="1" w:unhideWhenUsed="1"/>
-    <w:lsdException w:name="HTML Cite" w:semiHidden="1" w:unhideWhenUsed="1"/>
-    <w:lsdException w:name="HTML Code" w:semiHidden="1" w:unhideWhenUsed="1"/>
-    <w:lsdException w:name="HTML Definition" w:semiHidden="1" w:unhideWhenUsed="1"/>
-    <w:lsdException w:name="HTML Keyboard" w:semiHidden="1" w:unhideWhenUsed="1"/>
-    <w:lsdException w:name="HTML Preformatted" w:semiHidden="1" w:unhideWhenUsed="1"/>
-    <w:lsdException w:name="HTML Sample" w:semiHidden="1" w:unhideWhenUsed="1"/>
-    <w:lsdException w:name="HTML Typewriter" w:semiHidden="1" w:unhideWhenUsed="1"/>
-    <w:lsdException w:name="HTML Variable" w:semiHidden="1" w:unhideWhenUsed="1"/>
-    <w:lsdException w:name="Normal Table" w:semiHidden="1" w:unhideWhenUsed="1"/>
-    <w:lsdException w:name="annotation subject" w:semiHidden="1" w:unhideWhenUsed="1"/>
-    <w:lsdException w:name="No List" w:semiHidden="1" w:unhideWhenUsed="1"/>
-    <w:lsdException w:name="Outline List 1" w:semiHidden="1" w:unhideWhenUsed="1"/>
-    <w:lsdException w:name="Outline List 2" w:semiHidden="1" w:unhideWhenUsed="1"/>
-    <w:lsdException w:name="Outline List 3" w:semiHidden="1" w:unhideWhenUsed="1"/>
-    <w:lsdException w:name="Table Simple 1" w:semiHidden="1" w:unhideWhenUsed="1"/>
-    <w:lsdException w:name="Table Simple 2" w:semiHidden="1" w:unhideWhenUsed="1"/>
-    <w:lsdException w:name="Table Simple 3" w:semiHidden="1" w:unhideWhenUsed="1"/>
-    <w:lsdException w:name="Table Classic 1" w:semiHidden="1" w:unhideWhenUsed="1"/>
-    <w:lsdException w:name="Table Classic 2" w:semiHidden="1" w:unhideWhenUsed="1"/>
-    <w:lsdException w:name="Table Classic 3" w:semiHidden="1" w:unhideWhenUsed="1"/>
-    <w:lsdException w:name="Table Classic 4" w:semiHidden="1" w:unhideWhenUsed="1"/>
-    <w:lsdException w:name="Table Colorful 1" w:semiHidden="1" w:unhideWhenUsed="1"/>
-    <w:lsdException w:name="Table Colorful 2" w:semiHidden="1" w:unhideWhenUsed="1"/>
-    <w:lsdException w:name="Table Colorful 3" w:semiHidden="1" w:unhideWhenUsed="1"/>
-    <w:lsdException w:name="Table Columns 1" w:semiHidden="1" w:unhideWhenUsed="1"/>
-    <w:lsdException w:name="Table Columns 2" w:semiHidden="1" w:unhideWhenUsed="1"/>
-    <w:lsdException w:name="Table Columns 3" w:semiHidden="1" w:unhideWhenUsed="1"/>
-    <w:lsdException w:name="Table Columns 4" w:semiHidden="1" w:unhideWhenUsed="1"/>
-    <w:lsdException w:name="Table Columns 5" w:semiHidden="1" w:unhideWhenUsed="1"/>
-    <w:lsdException w:name="Table Grid 1" w:semiHidden="1" w:unhideWhenUsed="1"/>
-    <w:lsdException w:name="Table Grid 2" w:semiHidden="1" w:unhideWhenUsed="1"/>
-    <w:lsdException w:name="Table Grid 3" w:semiHidden="1" w:unhideWhenUsed="1"/>
-    <w:lsdException w:name="Table Grid 4" w:semiHidden="1" w:unhideWhenUsed="1"/>
-    <w:lsdException w:name="Table Grid 5" w:semiHidden="1" w:unhideWhenUsed="1"/>
-    <w:lsdException w:name="Table Grid 6" w:semiHidden="1" w:unhideWhenUsed="1"/>
-    <w:lsdException w:name="Table Grid 7" w:semiHidden="1" w:unhideWhenUsed="1"/>
-    <w:lsdException w:name="Table Grid 8" w:semiHidden="1" w:unhideWhenUsed="1"/>
-    <w:lsdException w:name="Table List 1" w:semiHidden="1" w:unhideWhenUsed="1"/>
-    <w:lsdException w:name="Table List 2" w:semiHidden="1" w:unhideWhenUsed="1"/>
-    <w:lsdException w:name="Table List 3" w:semiHidden="1" w:unhideWhenUsed="1"/>
-    <w:lsdException w:name="Table List 4" w:semiHidden="1" w:unhideWhenUsed="1"/>
-    <w:lsdException w:name="Table List 5" w:semiHidden="1" w:unhideWhenUsed="1"/>
-    <w:lsdException w:name="Table List 6" w:semiHidden="1" w:unhideWhenUsed="1"/>
-    <w:lsdException w:name="Table List 7" w:semiHidden="1" w:unhideWhenUsed="1"/>
-    <w:lsdException w:name="Table List 8" w:semiHidden="1" w:unhideWhenUsed="1"/>
-    <w:lsdException w:name="Table 3D effects 1" w:semiHidden="1" w:unhideWhenUsed="1"/>
-    <w:lsdException w:name="Table 3D effects 2" w:semiHidden="1" w:unhideWhenUsed="1"/>
-    <w:lsdException w:name="Table 3D effects 3" w:semiHidden="1" w:unhideWhenUsed="1"/>
-    <w:lsdException w:name="Table Contemporary" w:semiHidden="1" w:unhideWhenUsed="1"/>
-    <w:lsdException w:name="Table Elegant" w:semiHidden="1" w:unhideWhenUsed="1"/>
-    <w:lsdException w:name="Table Professional" w:semiHidden="1" w:unhideWhenUsed="1"/>
-    <w:lsdException w:name="Table Subtle 1" w:semiHidden="1" w:unhideWhenUsed="1"/>
-    <w:lsdException w:name="Table Subtle 2" w:semiHidden="1" w:unhideWhenUsed="1"/>
-    <w:lsdException w:name="Table Web 1" w:semiHidden="1" w:unhideWhenUsed="1"/>
-    <w:lsdException w:name="Table Web 2" w:semiHidden="1" w:unhideWhenUsed="1"/>
-    <w:lsdException w:name="Table Web 3" w:semiHidden="1" w:unhideWhenUsed="1"/>
-    <w:lsdException w:name="Balloon Text" w:semiHidden="1" w:unhideWhenUsed="1"/>
-    <w:lsdException w:name="Table Grid" w:uiPriority="59"/>
-    <w:lsdException w:name="Table Theme" w:semiHidden="1" w:unhideWhenUsed="1"/>
-    <w:lsdException w:name="Placeholder Text" w:semiHidden="1"/>
-    <w:lsdException w:name="No Spacing" w:uiPriority="1" w:qFormat="1"/>
-    <w:lsdException w:name="Light Shading" w:uiPriority="60"/>
-    <w:lsdException w:name="Light List" w:uiPriority="61"/>
-    <w:lsdException w:name="Light Grid" w:uiPriority="62"/>
-    <w:lsdException w:name="Medium Shading 1" w:uiPriority="63"/>
-    <w:lsdException w:name="Medium Shading 2" w:uiPriority="64"/>
-    <w:lsdException w:name="Medium List 1" w:uiPriority="65"/>
-    <w:lsdException w:name="Medium List 2" w:uiPriority="66"/>
-    <w:lsdException w:name="Medium Grid 1" w:uiPriority="67"/>
-    <w:lsdException w:name="Medium Grid 2" w:uiPriority="68"/>
-    <w:lsdException w:name="Medium Grid 3" w:uiPriority="69"/>
-    <w:lsdException w:name="Dark List" w:uiPriority="70"/>
-    <w:lsdException w:name="Colorful Shading" w:uiPriority="71"/>
-    <w:lsdException w:name="Colorful List" w:uiPriority="72"/>
-    <w:lsdException w:name="Colorful Grid" w:uiPriority="73"/>
-    <w:lsdException w:name="Light Shading Accent 1" w:uiPriority="60"/>
-    <w:lsdException w:name="Light List Accent 1" w:uiPriority="61"/>
-    <w:lsdException w:name="Light Grid Accent 1" w:uiPriority="62"/>
-    <w:lsdException w:name="Medium Shading 1 Accent 1" w:uiPriority="63"/>
-    <w:lsdException w:name="Medium Shading 2 Accent 1" w:uiPriority="64"/>
-    <w:lsdException w:name="Medium List 1 Accent 1" w:uiPriority="65"/>
-    <w:lsdException w:name="Revision" w:semiHidden="1"/>
-    <w:lsdException w:name="List Paragraph" w:uiPriority="34" w:qFormat="1"/>
-    <w:lsdException w:name="Quote" w:uiPriority="29" w:qFormat="1"/>
-    <w:lsdException w:name="Intense Quote" w:uiPriority="30" w:qFormat="1"/>
-    <w:lsdException w:name="Medium List 2 Accent 1" w:uiPriority="66"/>
-    <w:lsdException w:name="Medium Grid 1 Accent 1" w:uiPriority="67"/>
-    <w:lsdException w:name="Medium Grid 2 Accent 1" w:uiPriority="68"/>
-    <w:lsdException w:name="Medium Grid 3 Accent 1" w:uiPriority="69"/>
-    <w:lsdException w:name="Dark List Accent 1" w:uiPriority="70"/>
-    <w:lsdException w:name="Colorful Shading Accent 1" w:uiPriority="71"/>
-    <w:lsdException w:name="Colorful List Accent 1" w:uiPriority="72"/>
-    <w:lsdException w:name="Colorful Grid Accent 1" w:uiPriority="73"/>
-    <w:lsdException w:name="Light Shading Accent 2" w:uiPriority="60"/>
-    <w:lsdException w:name="Light List Accent 2" w:uiPriority="61"/>
-    <w:lsdException w:name="Light Grid Accent 2" w:uiPriority="62"/>
-    <w:lsdException w:name="Medium Shading 1 Accent 2" w:uiPriority="63"/>
-    <w:lsdException w:name="Medium Shading 2 Accent 2" w:uiPriority="64"/>
-    <w:lsdException w:name="Medium List 1 Accent 2" w:uiPriority="65"/>
-    <w:lsdException w:name="Medium List 2 Accent 2" w:uiPriority="66"/>
-    <w:lsdException w:name="Medium Grid 1 Accent 2" w:uiPriority="67"/>
-    <w:lsdException w:name="Medium Grid 2 Accent 2" w:uiPriority="68"/>
-    <w:lsdException w:name="Medium Grid 3 Accent 2" w:uiPriority="69"/>
-    <w:lsdException w:name="Dark List Accent 2" w:uiPriority="70"/>
-    <w:lsdException w:name="Colorful Shading Accent 2" w:uiPriority="71"/>
-    <w:lsdException w:name="Colorful List Accent 2" w:uiPriority="72"/>
-    <w:lsdException w:name="Colorful Grid Accent 2" w:uiPriority="73"/>
-    <w:lsdException w:name="Light Shading Accent 3" w:uiPriority="60"/>
-    <w:lsdException w:name="Light List Accent 3" w:uiPriority="61"/>
-    <w:lsdException w:name="Light Grid Accent 3" w:uiPriority="62"/>
-    <w:lsdException w:name="Medium Shading 1 Accent 3" w:uiPriority="63"/>
-    <w:lsdException w:name="Medium Shading 2 Accent 3" w:uiPriority="64"/>
-    <w:lsdException w:name="Medium List 1 Accent 3" w:uiPriority="65"/>
-    <w:lsdException w:name="Medium List 2 Accent 3" w:uiPriority="66"/>
-    <w:lsdException w:name="Medium Grid 1 Accent 3" w:uiPriority="67"/>
-    <w:lsdException w:name="Medium Grid 2 Accent 3" w:uiPriority="68"/>
-    <w:lsdException w:name="Medium Grid 3 Accent 3" w:uiPriority="69"/>
-    <w:lsdException w:name="Dark List Accent 3" w:uiPriority="70"/>
-    <w:lsdException w:name="Colorful Shading Accent 3" w:uiPriority="71"/>
-    <w:lsdException w:name="Colorful List Accent 3" w:uiPriority="72"/>
-    <w:lsdException w:name="Colorful Grid Accent 3" w:uiPriority="73"/>
-    <w:lsdException w:name="Light Shading Accent 4" w:uiPriority="60"/>
-    <w:lsdException w:name="Light List Accent 4" w:uiPriority="61"/>
-    <w:lsdException w:name="Light Grid Accent 4" w:uiPriority="62"/>
-    <w:lsdException w:name="Medium Shading 1 Accent 4" w:uiPriority="63"/>
-    <w:lsdException w:name="Medium Shading 2 Accent 4" w:uiPriority="64"/>
-    <w:lsdException w:name="Medium List 1 Accent 4" w:uiPriority="65"/>
-    <w:lsdException w:name="Medium List 2 Accent 4" w:uiPriority="66"/>
-    <w:lsdException w:name="Medium Grid 1 Accent 4" w:uiPriority="67"/>
-    <w:lsdException w:name="Medium Grid 2 Accent 4" w:uiPriority="68"/>
-    <w:lsdException w:name="Medium Grid 3 Accent 4" w:uiPriority="69"/>
-    <w:lsdException w:name="Dark List Accent 4" w:uiPriority="70"/>
-    <w:lsdException w:name="Colorful Shading Accent 4" w:uiPriority="71"/>
-    <w:lsdException w:name="Colorful List Accent 4" w:uiPriority="72"/>
-    <w:lsdException w:name="Colorful Grid Accent 4" w:uiPriority="73"/>
-    <w:lsdException w:name="Light Shading Accent 5" w:uiPriority="60"/>
-    <w:lsdException w:name="Light List Accent 5" w:uiPriority="61"/>
-    <w:lsdException w:name="Light Grid Accent 5" w:uiPriority="62"/>
-    <w:lsdException w:name="Medium Shading 1 Accent 5" w:uiPriority="63"/>
-    <w:lsdException w:name="Medium Shading 2 Accent 5" w:uiPriority="64"/>
-    <w:lsdException w:name="Medium List 1 Accent 5" w:uiPriority="65"/>
-    <w:lsdException w:name="Medium List 2 Accent 5" w:uiPriority="66"/>
-    <w:lsdException w:name="Medium Grid 1 Accent 5" w:uiPriority="67"/>
-    <w:lsdException w:name="Medium Grid 2 Accent 5" w:uiPriority="68"/>
-    <w:lsdException w:name="Medium Grid 3 Accent 5" w:uiPriority="69"/>
-    <w:lsdException w:name="Dark List Accent 5" w:uiPriority="70"/>
-    <w:lsdException w:name="Colorful Shading Accent 5" w:uiPriority="71"/>
-    <w:lsdException w:name="Colorful List Accent 5" w:uiPriority="72"/>
-    <w:lsdException w:name="Colorful Grid Accent 5" w:uiPriority="73"/>
-    <w:lsdException w:name="Light Shading Accent 6" w:uiPriority="60"/>
-    <w:lsdException w:name="Light List Accent 6" w:uiPriority="61"/>
-    <w:lsdException w:name="Light Grid Accent 6" w:uiPriority="62"/>
-    <w:lsdException w:name="Medium Shading 1 Accent 6" w:uiPriority="63"/>
-    <w:lsdException w:name="Medium Shading 2 Accent 6" w:uiPriority="64"/>
-    <w:lsdException w:name="Medium List 1 Accent 6" w:uiPriority="65"/>
-    <w:lsdException w:name="Medium List 2 Accent 6" w:uiPriority="66"/>
-    <w:lsdException w:name="Medium Grid 1 Accent 6" w:uiPriority="67"/>
-    <w:lsdException w:name="Medium Grid 2 Accent 6" w:uiPriority="68"/>
-    <w:lsdException w:name="Medium Grid 3 Accent 6" w:uiPriority="69"/>
-    <w:lsdException w:name="Dark List Accent 6" w:uiPriority="70"/>
-    <w:lsdException w:name="Colorful Shading Accent 6" w:uiPriority="71"/>
-    <w:lsdException w:name="Colorful List Accent 6" w:uiPriority="72"/>
-    <w:lsdException w:name="Colorful Grid Accent 6" w:uiPriority="73"/>
-    <w:lsdException w:name="Subtle Emphasis" w:uiPriority="19" w:qFormat="1"/>
-    <w:lsdException w:name="Intense Emphasis" w:uiPriority="21" w:qFormat="1"/>
-    <w:lsdException w:name="Subtle Reference" w:uiPriority="31" w:qFormat="1"/>
-    <w:lsdException w:name="Intense Reference" w:uiPriority="32" w:qFormat="1"/>
-    <w:lsdException w:name="Book Title" w:uiPriority="33" w:qFormat="1"/>
-    <w:lsdException w:name="Bibliography" w:semiHidden="1" w:uiPriority="37" w:unhideWhenUsed="1"/>
-    <w:lsdException w:name="TOC Heading" w:semiHidden="1" w:uiPriority="39" w:unhideWhenUsed="1" w:qFormat="1"/>
-    <w:lsdException w:name="Plain Table 1" w:uiPriority="41"/>
-    <w:lsdException w:name="Plain Table 2" w:uiPriority="42"/>
-    <w:lsdException w:name="Plain Table 3" w:uiPriority="43"/>
-    <w:lsdException w:name="Plain Table 4" w:uiPriority="44"/>
-    <w:lsdException w:name="Plain Table 5" w:uiPriority="45"/>
-    <w:lsdException w:name="Grid Table Light" w:uiPriority="40"/>
-    <w:lsdException w:name="Grid Table 1 Light" w:uiPriority="46"/>
-    <w:lsdException w:name="Grid Table 2" w:uiPriority="47"/>
-    <w:lsdException w:name="Grid Table 3" w:uiPriority="48"/>
-    <w:lsdException w:name="Grid Table 4" w:uiPriority="49"/>
-    <w:lsdException w:name="Grid Table 5 Dark" w:uiPriority="50"/>
-    <w:lsdException w:name="Grid Table 6 Colorful" w:uiPriority="51"/>
-    <w:lsdException w:name="Grid Table 7 Colorful" w:uiPriority="52"/>
-    <w:lsdException w:name="Grid Table 1 Light Accent 1" w:uiPriority="46"/>
-    <w:lsdException w:name="Grid Table 2 Accent 1" w:uiPriority="47"/>
-    <w:lsdException w:name="Grid Table 3 Accent 1" w:uiPriority="48"/>
-    <w:lsdException w:name="Grid Table 4 Accent 1" w:uiPriority="49"/>
-    <w:lsdException w:name="Grid Table 5 Dark Accent 1" w:uiPriority="50"/>
-    <w:lsdException w:name="Grid Table 6 Colorful Accent 1" w:uiPriority="51"/>
-    <w:lsdException w:name="Grid Table 7 Colorful Accent 1" w:uiPriority="52"/>
-    <w:lsdException w:name="Grid Table 1 Light Accent 2" w:uiPriority="46"/>
-    <w:lsdException w:name="Grid Table 2 Accent 2" w:uiPriority="47"/>
-    <w:lsdException w:name="Grid Table 3 Accent 2" w:uiPriority="48"/>
-    <w:lsdException w:name="Grid Table 4 Accent 2" w:uiPriority="49"/>
-    <w:lsdException w:name="Grid Table 5 Dark Accent 2" w:uiPriority="50"/>
-    <w:lsdException w:name="Grid Table 6 Colorful Accent 2" w:uiPriority="51"/>
-    <w:lsdException w:name="Grid Table 7 Colorful Accent 2" w:uiPriority="52"/>
-    <w:lsdException w:name="Grid Table 1 Light Accent 3" w:uiPriority="46"/>
-    <w:lsdException w:name="Grid Table 2 Accent 3" w:uiPriority="47"/>
-    <w:lsdException w:name="Grid Table 3 Accent 3" w:uiPriority="48"/>
-    <w:lsdException w:name="Grid Table 4 Accent 3" w:uiPriority="49"/>
-    <w:lsdException w:name="Grid Table 5 Dark Accent 3" w:uiPriority="50"/>
-    <w:lsdException w:name="Grid Table 6 Colorful Accent 3" w:uiPriority="51"/>
-    <w:lsdException w:name="Grid Table 7 Colorful Accent 3" w:uiPriority="52"/>
-    <w:lsdException w:name="Grid Table 1 Light Accent 4" w:uiPriority="46"/>
-    <w:lsdException w:name="Grid Table 2 Accent 4" w:uiPriority="47"/>
-    <w:lsdException w:name="Grid Table 3 Accent 4" w:uiPriority="48"/>
-    <w:lsdException w:name="Grid Table 4 Accent 4" w:uiPriority="49"/>
-    <w:lsdException w:name="Grid Table 5 Dark Accent 4" w:uiPriority="50"/>
-    <w:lsdException w:name="Grid Table 6 Colorful Accent 4" w:uiPriority="51"/>
-    <w:lsdException w:name="Grid Table 7 Colorful Accent 4" w:uiPriority="52"/>
-    <w:lsdException w:name="Grid Table 1 Light Accent 5" w:uiPriority="46"/>
-    <w:lsdException w:name="Grid Table 2 Accent 5" w:uiPriority="47"/>
-    <w:lsdException w:name="Grid Table 3 Accent 5" w:uiPriority="48"/>
-    <w:lsdException w:name="Grid Table 4 Accent 5" w:uiPriority="49"/>
-    <w:lsdException w:name="Grid Table 5 Dark Accent 5" w:uiPriority="50"/>
-    <w:lsdException w:name="Grid Table 6 Colorful Accent 5" w:uiPriority="51"/>
-    <w:lsdException w:name="Grid Table 7 Colorful Accent 5" w:uiPriority="52"/>
-    <w:lsdException w:name="Grid Table 1 Light Accent 6" w:uiPriority="46"/>
-    <w:lsdException w:name="Grid Table 2 Accent 6" w:uiPriority="47"/>
-    <w:lsdException w:name="Grid Table 3 Accent 6" w:uiPriority="48"/>
-    <w:lsdException w:name="Grid Table 4 Accent 6" w:uiPriority="49"/>
-    <w:lsdException w:name="Grid Table 5 Dark Accent 6" w:uiPriority="50"/>
-    <w:lsdException w:name="Grid Table 6 Colorful Accent 6" w:uiPriority="51"/>
-    <w:lsdException w:name="Grid Table 7 Colorful Accent 6" w:uiPriority="52"/>
-    <w:lsdException w:name="List Table 1 Light" w:uiPriority="46"/>
-    <w:lsdException w:name="List Table 2" w:uiPriority="47"/>
-    <w:lsdException w:name="List Table 3" w:uiPriority="48"/>
-    <w:lsdException w:name="List Table 4" w:uiPriority="49"/>
-    <w:lsdException w:name="List Table 5 Dark" w:uiPriority="50"/>
-    <w:lsdException w:name="List Table 6 Colorful" w:uiPriority="51"/>
-    <w:lsdException w:name="List Table 7 Colorful" w:uiPriority="52"/>
-    <w:lsdException w:name="List Table 1 Light Accent 1" w:uiPriority="46"/>
-    <w:lsdException w:name="List Table 2 Accent 1" w:uiPriority="47"/>
-    <w:lsdException w:name="List Table 3 Accent 1" w:uiPriority="48"/>
-    <w:lsdException w:name="List Table 4 Accent 1" w:uiPriority="49"/>
-    <w:lsdException w:name="List Table 5 Dark Accent 1" w:uiPriority="50"/>
-    <w:lsdException w:name="List Table 6 Colorful Accent 1" w:uiPriority="51"/>
-    <w:lsdException w:name="List Table 7 Colorful Accent 1" w:uiPriority="52"/>
-    <w:lsdException w:name="List Table 1 Light Accent 2" w:uiPriority="46"/>
-    <w:lsdException w:name="List Table 2 Accent 2" w:uiPriority="47"/>
-    <w:lsdException w:name="List Table 3 Accent 2" w:uiPriority="48"/>
-    <w:lsdException w:name="List Table 4 Accent 2" w:uiPriority="49"/>
-    <w:lsdException w:name="List Table 5 Dark Accent 2" w:uiPriority="50"/>
-    <w:lsdException w:name="List Table 6 Colorful Accent 2" w:uiPriority="51"/>
-    <w:lsdException w:name="List Table 7 Colorful Accent 2" w:uiPriority="52"/>
-    <w:lsdException w:name="List Table 1 Light Accent 3" w:uiPriority="46"/>
-    <w:lsdException w:name="List Table 2 Accent 3" w:uiPriority="47"/>
-    <w:lsdException w:name="List Table 3 Accent 3" w:uiPriority="48"/>
-    <w:lsdException w:name="List Table 4 Accent 3" w:uiPriority="49"/>
-    <w:lsdException w:name="List Table 5 Dark Accent 3" w:uiPriority="50"/>
-    <w:lsdException w:name="List Table 6 Colorful Accent 3" w:uiPriority="51"/>
-    <w:lsdException w:name="List Table 7 Colorful Accent 3" w:uiPriority="52"/>
-    <w:lsdException w:name="List Table 1 Light Accent 4" w:uiPriority="46"/>
-    <w:lsdException w:name="List Table 2 Accent 4" w:uiPriority="47"/>
-    <w:lsdException w:name="List Table 3 Accent 4" w:uiPriority="48"/>
-    <w:lsdException w:name="List Table 4 Accent 4" w:uiPriority="49"/>
-    <w:lsdException w:name="List Table 5 Dark Accent 4" w:uiPriority="50"/>
-    <w:lsdException w:name="List Table 6 Colorful Accent 4" w:uiPriority="51"/>
-    <w:lsdException w:name="List Table 7 Colorful Accent 4" w:uiPriority="52"/>
-    <w:lsdException w:name="List Table 1 Light Accent 5" w:uiPriority="46"/>
-    <w:lsdException w:name="List Table 2 Accent 5" w:uiPriority="47"/>
-    <w:lsdException w:name="List Table 3 Accent 5" w:uiPriority="48"/>
-    <w:lsdException w:name="List Table 4 Accent 5" w:uiPriority="49"/>
-    <w:lsdException w:name="List Table 5 Dark Accent 5" w:uiPriority="50"/>
-    <w:lsdException w:name="List Table 6 Colorful Accent 5" w:uiPriority="51"/>
-    <w:lsdException w:name="List Table 7 Colorful Accent 5" w:uiPriority="52"/>
-    <w:lsdException w:name="List Table 1 Light Accent 6" w:uiPriority="46"/>
-    <w:lsdException w:name="List Table 2 Accent 6" w:uiPriority="47"/>
-    <w:lsdException w:name="List Table 3 Accent 6" w:uiPriority="48"/>
-    <w:lsdException w:name="List Table 4 Accent 6" w:uiPriority="49"/>
-    <w:lsdException w:name="List Table 5 Dark Accent 6" w:uiPriority="50"/>
-    <w:lsdException w:name="List Table 6 Colorful Accent 6" w:uiPriority="51"/>
-    <w:lsdException w:name="List Table 7 Colorful Accent 6" w:uiPriority="52"/>
+  <w:latentStyles w:defLockedState="0" w:defUIPriority="99" w:defSemiHidden="1" w:defUnhideWhenUsed="1" w:defQFormat="0" w:count="267">
+    <w:lsdException w:name="Normal" w:semiHidden="0" w:uiPriority="0" w:unhideWhenUsed="0" w:qFormat="1"/>
+    <w:lsdException w:name="heading 1" w:semiHidden="0" w:uiPriority="9" w:unhideWhenUsed="0" w:qFormat="1"/>
+    <w:lsdException w:name="heading 2" w:uiPriority="9" w:qFormat="1"/>
+    <w:lsdException w:name="heading 3" w:uiPriority="9" w:qFormat="1"/>
+    <w:lsdException w:name="heading 4" w:uiPriority="9" w:qFormat="1"/>
+    <w:lsdException w:name="heading 5" w:uiPriority="9" w:qFormat="1"/>
+    <w:lsdException w:name="heading 6" w:uiPriority="9" w:qFormat="1"/>
+    <w:lsdException w:name="heading 7" w:uiPriority="9" w:qFormat="1"/>
+    <w:lsdException w:name="heading 8" w:uiPriority="9" w:qFormat="1"/>
+    <w:lsdException w:name="heading 9" w:uiPriority="9" w:qFormat="1"/>
+    <w:lsdException w:name="toc 1" w:uiPriority="39"/>
+    <w:lsdException w:name="toc 2" w:uiPriority="39"/>
+    <w:lsdException w:name="toc 3" w:uiPriority="39"/>
+    <w:lsdException w:name="toc 4" w:uiPriority="39"/>
+    <w:lsdException w:name="toc 5" w:uiPriority="39"/>
+    <w:lsdException w:name="toc 6" w:uiPriority="39"/>
+    <w:lsdException w:name="toc 7" w:uiPriority="39"/>
+    <w:lsdException w:name="toc 8" w:uiPriority="39"/>
+    <w:lsdException w:name="toc 9" w:uiPriority="39"/>
+    <w:lsdException w:name="caption" w:uiPriority="35" w:qFormat="1"/>
+    <w:lsdException w:name="Title" w:semiHidden="0" w:uiPriority="10" w:unhideWhenUsed="0" w:qFormat="1"/>
+    <w:lsdException w:name="Default Paragraph Font" w:uiPriority="1"/>
+    <w:lsdException w:name="Subtitle" w:semiHidden="0" w:uiPriority="11" w:unhideWhenUsed="0" w:qFormat="1"/>
+    <w:lsdException w:name="Strong" w:semiHidden="0" w:uiPriority="22" w:unhideWhenUsed="0" w:qFormat="1"/>
+    <w:lsdException w:name="Emphasis" w:semiHidden="0" w:uiPriority="20" w:unhideWhenUsed="0" w:qFormat="1"/>
+    <w:lsdException w:name="Table Grid" w:semiHidden="0" w:uiPriority="59" w:unhideWhenUsed="0"/>
+    <w:lsdException w:name="Placeholder Text" w:unhideWhenUsed="0"/>
+    <w:lsdException w:name="No Spacing" w:semiHidden="0" w:uiPriority="1" w:unhideWhenUsed="0" w:qFormat="1"/>
+    <w:lsdException w:name="Light Shading" w:semiHidden="0" w:uiPriority="60" w:unhideWhenUsed="0"/>
+    <w:lsdException w:name="Light List" w:semiHidden="0" w:uiPriority="61" w:unhideWhenUsed="0"/>
+    <w:lsdException w:name="Light Grid" w:semiHidden="0" w:uiPriority="62" w:unhideWhenUsed="0"/>
+    <w:lsdException w:name="Medium Shading 1" w:semiHidden="0" w:uiPriority="63" w:unhideWhenUsed="0"/>
+    <w:lsdException w:name="Medium Shading 2" w:semiHidden="0" w:uiPriority="64" w:unhideWhenUsed="0"/>
+    <w:lsdException w:name="Medium List 1" w:semiHidden="0" w:uiPriority="65" w:unhideWhenUsed="0"/>
+    <w:lsdException w:name="Medium List 2" w:semiHidden="0" w:uiPriority="66" w:unhideWhenUsed="0"/>
+    <w:lsdException w:name="Medium Grid 1" w:semiHidden="0" w:uiPriority="67" w:unhideWhenUsed="0"/>
+    <w:lsdException w:name="Medium Grid 2" w:semiHidden="0" w:uiPriority="68" w:unhideWhenUsed="0"/>
+    <w:lsdException w:name="Medium Grid 3" w:semiHidden="0" w:uiPriority="69" w:unhideWhenUsed="0"/>
+    <w:lsdException w:name="Dark List" w:semiHidden="0" w:uiPriority="70" w:unhideWhenUsed="0"/>
+    <w:lsdException w:name="Colorful Shading" w:semiHidden="0" w:uiPriority="71" w:unhideWhenUsed="0"/>
+    <w:lsdException w:name="Colorful List" w:semiHidden="0" w:uiPriority="72" w:unhideWhenUsed="0"/>
+    <w:lsdException w:name="Colorful Grid" w:semiHidden="0" w:uiPriority="73" w:unhideWhenUsed="0"/>
+    <w:lsdException w:name="Light Shading Accent 1" w:semiHidden="0" w:uiPriority="60" w:unhideWhenUsed="0"/>
+    <w:lsdException w:name="Light List Accent 1" w:semiHidden="0" w:uiPriority="61" w:unhideWhenUsed="0"/>
+    <w:lsdException w:name="Light Grid Accent 1" w:semiHidden="0" w:uiPriority="62" w:unhideWhenUsed="0"/>
+    <w:lsdException w:name="Medium Shading 1 Accent 1" w:semiHidden="0" w:uiPriority="63" w:unhideWhenUsed="0"/>
+    <w:lsdException w:name="Medium Shading 2 Accent 1" w:semiHidden="0" w:uiPriority="64" w:unhideWhenUsed="0"/>
+    <w:lsdException w:name="Medium List 1 Accent 1" w:semiHidden="0" w:uiPriority="65" w:unhideWhenUsed="0"/>
+    <w:lsdException w:name="Revision" w:unhideWhenUsed="0"/>
+    <w:lsdException w:name="List Paragraph" w:semiHidden="0" w:uiPriority="34" w:unhideWhenUsed="0" w:qFormat="1"/>
+    <w:lsdException w:name="Quote" w:semiHidden="0" w:uiPriority="29" w:unhideWhenUsed="0" w:qFormat="1"/>
+    <w:lsdException w:name="Intense Quote" w:semiHidden="0" w:uiPriority="30" w:unhideWhenUsed="0" w:qFormat="1"/>
+    <w:lsdException w:name="Medium List 2 Accent 1" w:semiHidden="0" w:uiPriority="66" w:unhideWhenUsed="0"/>
+    <w:lsdException w:name="Medium Grid 1 Accent 1" w:semiHidden="0" w:uiPriority="67" w:unhideWhenUsed="0"/>
+    <w:lsdException w:name="Medium Grid 2 Accent 1" w:semiHidden="0" w:uiPriority="68" w:unhideWhenUsed="0"/>
+    <w:lsdException w:name="Medium Grid 3 Accent 1" w:semiHidden="0" w:uiPriority="69" w:unhideWhenUsed="0"/>
+    <w:lsdException w:name="Dark List Accent 1" w:semiHidden="0" w:uiPriority="70" w:unhideWhenUsed="0"/>
+    <w:lsdException w:name="Colorful Shading Accent 1" w:semiHidden="0" w:uiPriority="71" w:unhideWhenUsed="0"/>
+    <w:lsdException w:name="Colorful List Accent 1" w:semiHidden="0" w:uiPriority="72" w:unhideWhenUsed="0"/>
+    <w:lsdException w:name="Colorful Grid Accent 1" w:semiHidden="0" w:uiPriority="73" w:unhideWhenUsed="0"/>
+    <w:lsdException w:name="Light Shading Accent 2" w:semiHidden="0" w:uiPriority="60" w:unhideWhenUsed="0"/>
+    <w:lsdException w:name="Light List Accent 2" w:semiHidden="0" w:uiPriority="61" w:unhideWhenUsed="0"/>
+    <w:lsdException w:name="Light Grid Accent 2" w:semiHidden="0" w:uiPriority="62" w:unhideWhenUsed="0"/>
+    <w:lsdException w:name="Medium Shading 1 Accent 2" w:semiHidden="0" w:uiPriority="63" w:unhideWhenUsed="0"/>
+    <w:lsdException w:name="Medium Shading 2 Accent 2" w:semiHidden="0" w:uiPriority="64" w:unhideWhenUsed="0"/>
+    <w:lsdException w:name="Medium List 1 Accent 2" w:semiHidden="0" w:uiPriority="65" w:unhideWhenUsed="0"/>
+    <w:lsdException w:name="Medium List 2 Accent 2" w:semiHidden="0" w:uiPriority="66" w:unhideWhenUsed="0"/>
+    <w:lsdException w:name="Medium Grid 1 Accent 2" w:semiHidden="0" w:uiPriority="67" w:unhideWhenUsed="0"/>
+    <w:lsdException w:name="Medium Grid 2 Accent 2" w:semiHidden="0" w:uiPriority="68" w:unhideWhenUsed="0"/>
+    <w:lsdException w:name="Medium Grid 3 Accent 2" w:semiHidden="0" w:uiPriority="69" w:unhideWhenUsed="0"/>
+    <w:lsdException w:name="Dark List Accent 2" w:semiHidden="0" w:uiPriority="70" w:unhideWhenUsed="0"/>
+    <w:lsdException w:name="Colorful Shading Accent 2" w:semiHidden="0" w:uiPriority="71" w:unhideWhenUsed="0"/>
+    <w:lsdException w:name="Colorful List Accent 2" w:semiHidden="0" w:uiPriority="72" w:unhideWhenUsed="0"/>
+    <w:lsdException w:name="Colorful Grid Accent 2" w:semiHidden="0" w:uiPriority="73" w:unhideWhenUsed="0"/>
+    <w:lsdException w:name="Light Shading Accent 3" w:semiHidden="0" w:uiPriority="60" w:unhideWhenUsed="0"/>
+    <w:lsdException w:name="Light List Accent 3" w:semiHidden="0" w:uiPriority="61" w:unhideWhenUsed="0"/>
+    <w:lsdException w:name="Light Grid Accent 3" w:semiHidden="0" w:uiPriority="62" w:unhideWhenUsed="0"/>
+    <w:lsdException w:name="Medium Shading 1 Accent 3" w:semiHidden="0" w:uiPriority="63" w:unhideWhenUsed="0"/>
+    <w:lsdException w:name="Medium Shading 2 Accent 3" w:semiHidden="0" w:uiPriority="64" w:unhideWhenUsed="0"/>
+    <w:lsdException w:name="Medium List 1 Accent 3" w:semiHidden="0" w:uiPriority="65" w:unhideWhenUsed="0"/>
+    <w:lsdException w:name="Medium List 2 Accent 3" w:semiHidden="0" w:uiPriority="66" w:unhideWhenUsed="0"/>
+    <w:lsdException w:name="Medium Grid 1 Accent 3" w:semiHidden="0" w:uiPriority="67" w:unhideWhenUsed="0"/>
+    <w:lsdException w:name="Medium Grid 2 Accent 3" w:semiHidden="0" w:uiPriority="68" w:unhideWhenUsed="0"/>
+    <w:lsdException w:name="Medium Grid 3 Accent 3" w:semiHidden="0" w:uiPriority="69" w:unhideWhenUsed="0"/>
+    <w:lsdException w:name="Dark List Accent 3" w:semiHidden="0" w:uiPriority="70" w:unhideWhenUsed="0"/>
+    <w:lsdException w:name="Colorful Shading Accent 3" w:semiHidden="0" w:uiPriority="71" w:unhideWhenUsed="0"/>
+    <w:lsdException w:name="Colorful List Accent 3" w:semiHidden="0" w:uiPriority="72" w:unhideWhenUsed="0"/>
+    <w:lsdException w:name="Colorful Grid Accent 3" w:semiHidden="0" w:uiPriority="73" w:unhideWhenUsed="0"/>
+    <w:lsdException w:name="Light Shading Accent 4" w:semiHidden="0" w:uiPriority="60" w:unhideWhenUsed="0"/>
+    <w:lsdException w:name="Light List Accent 4" w:semiHidden="0" w:uiPriority="61" w:unhideWhenUsed="0"/>
+    <w:lsdException w:name="Light Grid Accent 4" w:semiHidden="0" w:uiPriority="62" w:unhideWhenUsed="0"/>
+    <w:lsdException w:name="Medium Shading 1 Accent 4" w:semiHidden="0" w:uiPriority="63" w:unhideWhenUsed="0"/>
+    <w:lsdException w:name="Medium Shading 2 Accent 4" w:semiHidden="0" w:uiPriority="64" w:unhideWhenUsed="0"/>
+    <w:lsdException w:name="Medium List 1 Accent 4" w:semiHidden="0" w:uiPriority="65" w:unhideWhenUsed="0"/>
+    <w:lsdException w:name="Medium List 2 Accent 4" w:semiHidden="0" w:uiPriority="66" w:unhideWhenUsed="0"/>
+    <w:lsdException w:name="Medium Grid 1 Accent 4" w:semiHidden="0" w:uiPriority="67" w:unhideWhenUsed="0"/>
+    <w:lsdException w:name="Medium Grid 2 Accent 4" w:semiHidden="0" w:uiPriority="68" w:unhideWhenUsed="0"/>
+    <w:lsdException w:name="Medium Grid 3 Accent 4" w:semiHidden="0" w:uiPriority="69" w:unhideWhenUsed="0"/>
+    <w:lsdException w:name="Dark List Accent 4" w:semiHidden="0" w:uiPriority="70" w:unhideWhenUsed="0"/>
+    <w:lsdException w:name="Colorful Shading Accent 4" w:semiHidden="0" w:uiPriority="71" w:unhideWhenUsed="0"/>
+    <w:lsdException w:name="Colorful List Accent 4" w:semiHidden="0" w:uiPriority="72" w:unhideWhenUsed="0"/>
+    <w:lsdException w:name="Colorful Grid Accent 4" w:semiHidden="0" w:uiPriority="73" w:unhideWhenUsed="0"/>
+    <w:lsdException w:name="Light Shading Accent 5" w:semiHidden="0" w:uiPriority="60" w:unhideWhenUsed="0"/>
+    <w:lsdException w:name="Light List Accent 5" w:semiHidden="0" w:uiPriority="61" w:unhideWhenUsed="0"/>
+    <w:lsdException w:name="Light Grid Accent 5" w:semiHidden="0" w:uiPriority="62" w:unhideWhenUsed="0"/>
+    <w:lsdException w:name="Medium Shading 1 Accent 5" w:semiHidden="0" w:uiPriority="63" w:unhideWhenUsed="0"/>
+    <w:lsdException w:name="Medium Shading 2 Accent 5" w:semiHidden="0" w:uiPriority="64" w:unhideWhenUsed="0"/>
+    <w:lsdException w:name="Medium List 1 Accent 5" w:semiHidden="0" w:uiPriority="65" w:unhideWhenUsed="0"/>
+    <w:lsdException w:name="Medium List 2 Accent 5" w:semiHidden="0" w:uiPriority="66" w:unhideWhenUsed="0"/>
+    <w:lsdException w:name="Medium Grid 1 Accent 5" w:semiHidden="0" w:uiPriority="67" w:unhideWhenUsed="0"/>
+    <w:lsdException w:name="Medium Grid 2 Accent 5" w:semiHidden="0" w:uiPriority="68" w:unhideWhenUsed="0"/>
+    <w:lsdException w:name="Medium Grid 3 Accent 5" w:semiHidden="0" w:uiPriority="69" w:unhideWhenUsed="0"/>
+    <w:lsdException w:name="Dark List Accent 5" w:semiHidden="0" w:uiPriority="70" w:unhideWhenUsed="0"/>
+    <w:lsdException w:name="Colorful Shading Accent 5" w:semiHidden="0" w:uiPriority="71" w:unhideWhenUsed="0"/>
+    <w:lsdException w:name="Colorful List Accent 5" w:semiHidden="0" w:uiPriority="72" w:unhideWhenUsed="0"/>
+    <w:lsdException w:name="Colorful Grid Accent 5" w:semiHidden="0" w:uiPriority="73" w:unhideWhenUsed="0"/>
+    <w:lsdException w:name="Light Shading Accent 6" w:semiHidden="0" w:uiPriority="60" w:unhideWhenUsed="0"/>
+    <w:lsdException w:name="Light List Accent 6" w:semiHidden="0" w:uiPriority="61" w:unhideWhenUsed="0"/>
+    <w:lsdException w:name="Light Grid Accent 6" w:semiHidden="0" w:uiPriority="62" w:unhideWhenUsed="0"/>
+    <w:lsdException w:name="Medium Shading 1 Accent 6" w:semiHidden="0" w:uiPriority="63" w:unhideWhenUsed="0"/>
+    <w:lsdException w:name="Medium Shading 2 Accent 6" w:semiHidden="0" w:uiPriority="64" w:unhideWhenUsed="0"/>
+    <w:lsdException w:name="Medium List 1 Accent 6" w:semiHidden="0" w:uiPriority="65" w:unhideWhenUsed="0"/>
+    <w:lsdException w:name="Medium List 2 Accent 6" w:semiHidden="0" w:uiPriority="66" w:unhideWhenUsed="0"/>
+    <w:lsdException w:name="Medium Grid 1 Accent 6" w:semiHidden="0" w:uiPriority="67" w:unhideWhenUsed="0"/>
+    <w:lsdException w:name="Medium Grid 2 Accent 6" w:semiHidden="0" w:uiPriority="68" w:unhideWhenUsed="0"/>
+    <w:lsdException w:name="Medium Grid 3 Accent 6" w:semiHidden="0" w:uiPriority="69" w:unhideWhenUsed="0"/>
+    <w:lsdException w:name="Dark List Accent 6" w:semiHidden="0" w:uiPriority="70" w:unhideWhenUsed="0"/>
+    <w:lsdException w:name="Colorful Shading Accent 6" w:semiHidden="0" w:uiPriority="71" w:unhideWhenUsed="0"/>
+    <w:lsdException w:name="Colorful List Accent 6" w:semiHidden="0" w:uiPriority="72" w:unhideWhenUsed="0"/>
+    <w:lsdException w:name="Colorful Grid Accent 6" w:semiHidden="0" w:uiPriority="73" w:unhideWhenUsed="0"/>
+    <w:lsdException w:name="Subtle Emphasis" w:semiHidden="0" w:uiPriority="19" w:unhideWhenUsed="0" w:qFormat="1"/>
+    <w:lsdException w:name="Intense Emphasis" w:semiHidden="0" w:uiPriority="21" w:unhideWhenUsed="0" w:qFormat="1"/>
+    <w:lsdException w:name="Subtle Reference" w:semiHidden="0" w:uiPriority="31" w:unhideWhenUsed="0" w:qFormat="1"/>
+    <w:lsdException w:name="Intense Reference" w:semiHidden="0" w:uiPriority="32" w:unhideWhenUsed="0" w:qFormat="1"/>
+    <w:lsdException w:name="Book Title" w:semiHidden="0" w:uiPriority="33" w:unhideWhenUsed="0" w:qFormat="1"/>
+    <w:lsdException w:name="Bibliography" w:uiPriority="37"/>
+    <w:lsdException w:name="TOC Heading" w:uiPriority="39" w:qFormat="1"/>
+  </w:latentStyles>
+  <w:style w:type="paragraph" w:default="1" w:styleId="Standard">
+    <w:name w:val="Normal"/>
+    <w:qFormat/>
+    <w:rsid w:val="00370A88"/>
+  </w:style>
+  <w:style w:type="paragraph" w:styleId="berschrift1">
+    <w:name w:val="heading 1"/>
+    <w:basedOn w:val="Standard"/>
+    <w:next w:val="Standard"/>
+    <w:link w:val="berschrift1Zchn"/>
+    <w:uiPriority w:val="9"/>
+    <w:qFormat/>
+    <w:rsid w:val="00370A88"/>
+    <w:pPr>
+      <w:keepNext/>
+      <w:keepLines/>
+      <w:spacing w:before="480" w:after="0"/>
+      <w:outlineLvl w:val="0"/>
+    </w:pPr>
+    <w:rPr>
+      <w:rFonts w:asciiTheme="majorHAnsi" w:eastAsiaTheme="majorEastAsia" w:hAnsiTheme="majorHAnsi" w:cstheme="majorBidi"/>
+      <w:b/>
+      <w:bCs/>
+      <w:color w:val="365F91" w:themeColor="accent1" w:themeShade="BF"/>
+      <w:sz w:val="28"/>
+      <w:szCs w:val="28"/>
+    </w:rPr>
+  </w:style>
+  <w:style w:type="paragraph" w:styleId="berschrift2">
+    <w:name w:val="heading 2"/>
+    <w:basedOn w:val="Standard"/>
+    <w:next w:val="Standard"/>
+    <w:link w:val="berschrift2Zchn"/>
+    <w:uiPriority w:val="9"/>
+    <w:unhideWhenUsed/>
+    <w:qFormat/>
+    <w:rsid w:val="00592730"/>
+    <w:pPr>
+      <w:keepNext/>
+      <w:keepLines/>
+      <w:spacing w:before="200" w:after="0"/>
+      <w:outlineLvl w:val="1"/>
+    </w:pPr>
+    <w:rPr>
+      <w:rFonts w:asciiTheme="majorHAnsi" w:eastAsiaTheme="majorEastAsia" w:hAnsiTheme="majorHAnsi" w:cstheme="majorBidi"/>
+      <w:b/>
+      <w:bCs/>
+      <w:color w:val="4F81BD" w:themeColor="accent1"/>
+      <w:sz w:val="26"/>
+      <w:szCs w:val="26"/>
+    </w:rPr>
+  </w:style>
+  <w:style w:type="paragraph" w:styleId="berschrift3">
+    <w:name w:val="heading 3"/>
+    <w:basedOn w:val="Standard"/>
+    <w:next w:val="Standard"/>
+    <w:link w:val="berschrift3Zchn"/>
+    <w:uiPriority w:val="9"/>
+    <w:unhideWhenUsed/>
+    <w:qFormat/>
+    <w:rsid w:val="00370A88"/>
+    <w:pPr>
+      <w:keepNext/>
+      <w:keepLines/>
+      <w:spacing w:before="200" w:after="0"/>
+      <w:outlineLvl w:val="2"/>
+    </w:pPr>
+    <w:rPr>
+      <w:rFonts w:asciiTheme="majorHAnsi" w:eastAsiaTheme="majorEastAsia" w:hAnsiTheme="majorHAnsi" w:cstheme="majorBidi"/>
+      <w:b/>
+      <w:bCs/>
+      <w:color w:val="4F81BD" w:themeColor="accent1"/>
+    </w:rPr>
+  </w:style>
+  <w:style w:type="character" w:default="1" w:styleId="Absatz-Standardschriftart">
+    <w:name w:val="Default Paragraph Font"/>
+    <w:uiPriority w:val="1"/>
+    <w:semiHidden/>
+    <w:unhideWhenUsed/>
+  </w:style>
+  <w:style w:type="table" w:default="1" w:styleId="NormaleTabelle">
+    <w:name w:val="Normal Table"/>
+    <w:uiPriority w:val="99"/>
+    <w:semiHidden/>
+    <w:unhideWhenUsed/>
+    <w:tblPr>
+      <w:tblInd w:w="0" w:type="dxa"/>
+      <w:tblCellMar>
+        <w:top w:w="0" w:type="dxa"/>
+        <w:left w:w="108" w:type="dxa"/>
+        <w:bottom w:w="0" w:type="dxa"/>
+        <w:right w:w="108" w:type="dxa"/>
+      </w:tblCellMar>
+    </w:tblPr>
+  </w:style>
+  <w:style w:type="numbering" w:default="1" w:styleId="KeineListe">
+    <w:name w:val="No List"/>
+    <w:uiPriority w:val="99"/>
+    <w:semiHidden/>
+    <w:unhideWhenUsed/>
+  </w:style>
+  <w:style w:type="character" w:customStyle="1" w:styleId="berschrift1Zchn">
+    <w:name w:val="Überschrift 1 Zchn"/>
+    <w:basedOn w:val="Absatz-Standardschriftart"/>
+    <w:link w:val="berschrift1"/>
+    <w:uiPriority w:val="9"/>
+    <w:rsid w:val="00370A88"/>
+    <w:rPr>
+      <w:rFonts w:asciiTheme="majorHAnsi" w:eastAsiaTheme="majorEastAsia" w:hAnsiTheme="majorHAnsi" w:cstheme="majorBidi"/>
+      <w:b/>
+      <w:bCs/>
+      <w:color w:val="365F91" w:themeColor="accent1" w:themeShade="BF"/>
+      <w:sz w:val="28"/>
+      <w:szCs w:val="28"/>
+    </w:rPr>
+  </w:style>
+  <w:style w:type="character" w:customStyle="1" w:styleId="berschrift3Zchn">
+    <w:name w:val="Überschrift 3 Zchn"/>
+    <w:basedOn w:val="Absatz-Standardschriftart"/>
+    <w:link w:val="berschrift3"/>
+    <w:uiPriority w:val="9"/>
+    <w:rsid w:val="00370A88"/>
+    <w:rPr>
+      <w:rFonts w:asciiTheme="majorHAnsi" w:eastAsiaTheme="majorEastAsia" w:hAnsiTheme="majorHAnsi" w:cstheme="majorBidi"/>
+      <w:b/>
+      <w:bCs/>
+      <w:color w:val="4F81BD" w:themeColor="accent1"/>
+    </w:rPr>
+  </w:style>
+  <w:style w:type="character" w:styleId="Hervorhebung">
+    <w:name w:val="Emphasis"/>
+    <w:basedOn w:val="Absatz-Standardschriftart"/>
+    <w:uiPriority w:val="20"/>
+    <w:qFormat/>
+    <w:rsid w:val="00370A88"/>
+    <w:rPr>
+      <w:b/>
+      <w:iCs/>
+      <w:color w:val="FF0000"/>
+      <w:sz w:val="24"/>
+    </w:rPr>
+  </w:style>
+  <w:style w:type="paragraph" w:styleId="Listenabsatz">
+    <w:name w:val="List Paragraph"/>
+    <w:basedOn w:val="Standard"/>
+    <w:uiPriority w:val="34"/>
+    <w:qFormat/>
+    <w:rsid w:val="00370A88"/>
+    <w:pPr>
+      <w:ind w:left="720"/>
+      <w:contextualSpacing/>
+    </w:pPr>
+  </w:style>
+  <w:style w:type="character" w:styleId="SchwacheHervorhebung">
+    <w:name w:val="Subtle Emphasis"/>
+    <w:basedOn w:val="Absatz-Standardschriftart"/>
+    <w:uiPriority w:val="19"/>
+    <w:qFormat/>
+    <w:rsid w:val="00370A88"/>
+    <w:rPr>
+      <w:iCs/>
+      <w:color w:val="FF0000"/>
+    </w:rPr>
+  </w:style>
+  <w:style w:type="character" w:customStyle="1" w:styleId="berschrift2Zchn">
+    <w:name w:val="Überschrift 2 Zchn"/>
+    <w:basedOn w:val="Absatz-Standardschriftart"/>
+    <w:link w:val="berschrift2"/>
+    <w:uiPriority w:val="9"/>
+    <w:rsid w:val="00592730"/>
+    <w:rPr>
+      <w:rFonts w:asciiTheme="majorHAnsi" w:eastAsiaTheme="majorEastAsia" w:hAnsiTheme="majorHAnsi" w:cstheme="majorBidi"/>
+      <w:b/>
+      <w:bCs/>
+      <w:color w:val="4F81BD" w:themeColor="accent1"/>
+      <w:sz w:val="26"/>
+      <w:szCs w:val="26"/>
+    </w:rPr>
+  </w:style>
+  <w:style w:type="character" w:styleId="Hyperlink">
+    <w:name w:val="Hyperlink"/>
+    <w:basedOn w:val="Absatz-Standardschriftart"/>
+    <w:uiPriority w:val="99"/>
+    <w:semiHidden/>
+    <w:unhideWhenUsed/>
+    <w:rsid w:val="00274340"/>
+    <w:rPr>
+      <w:color w:val="0000FF"/>
+      <w:u w:val="single"/>
+    </w:rPr>
+  </w:style>
+</w:styles>
+</file>
+
+<file path=word/stylesWithEffects.xml><?xml version="1.0" encoding="utf-8"?>
+<w:styles xmlns:wpc="http://schemas.microsoft.com/office/word/2010/wordprocessingCanvas" xmlns:mc="http://schemas.openxmlformats.org/markup-compatibility/2006" xmlns:o="urn:schemas-microsoft-com:office:office" xmlns:r="http://schemas.openxmlformats.org/officeDocument/2006/relationships" xmlns:m="http://schemas.openxmlformats.org/officeDocument/2006/math" xmlns:v="urn:schemas-microsoft-com:vml" xmlns:wp14="http://schemas.microsoft.com/office/word/2010/wordprocessingDrawing" xmlns:wp="http://schemas.openxmlformats.org/drawingml/2006/wordprocessingDrawing" xmlns:w10="urn:schemas-microsoft-com:office:word" xmlns:w="http://schemas.openxmlformats.org/wordprocessingml/2006/main" xmlns:w14="http://schemas.microsoft.com/office/word/2010/wordml" xmlns:wpg="http://schemas.microsoft.com/office/word/2010/wordprocessingGroup" xmlns:wpi="http://schemas.microsoft.com/office/word/2010/wordprocessingInk" xmlns:wne="http://schemas.microsoft.com/office/word/2006/wordml" xmlns:wps="http://schemas.microsoft.com/office/word/2010/wordprocessingShape" mc:Ignorable="w14 wp14">
+  <w:docDefaults>
+    <w:rPrDefault>
+      <w:rPr>
+        <w:rFonts w:asciiTheme="minorHAnsi" w:eastAsiaTheme="minorHAnsi" w:hAnsiTheme="minorHAnsi" w:cstheme="minorBidi"/>
+        <w:sz w:val="22"/>
+        <w:szCs w:val="22"/>
+        <w:lang w:val="de-DE" w:eastAsia="en-US" w:bidi="ar-SA"/>
+      </w:rPr>
+    </w:rPrDefault>
+    <w:pPrDefault>
+      <w:pPr>
+        <w:spacing w:after="200" w:line="276" w:lineRule="auto"/>
+      </w:pPr>
+    </w:pPrDefault>
+  </w:docDefaults>
+  <w:latentStyles w:defLockedState="0" w:defUIPriority="99" w:defSemiHidden="1" w:defUnhideWhenUsed="1" w:defQFormat="0" w:count="267">
+    <w:lsdException w:name="Normal" w:semiHidden="0" w:uiPriority="0" w:unhideWhenUsed="0" w:qFormat="1"/>
+    <w:lsdException w:name="heading 1" w:semiHidden="0" w:uiPriority="9" w:unhideWhenUsed="0" w:qFormat="1"/>
+    <w:lsdException w:name="heading 2" w:uiPriority="9" w:qFormat="1"/>
+    <w:lsdException w:name="heading 3" w:uiPriority="9" w:qFormat="1"/>
+    <w:lsdException w:name="heading 4" w:uiPriority="9" w:qFormat="1"/>
+    <w:lsdException w:name="heading 5" w:uiPriority="9" w:qFormat="1"/>
+    <w:lsdException w:name="heading 6" w:uiPriority="9" w:qFormat="1"/>
+    <w:lsdException w:name="heading 7" w:uiPriority="9" w:qFormat="1"/>
+    <w:lsdException w:name="heading 8" w:uiPriority="9" w:qFormat="1"/>
+    <w:lsdException w:name="heading 9" w:uiPriority="9" w:qFormat="1"/>
+    <w:lsdException w:name="toc 1" w:uiPriority="39"/>
+    <w:lsdException w:name="toc 2" w:uiPriority="39"/>
+    <w:lsdException w:name="toc 3" w:uiPriority="39"/>
+    <w:lsdException w:name="toc 4" w:uiPriority="39"/>
+    <w:lsdException w:name="toc 5" w:uiPriority="39"/>
+    <w:lsdException w:name="toc 6" w:uiPriority="39"/>
+    <w:lsdException w:name="toc 7" w:uiPriority="39"/>
+    <w:lsdException w:name="toc 8" w:uiPriority="39"/>
+    <w:lsdException w:name="toc 9" w:uiPriority="39"/>
+    <w:lsdException w:name="caption" w:uiPriority="35" w:qFormat="1"/>
+    <w:lsdException w:name="Title" w:semiHidden="0" w:uiPriority="10" w:unhideWhenUsed="0" w:qFormat="1"/>
+    <w:lsdException w:name="Default Paragraph Font" w:uiPriority="1"/>
+    <w:lsdException w:name="Subtitle" w:semiHidden="0" w:uiPriority="11" w:unhideWhenUsed="0" w:qFormat="1"/>
+    <w:lsdException w:name="Strong" w:semiHidden="0" w:uiPriority="22" w:unhideWhenUsed="0" w:qFormat="1"/>
+    <w:lsdException w:name="Emphasis" w:semiHidden="0" w:uiPriority="20" w:unhideWhenUsed="0" w:qFormat="1"/>
+    <w:lsdException w:name="Table Grid" w:semiHidden="0" w:uiPriority="59" w:unhideWhenUsed="0"/>
+    <w:lsdException w:name="Placeholder Text" w:unhideWhenUsed="0"/>
+    <w:lsdException w:name="No Spacing" w:semiHidden="0" w:uiPriority="1" w:unhideWhenUsed="0" w:qFormat="1"/>
+    <w:lsdException w:name="Light Shading" w:semiHidden="0" w:uiPriority="60" w:unhideWhenUsed="0"/>
+    <w:lsdException w:name="Light List" w:semiHidden="0" w:uiPriority="61" w:unhideWhenUsed="0"/>
+    <w:lsdException w:name="Light Grid" w:semiHidden="0" w:uiPriority="62" w:unhideWhenUsed="0"/>
+    <w:lsdException w:name="Medium Shading 1" w:semiHidden="0" w:uiPriority="63" w:unhideWhenUsed="0"/>
+    <w:lsdException w:name="Medium Shading 2" w:semiHidden="0" w:uiPriority="64" w:unhideWhenUsed="0"/>
+    <w:lsdException w:name="Medium List 1" w:semiHidden="0" w:uiPriority="65" w:unhideWhenUsed="0"/>
+    <w:lsdException w:name="Medium List 2" w:semiHidden="0" w:uiPriority="66" w:unhideWhenUsed="0"/>
+    <w:lsdException w:name="Medium Grid 1" w:semiHidden="0" w:uiPriority="67" w:unhideWhenUsed="0"/>
+    <w:lsdException w:name="Medium Grid 2" w:semiHidden="0" w:uiPriority="68" w:unhideWhenUsed="0"/>
+    <w:lsdException w:name="Medium Grid 3" w:semiHidden="0" w:uiPriority="69" w:unhideWhenUsed="0"/>
+    <w:lsdException w:name="Dark List" w:semiHidden="0" w:uiPriority="70" w:unhideWhenUsed="0"/>
+    <w:lsdException w:name="Colorful Shading" w:semiHidden="0" w:uiPriority="71" w:unhideWhenUsed="0"/>
+    <w:lsdException w:name="Colorful List" w:semiHidden="0" w:uiPriority="72" w:unhideWhenUsed="0"/>
+    <w:lsdException w:name="Colorful Grid" w:semiHidden="0" w:uiPriority="73" w:unhideWhenUsed="0"/>
+    <w:lsdException w:name="Light Shading Accent 1" w:semiHidden="0" w:uiPriority="60" w:unhideWhenUsed="0"/>
+    <w:lsdException w:name="Light List Accent 1" w:semiHidden="0" w:uiPriority="61" w:unhideWhenUsed="0"/>
+    <w:lsdException w:name="Light Grid Accent 1" w:semiHidden="0" w:uiPriority="62" w:unhideWhenUsed="0"/>
+    <w:lsdException w:name="Medium Shading 1 Accent 1" w:semiHidden="0" w:uiPriority="63" w:unhideWhenUsed="0"/>
+    <w:lsdException w:name="Medium Shading 2 Accent 1" w:semiHidden="0" w:uiPriority="64" w:unhideWhenUsed="0"/>
+    <w:lsdException w:name="Medium List 1 Accent 1" w:semiHidden="0" w:uiPriority="65" w:unhideWhenUsed="0"/>
+    <w:lsdException w:name="Revision" w:unhideWhenUsed="0"/>
+    <w:lsdException w:name="List Paragraph" w:semiHidden="0" w:uiPriority="34" w:unhideWhenUsed="0" w:qFormat="1"/>
+    <w:lsdException w:name="Quote" w:semiHidden="0" w:uiPriority="29" w:unhideWhenUsed="0" w:qFormat="1"/>
+    <w:lsdException w:name="Intense Quote" w:semiHidden="0" w:uiPriority="30" w:unhideWhenUsed="0" w:qFormat="1"/>
+    <w:lsdException w:name="Medium List 2 Accent 1" w:semiHidden="0" w:uiPriority="66" w:unhideWhenUsed="0"/>
+    <w:lsdException w:name="Medium Grid 1 Accent 1" w:semiHidden="0" w:uiPriority="67" w:unhideWhenUsed="0"/>
+    <w:lsdException w:name="Medium Grid 2 Accent 1" w:semiHidden="0" w:uiPriority="68" w:unhideWhenUsed="0"/>
+    <w:lsdException w:name="Medium Grid 3 Accent 1" w:semiHidden="0" w:uiPriority="69" w:unhideWhenUsed="0"/>
+    <w:lsdException w:name="Dark List Accent 1" w:semiHidden="0" w:uiPriority="70" w:unhideWhenUsed="0"/>
+    <w:lsdException w:name="Colorful Shading Accent 1" w:semiHidden="0" w:uiPriority="71" w:unhideWhenUsed="0"/>
+    <w:lsdException w:name="Colorful List Accent 1" w:semiHidden="0" w:uiPriority="72" w:unhideWhenUsed="0"/>
+    <w:lsdException w:name="Colorful Grid Accent 1" w:semiHidden="0" w:uiPriority="73" w:unhideWhenUsed="0"/>
+    <w:lsdException w:name="Light Shading Accent 2" w:semiHidden="0" w:uiPriority="60" w:unhideWhenUsed="0"/>
+    <w:lsdException w:name="Light List Accent 2" w:semiHidden="0" w:uiPriority="61" w:unhideWhenUsed="0"/>
+    <w:lsdException w:name="Light Grid Accent 2" w:semiHidden="0" w:uiPriority="62" w:unhideWhenUsed="0"/>
+    <w:lsdException w:name="Medium Shading 1 Accent 2" w:semiHidden="0" w:uiPriority="63" w:unhideWhenUsed="0"/>
+    <w:lsdException w:name="Medium Shading 2 Accent 2" w:semiHidden="0" w:uiPriority="64" w:unhideWhenUsed="0"/>
+    <w:lsdException w:name="Medium List 1 Accent 2" w:semiHidden="0" w:uiPriority="65" w:unhideWhenUsed="0"/>
+    <w:lsdException w:name="Medium List 2 Accent 2" w:semiHidden="0" w:uiPriority="66" w:unhideWhenUsed="0"/>
+    <w:lsdException w:name="Medium Grid 1 Accent 2" w:semiHidden="0" w:uiPriority="67" w:unhideWhenUsed="0"/>
+    <w:lsdException w:name="Medium Grid 2 Accent 2" w:semiHidden="0" w:uiPriority="68" w:unhideWhenUsed="0"/>
+    <w:lsdException w:name="Medium Grid 3 Accent 2" w:semiHidden="0" w:uiPriority="69" w:unhideWhenUsed="0"/>
+    <w:lsdException w:name="Dark List Accent 2" w:semiHidden="0" w:uiPriority="70" w:unhideWhenUsed="0"/>
+    <w:lsdException w:name="Colorful Shading Accent 2" w:semiHidden="0" w:uiPriority="71" w:unhideWhenUsed="0"/>
+    <w:lsdException w:name="Colorful List Accent 2" w:semiHidden="0" w:uiPriority="72" w:unhideWhenUsed="0"/>
+    <w:lsdException w:name="Colorful Grid Accent 2" w:semiHidden="0" w:uiPriority="73" w:unhideWhenUsed="0"/>
+    <w:lsdException w:name="Light Shading Accent 3" w:semiHidden="0" w:uiPriority="60" w:unhideWhenUsed="0"/>
+    <w:lsdException w:name="Light List Accent 3" w:semiHidden="0" w:uiPriority="61" w:unhideWhenUsed="0"/>
+    <w:lsdException w:name="Light Grid Accent 3" w:semiHidden="0" w:uiPriority="62" w:unhideWhenUsed="0"/>
+    <w:lsdException w:name="Medium Shading 1 Accent 3" w:semiHidden="0" w:uiPriority="63" w:unhideWhenUsed="0"/>
+    <w:lsdException w:name="Medium Shading 2 Accent 3" w:semiHidden="0" w:uiPriority="64" w:unhideWhenUsed="0"/>
+    <w:lsdException w:name="Medium List 1 Accent 3" w:semiHidden="0" w:uiPriority="65" w:unhideWhenUsed="0"/>
+    <w:lsdException w:name="Medium List 2 Accent 3" w:semiHidden="0" w:uiPriority="66" w:unhideWhenUsed="0"/>
+    <w:lsdException w:name="Medium Grid 1 Accent 3" w:semiHidden="0" w:uiPriority="67" w:unhideWhenUsed="0"/>
+    <w:lsdException w:name="Medium Grid 2 Accent 3" w:semiHidden="0" w:uiPriority="68" w:unhideWhenUsed="0"/>
+    <w:lsdException w:name="Medium Grid 3 Accent 3" w:semiHidden="0" w:uiPriority="69" w:unhideWhenUsed="0"/>
+    <w:lsdException w:name="Dark List Accent 3" w:semiHidden="0" w:uiPriority="70" w:unhideWhenUsed="0"/>
+    <w:lsdException w:name="Colorful Shading Accent 3" w:semiHidden="0" w:uiPriority="71" w:unhideWhenUsed="0"/>
+    <w:lsdException w:name="Colorful List Accent 3" w:semiHidden="0" w:uiPriority="72" w:unhideWhenUsed="0"/>
+    <w:lsdException w:name="Colorful Grid Accent 3" w:semiHidden="0" w:uiPriority="73" w:unhideWhenUsed="0"/>
+    <w:lsdException w:name="Light Shading Accent 4" w:semiHidden="0" w:uiPriority="60" w:unhideWhenUsed="0"/>
+    <w:lsdException w:name="Light List Accent 4" w:semiHidden="0" w:uiPriority="61" w:unhideWhenUsed="0"/>
+    <w:lsdException w:name="Light Grid Accent 4" w:semiHidden="0" w:uiPriority="62" w:unhideWhenUsed="0"/>
+    <w:lsdException w:name="Medium Shading 1 Accent 4" w:semiHidden="0" w:uiPriority="63" w:unhideWhenUsed="0"/>
+    <w:lsdException w:name="Medium Shading 2 Accent 4" w:semiHidden="0" w:uiPriority="64" w:unhideWhenUsed="0"/>
+    <w:lsdException w:name="Medium List 1 Accent 4" w:semiHidden="0" w:uiPriority="65" w:unhideWhenUsed="0"/>
+    <w:lsdException w:name="Medium List 2 Accent 4" w:semiHidden="0" w:uiPriority="66" w:unhideWhenUsed="0"/>
+    <w:lsdException w:name="Medium Grid 1 Accent 4" w:semiHidden="0" w:uiPriority="67" w:unhideWhenUsed="0"/>
+    <w:lsdException w:name="Medium Grid 2 Accent 4" w:semiHidden="0" w:uiPriority="68" w:unhideWhenUsed="0"/>
+    <w:lsdException w:name="Medium Grid 3 Accent 4" w:semiHidden="0" w:uiPriority="69" w:unhideWhenUsed="0"/>
+    <w:lsdException w:name="Dark List Accent 4" w:semiHidden="0" w:uiPriority="70" w:unhideWhenUsed="0"/>
+    <w:lsdException w:name="Colorful Shading Accent 4" w:semiHidden="0" w:uiPriority="71" w:unhideWhenUsed="0"/>
+    <w:lsdException w:name="Colorful List Accent 4" w:semiHidden="0" w:uiPriority="72" w:unhideWhenUsed="0"/>
+    <w:lsdException w:name="Colorful Grid Accent 4" w:semiHidden="0" w:uiPriority="73" w:unhideWhenUsed="0"/>
+    <w:lsdException w:name="Light Shading Accent 5" w:semiHidden="0" w:uiPriority="60" w:unhideWhenUsed="0"/>
+    <w:lsdException w:name="Light List Accent 5" w:semiHidden="0" w:uiPriority="61" w:unhideWhenUsed="0"/>
+    <w:lsdException w:name="Light Grid Accent 5" w:semiHidden="0" w:uiPriority="62" w:unhideWhenUsed="0"/>
+    <w:lsdException w:name="Medium Shading 1 Accent 5" w:semiHidden="0" w:uiPriority="63" w:unhideWhenUsed="0"/>
+    <w:lsdException w:name="Medium Shading 2 Accent 5" w:semiHidden="0" w:uiPriority="64" w:unhideWhenUsed="0"/>
+    <w:lsdException w:name="Medium List 1 Accent 5" w:semiHidden="0" w:uiPriority="65" w:unhideWhenUsed="0"/>
+    <w:lsdException w:name="Medium List 2 Accent 5" w:semiHidden="0" w:uiPriority="66" w:unhideWhenUsed="0"/>
+    <w:lsdException w:name="Medium Grid 1 Accent 5" w:semiHidden="0" w:uiPriority="67" w:unhideWhenUsed="0"/>
+    <w:lsdException w:name="Medium Grid 2 Accent 5" w:semiHidden="0" w:uiPriority="68" w:unhideWhenUsed="0"/>
+    <w:lsdException w:name="Medium Grid 3 Accent 5" w:semiHidden="0" w:uiPriority="69" w:unhideWhenUsed="0"/>
+    <w:lsdException w:name="Dark List Accent 5" w:semiHidden="0" w:uiPriority="70" w:unhideWhenUsed="0"/>
+    <w:lsdException w:name="Colorful Shading Accent 5" w:semiHidden="0" w:uiPriority="71" w:unhideWhenUsed="0"/>
+    <w:lsdException w:name="Colorful List Accent 5" w:semiHidden="0" w:uiPriority="72" w:unhideWhenUsed="0"/>
+    <w:lsdException w:name="Colorful Grid Accent 5" w:semiHidden="0" w:uiPriority="73" w:unhideWhenUsed="0"/>
+    <w:lsdException w:name="Light Shading Accent 6" w:semiHidden="0" w:uiPriority="60" w:unhideWhenUsed="0"/>
+    <w:lsdException w:name="Light List Accent 6" w:semiHidden="0" w:uiPriority="61" w:unhideWhenUsed="0"/>
+    <w:lsdException w:name="Light Grid Accent 6" w:semiHidden="0" w:uiPriority="62" w:unhideWhenUsed="0"/>
+    <w:lsdException w:name="Medium Shading 1 Accent 6" w:semiHidden="0" w:uiPriority="63" w:unhideWhenUsed="0"/>
+    <w:lsdException w:name="Medium Shading 2 Accent 6" w:semiHidden="0" w:uiPriority="64" w:unhideWhenUsed="0"/>
+    <w:lsdException w:name="Medium List 1 Accent 6" w:semiHidden="0" w:uiPriority="65" w:unhideWhenUsed="0"/>
+    <w:lsdException w:name="Medium List 2 Accent 6" w:semiHidden="0" w:uiPriority="66" w:unhideWhenUsed="0"/>
+    <w:lsdException w:name="Medium Grid 1 Accent 6" w:semiHidden="0" w:uiPriority="67" w:unhideWhenUsed="0"/>
+    <w:lsdException w:name="Medium Grid 2 Accent 6" w:semiHidden="0" w:uiPriority="68" w:unhideWhenUsed="0"/>
+    <w:lsdException w:name="Medium Grid 3 Accent 6" w:semiHidden="0" w:uiPriority="69" w:unhideWhenUsed="0"/>
+    <w:lsdException w:name="Dark List Accent 6" w:semiHidden="0" w:uiPriority="70" w:unhideWhenUsed="0"/>
+    <w:lsdException w:name="Colorful Shading Accent 6" w:semiHidden="0" w:uiPriority="71" w:unhideWhenUsed="0"/>
+    <w:lsdException w:name="Colorful List Accent 6" w:semiHidden="0" w:uiPriority="72" w:unhideWhenUsed="0"/>
+    <w:lsdException w:name="Colorful Grid Accent 6" w:semiHidden="0" w:uiPriority="73" w:unhideWhenUsed="0"/>
+    <w:lsdException w:name="Subtle Emphasis" w:semiHidden="0" w:uiPriority="19" w:unhideWhenUsed="0" w:qFormat="1"/>
+    <w:lsdException w:name="Intense Emphasis" w:semiHidden="0" w:uiPriority="21" w:unhideWhenUsed="0" w:qFormat="1"/>
+    <w:lsdException w:name="Subtle Reference" w:semiHidden="0" w:uiPriority="31" w:unhideWhenUsed="0" w:qFormat="1"/>
+    <w:lsdException w:name="Intense Reference" w:semiHidden="0" w:uiPriority="32" w:unhideWhenUsed="0" w:qFormat="1"/>
+    <w:lsdException w:name="Book Title" w:semiHidden="0" w:uiPriority="33" w:unhideWhenUsed="0" w:qFormat="1"/>
+    <w:lsdException w:name="Bibliography" w:uiPriority="37"/>
+    <w:lsdException w:name="TOC Heading" w:uiPriority="39" w:qFormat="1"/>
   </w:latentStyles>
   <w:style w:type="paragraph" w:default="1" w:styleId="Standard">
     <w:name w:val="Normal"/>
@@ -3166,7 +2835,7 @@
         <a:sysClr val="windowText" lastClr="000000"/>
       </a:dk1>
       <a:lt1>
-        <a:sysClr val="window" lastClr="FFFFFF"/>
+        <a:sysClr val="window" lastClr="00FFFF"/>
       </a:lt1>
       <a:dk2>
         <a:srgbClr val="1F497D"/>

</xml_diff>

<commit_message>
#6 Detailplanung Iteration 2 ergänzt #25 Detailplanung Iteration 3 Dokument erstellt
</commit_message>
<xml_diff>
--- a/Basisverzeichnis/trunk/10_Projektmanagement/02_Planungsunterlagen/Detailplanung_Iteration_2.docx
+++ b/Basisverzeichnis/trunk/10_Projektmanagement/02_Planungsunterlagen/Detailplanung_Iteration_2.docx
@@ -496,6 +496,36 @@
         </w:numPr>
       </w:pPr>
       <w:r>
+        <w:t>Klassendiagramm aktualisieren</w:t>
+      </w:r>
+    </w:p>
+    <w:p>
+      <w:pPr>
+        <w:pStyle w:val="Listenabsatz"/>
+        <w:numPr>
+          <w:ilvl w:val="1"/>
+          <w:numId w:val="2"/>
+        </w:numPr>
+        <w:rPr>
+          <w:color w:val="FF0000"/>
+        </w:rPr>
+      </w:pPr>
+      <w:r>
+        <w:rPr>
+          <w:color w:val="FF0000"/>
+        </w:rPr>
+        <w:t>Tamara</w:t>
+      </w:r>
+    </w:p>
+    <w:p>
+      <w:pPr>
+        <w:pStyle w:val="Listenabsatz"/>
+        <w:numPr>
+          <w:ilvl w:val="0"/>
+          <w:numId w:val="2"/>
+        </w:numPr>
+      </w:pPr>
+      <w:r>
         <w:t>Schnittstellenübersicht</w:t>
       </w:r>
     </w:p>
@@ -939,6 +969,7 @@
           <w:i/>
           <w:sz w:val="20"/>
         </w:rPr>
+        <w:lastRenderedPageBreak/>
         <w:t>Controller: Jonas</w:t>
       </w:r>
     </w:p>
@@ -983,7 +1014,6 @@
           <w:sz w:val="20"/>
           <w:lang w:val="en-US"/>
         </w:rPr>
-        <w:lastRenderedPageBreak/>
         <w:t xml:space="preserve">Model – Business Logic: </w:t>
       </w:r>
       <w:proofErr w:type="spellStart"/>
@@ -1132,16 +1162,7 @@
           <w:b/>
           <w:color w:val="FF0000"/>
         </w:rPr>
-        <w:t>Dimitrij, Jonas</w:t>
-      </w:r>
-      <w:bookmarkStart w:id="0" w:name="_GoBack"/>
-      <w:bookmarkEnd w:id="0"/>
-      <w:r>
-        <w:rPr>
-          <w:b/>
-          <w:color w:val="FF0000"/>
-        </w:rPr>
-        <w:t>, Alex</w:t>
+        <w:t>Dimitrij, Jonas, Alex</w:t>
       </w:r>
     </w:p>
     <w:p>
@@ -1231,6 +1252,57 @@
         </w:numPr>
       </w:pPr>
       <w:r>
+        <w:t>Weitere Funktionalität</w:t>
+      </w:r>
+    </w:p>
+    <w:p>
+      <w:pPr>
+        <w:pStyle w:val="Listenabsatz"/>
+        <w:numPr>
+          <w:ilvl w:val="1"/>
+          <w:numId w:val="2"/>
+        </w:numPr>
+      </w:pPr>
+      <w:r>
+        <w:t xml:space="preserve">Füge </w:t>
+      </w:r>
+      <w:r>
+        <w:t>"</w:t>
+      </w:r>
+      <w:proofErr w:type="spellStart"/>
+      <w:r>
+        <w:t>xyz</w:t>
+      </w:r>
+      <w:proofErr w:type="spellEnd"/>
+      <w:r>
+        <w:t>"-</w:t>
+      </w:r>
+      <w:r>
+        <w:t>hinzu Buttons funktionieren</w:t>
+      </w:r>
+    </w:p>
+    <w:p>
+      <w:pPr>
+        <w:pStyle w:val="Listenabsatz"/>
+        <w:numPr>
+          <w:ilvl w:val="1"/>
+          <w:numId w:val="2"/>
+        </w:numPr>
+      </w:pPr>
+      <w:r>
+        <w:t>Oberfläche ist auf Deutsch beschriftet</w:t>
+      </w:r>
+    </w:p>
+    <w:p>
+      <w:pPr>
+        <w:pStyle w:val="Listenabsatz"/>
+        <w:numPr>
+          <w:ilvl w:val="0"/>
+          <w:numId w:val="2"/>
+        </w:numPr>
+      </w:pPr>
+      <w:bookmarkStart w:id="0" w:name="_GoBack"/>
+      <w:r>
         <w:t>Tests durchführen</w:t>
       </w:r>
       <w:r>
@@ -1252,6 +1324,7 @@
         <w:t>Theresa</w:t>
       </w:r>
     </w:p>
+    <w:bookmarkEnd w:id="0"/>
     <w:p>
       <w:pPr>
         <w:pStyle w:val="Listenabsatz"/>
@@ -1545,7 +1618,7 @@
   <w:abstractNum w:abstractNumId="0">
     <w:nsid w:val="08D90AAE"/>
     <w:multiLevelType w:val="hybridMultilevel"/>
-    <w:tmpl w:val="2CAC3CD0"/>
+    <w:tmpl w:val="9852F3D0"/>
     <w:lvl w:ilvl="0" w:tplc="04070001">
       <w:start w:val="1"/>
       <w:numFmt w:val="bullet"/>

</xml_diff>

<commit_message>
#6 Detailplan auf den neuesten Stand gebracht
</commit_message>
<xml_diff>
--- a/Basisverzeichnis/trunk/10_Projektmanagement/02_Planungsunterlagen/Detailplanung_Iteration_2.docx
+++ b/Basisverzeichnis/trunk/10_Projektmanagement/02_Planungsunterlagen/Detailplanung_Iteration_2.docx
@@ -335,9 +335,27 @@
       </w:pPr>
       <w:r>
         <w:rPr>
-          <w:b/>
+          <w:i/>
         </w:rPr>
         <w:t>Montag, 30.Mai 11:00 Uhr (in 111)</w:t>
+      </w:r>
+    </w:p>
+    <w:p>
+      <w:pPr>
+        <w:pStyle w:val="Listenabsatz"/>
+        <w:numPr>
+          <w:ilvl w:val="0"/>
+          <w:numId w:val="3"/>
+        </w:numPr>
+        <w:rPr>
+          <w:i/>
+        </w:rPr>
+      </w:pPr>
+      <w:r>
+        <w:rPr>
+          <w:b/>
+        </w:rPr>
+        <w:t>Freitag, 3. Juni 9:00 (in 210)</w:t>
       </w:r>
     </w:p>
     <w:p>
@@ -363,20 +381,11 @@
       </w:pPr>
       <w:proofErr w:type="spellStart"/>
       <w:r>
-        <w:rPr>
-          <w:b/>
-        </w:rPr>
         <w:t>ReSharper</w:t>
       </w:r>
       <w:proofErr w:type="spellEnd"/>
       <w:r>
-        <w:rPr>
-          <w:b/>
-        </w:rPr>
-        <w:t xml:space="preserve"> installieren:</w:t>
-      </w:r>
-      <w:r>
-        <w:t xml:space="preserve"> </w:t>
+        <w:t xml:space="preserve"> installieren: </w:t>
       </w:r>
       <w:hyperlink r:id="rId6" w:tgtFrame="_blank" w:history="1">
         <w:r>
@@ -393,9 +402,6 @@
         <w:t xml:space="preserve"> </w:t>
       </w:r>
       <w:r>
-        <w:rPr>
-          <w:b/>
-        </w:rPr>
         <w:t>=&gt; 20. Mai</w:t>
       </w:r>
     </w:p>
@@ -494,8 +500,14 @@
           <w:ilvl w:val="0"/>
           <w:numId w:val="2"/>
         </w:numPr>
-      </w:pPr>
-      <w:r>
+        <w:rPr>
+          <w:b/>
+        </w:rPr>
+      </w:pPr>
+      <w:r>
+        <w:rPr>
+          <w:b/>
+        </w:rPr>
         <w:t>Klassendiagramm aktualisieren</w:t>
       </w:r>
     </w:p>
@@ -507,11 +519,13 @@
           <w:numId w:val="2"/>
         </w:numPr>
         <w:rPr>
-          <w:color w:val="FF0000"/>
-        </w:rPr>
-      </w:pPr>
-      <w:r>
-        <w:rPr>
+          <w:b/>
+          <w:color w:val="FF0000"/>
+        </w:rPr>
+      </w:pPr>
+      <w:r>
+        <w:rPr>
+          <w:b/>
           <w:color w:val="FF0000"/>
         </w:rPr>
         <w:t>Tamara</w:t>
@@ -524,8 +538,14 @@
           <w:ilvl w:val="0"/>
           <w:numId w:val="2"/>
         </w:numPr>
-      </w:pPr>
-      <w:r>
+        <w:rPr>
+          <w:b/>
+        </w:rPr>
+      </w:pPr>
+      <w:r>
+        <w:rPr>
+          <w:b/>
+        </w:rPr>
         <w:t>Schnittstellenübersicht</w:t>
       </w:r>
     </w:p>
@@ -536,9 +556,13 @@
           <w:ilvl w:val="1"/>
           <w:numId w:val="2"/>
         </w:numPr>
-      </w:pPr>
-      <w:r>
-        <w:rPr>
+        <w:rPr>
+          <w:b/>
+        </w:rPr>
+      </w:pPr>
+      <w:r>
+        <w:rPr>
+          <w:b/>
           <w:strike/>
           <w:color w:val="FF0000"/>
         </w:rPr>
@@ -546,6 +570,7 @@
       </w:r>
       <w:r>
         <w:rPr>
+          <w:b/>
           <w:strike/>
           <w:color w:val="FF0000"/>
         </w:rPr>
@@ -553,15 +578,26 @@
       </w:r>
       <w:r>
         <w:rPr>
+          <w:b/>
           <w:color w:val="FF0000"/>
         </w:rPr>
         <w:t xml:space="preserve"> automatisch generierbar =&gt; Stefan</w:t>
       </w:r>
       <w:r>
         <w:rPr>
-          <w:color w:val="FF0000"/>
-        </w:rPr>
-        <w:t xml:space="preserve"> bis 25.5.</w:t>
+          <w:b/>
+          <w:color w:val="FF0000"/>
+        </w:rPr>
+        <w:t xml:space="preserve"> bis 2.6</w:t>
+      </w:r>
+      <w:bookmarkStart w:id="0" w:name="_GoBack"/>
+      <w:bookmarkEnd w:id="0"/>
+      <w:r>
+        <w:rPr>
+          <w:b/>
+          <w:color w:val="FF0000"/>
+        </w:rPr>
+        <w:t>.</w:t>
       </w:r>
     </w:p>
     <w:p>
@@ -569,7 +605,7 @@
         <w:pStyle w:val="Listenabsatz"/>
         <w:numPr>
           <w:ilvl w:val="0"/>
-          <w:numId w:val="2"/>
+          <w:numId w:val="6"/>
         </w:numPr>
       </w:pPr>
       <w:r>
@@ -820,6 +856,9 @@
         </w:rPr>
       </w:pPr>
       <w:r>
+        <w:rPr>
+          <w:b/>
+        </w:rPr>
         <w:t>Überarbeiten bis 30.05.</w:t>
       </w:r>
     </w:p>
@@ -828,7 +867,7 @@
         <w:pStyle w:val="Listenabsatz"/>
         <w:numPr>
           <w:ilvl w:val="0"/>
-          <w:numId w:val="2"/>
+          <w:numId w:val="7"/>
         </w:numPr>
       </w:pPr>
       <w:r>
@@ -903,7 +942,7 @@
         <w:pStyle w:val="Listenabsatz"/>
         <w:numPr>
           <w:ilvl w:val="0"/>
-          <w:numId w:val="2"/>
+          <w:numId w:val="8"/>
         </w:numPr>
       </w:pPr>
       <w:r>
@@ -949,6 +988,7 @@
         </w:numPr>
       </w:pPr>
       <w:r>
+        <w:lastRenderedPageBreak/>
         <w:t>Im Klassendiagramm gefundene Methoden leer anlegen</w:t>
       </w:r>
     </w:p>
@@ -969,7 +1009,6 @@
           <w:i/>
           <w:sz w:val="20"/>
         </w:rPr>
-        <w:lastRenderedPageBreak/>
         <w:t>Controller: Jonas</w:t>
       </w:r>
     </w:p>
@@ -1062,7 +1101,7 @@
         <w:pStyle w:val="Listenabsatz"/>
         <w:numPr>
           <w:ilvl w:val="0"/>
-          <w:numId w:val="2"/>
+          <w:numId w:val="9"/>
         </w:numPr>
       </w:pPr>
       <w:proofErr w:type="spellStart"/>
@@ -1096,9 +1135,18 @@
           <w:ilvl w:val="0"/>
           <w:numId w:val="2"/>
         </w:numPr>
-      </w:pPr>
-      <w:r>
-        <w:t>Erste Funktionalität ausprogrammieren</w:t>
+        <w:rPr>
+          <w:b/>
+        </w:rPr>
+      </w:pPr>
+      <w:r>
+        <w:t xml:space="preserve">Erste </w:t>
+      </w:r>
+      <w:r>
+        <w:rPr>
+          <w:b/>
+        </w:rPr>
+        <w:t>Funktionalität ausprogrammieren</w:t>
       </w:r>
     </w:p>
     <w:p>
@@ -1250,8 +1298,14 @@
           <w:ilvl w:val="0"/>
           <w:numId w:val="2"/>
         </w:numPr>
-      </w:pPr>
-      <w:r>
+        <w:rPr>
+          <w:b/>
+        </w:rPr>
+      </w:pPr>
+      <w:r>
+        <w:rPr>
+          <w:b/>
+        </w:rPr>
         <w:t>Weitere Funktionalität</w:t>
       </w:r>
     </w:p>
@@ -1262,23 +1316,49 @@
           <w:ilvl w:val="1"/>
           <w:numId w:val="2"/>
         </w:numPr>
-      </w:pPr>
-      <w:r>
-        <w:t xml:space="preserve">Füge </w:t>
-      </w:r>
-      <w:r>
-        <w:t>"</w:t>
+        <w:rPr>
+          <w:b/>
+        </w:rPr>
+      </w:pPr>
+      <w:r>
+        <w:rPr>
+          <w:b/>
+        </w:rPr>
+        <w:t>Füge "</w:t>
       </w:r>
       <w:proofErr w:type="spellStart"/>
       <w:r>
+        <w:rPr>
+          <w:b/>
+        </w:rPr>
         <w:t>xyz</w:t>
       </w:r>
       <w:proofErr w:type="spellEnd"/>
       <w:r>
-        <w:t>"-</w:t>
-      </w:r>
-      <w:r>
-        <w:t>hinzu Buttons funktionieren</w:t>
+        <w:rPr>
+          <w:b/>
+        </w:rPr>
+        <w:t>"-hinzu Buttons funktionieren</w:t>
+      </w:r>
+    </w:p>
+    <w:p>
+      <w:pPr>
+        <w:pStyle w:val="Listenabsatz"/>
+        <w:numPr>
+          <w:ilvl w:val="2"/>
+          <w:numId w:val="2"/>
+        </w:numPr>
+        <w:rPr>
+          <w:b/>
+          <w:color w:val="FF0000"/>
+        </w:rPr>
+      </w:pPr>
+      <w:r>
+        <w:rPr>
+          <w:b/>
+          <w:color w:val="FF0000"/>
+        </w:rPr>
+        <w:t>Controller-Gruppe entsprechende Controller-Funktionen implementieren!</w:t>
       </w:r>
     </w:p>
     <w:p>
@@ -1288,8 +1368,14 @@
           <w:ilvl w:val="1"/>
           <w:numId w:val="2"/>
         </w:numPr>
-      </w:pPr>
-      <w:r>
+        <w:rPr>
+          <w:b/>
+        </w:rPr>
+      </w:pPr>
+      <w:r>
+        <w:rPr>
+          <w:b/>
+        </w:rPr>
         <w:t>Oberfläche ist auf Deutsch beschriftet</w:t>
       </w:r>
     </w:p>
@@ -1297,15 +1383,42 @@
       <w:pPr>
         <w:pStyle w:val="Listenabsatz"/>
         <w:numPr>
+          <w:ilvl w:val="2"/>
+          <w:numId w:val="2"/>
+        </w:numPr>
+        <w:rPr>
+          <w:b/>
+        </w:rPr>
+      </w:pPr>
+      <w:r>
+        <w:rPr>
+          <w:b/>
+          <w:color w:val="FF0000"/>
+        </w:rPr>
+        <w:t>View-Team</w:t>
+      </w:r>
+    </w:p>
+    <w:p>
+      <w:pPr>
+        <w:pStyle w:val="Listenabsatz"/>
+        <w:numPr>
           <w:ilvl w:val="0"/>
           <w:numId w:val="2"/>
         </w:numPr>
-      </w:pPr>
-      <w:bookmarkStart w:id="0" w:name="_GoBack"/>
-      <w:r>
+        <w:rPr>
+          <w:b/>
+        </w:rPr>
+      </w:pPr>
+      <w:r>
+        <w:rPr>
+          <w:b/>
+        </w:rPr>
         <w:t>Tests durchführen</w:t>
       </w:r>
       <w:r>
+        <w:rPr>
+          <w:b/>
+        </w:rPr>
         <w:t xml:space="preserve"> unter Linux/ UI Tests</w:t>
       </w:r>
     </w:p>
@@ -1316,15 +1429,18 @@
           <w:ilvl w:val="1"/>
           <w:numId w:val="2"/>
         </w:numPr>
-      </w:pPr>
-      <w:r>
-        <w:rPr>
+        <w:rPr>
+          <w:b/>
+        </w:rPr>
+      </w:pPr>
+      <w:r>
+        <w:rPr>
+          <w:b/>
           <w:color w:val="FF0000"/>
         </w:rPr>
         <w:t>Theresa</w:t>
       </w:r>
     </w:p>
-    <w:bookmarkEnd w:id="0"/>
     <w:p>
       <w:pPr>
         <w:pStyle w:val="Listenabsatz"/>
@@ -1387,7 +1503,7 @@
         <w:pStyle w:val="Listenabsatz"/>
         <w:numPr>
           <w:ilvl w:val="0"/>
-          <w:numId w:val="2"/>
+          <w:numId w:val="12"/>
         </w:numPr>
       </w:pPr>
       <w:r>
@@ -1437,7 +1553,7 @@
         <w:pStyle w:val="Listenabsatz"/>
         <w:numPr>
           <w:ilvl w:val="0"/>
-          <w:numId w:val="2"/>
+          <w:numId w:val="10"/>
         </w:numPr>
       </w:pPr>
       <w:r>
@@ -1497,12 +1613,14 @@
           <w:numId w:val="2"/>
         </w:numPr>
         <w:rPr>
+          <w:b/>
           <w:strike/>
           <w:color w:val="000000" w:themeColor="text1"/>
         </w:rPr>
       </w:pPr>
       <w:r>
         <w:rPr>
+          <w:b/>
           <w:color w:val="000000" w:themeColor="text1"/>
         </w:rPr>
         <w:t xml:space="preserve">Speicherformat Projekt (Struktur) Was und </w:t>
@@ -1510,6 +1628,7 @@
       <w:proofErr w:type="spellStart"/>
       <w:r>
         <w:rPr>
+          <w:b/>
           <w:color w:val="000000" w:themeColor="text1"/>
         </w:rPr>
         <w:t>Wie</w:t>
@@ -1517,6 +1636,7 @@
       <w:proofErr w:type="spellEnd"/>
       <w:r>
         <w:rPr>
+          <w:b/>
           <w:color w:val="000000" w:themeColor="text1"/>
         </w:rPr>
         <w:t>?</w:t>
@@ -1530,11 +1650,13 @@
           <w:numId w:val="2"/>
         </w:numPr>
         <w:rPr>
+          <w:b/>
           <w:color w:val="000000" w:themeColor="text1"/>
         </w:rPr>
       </w:pPr>
       <w:r>
         <w:rPr>
+          <w:b/>
           <w:color w:val="FF0000"/>
         </w:rPr>
         <w:t>Theresa</w:t>
@@ -1545,7 +1667,7 @@
         <w:pStyle w:val="Listenabsatz"/>
         <w:numPr>
           <w:ilvl w:val="0"/>
-          <w:numId w:val="2"/>
+          <w:numId w:val="11"/>
         </w:numPr>
         <w:rPr>
           <w:b/>
@@ -1730,6 +1852,234 @@
     </w:lvl>
   </w:abstractNum>
   <w:abstractNum w:abstractNumId="1">
+    <w:nsid w:val="08F436D1"/>
+    <w:multiLevelType w:val="hybridMultilevel"/>
+    <w:tmpl w:val="63F8A0AE"/>
+    <w:lvl w:ilvl="0" w:tplc="0407000D">
+      <w:start w:val="1"/>
+      <w:numFmt w:val="bullet"/>
+      <w:lvlText w:val=""/>
+      <w:lvlJc w:val="left"/>
+      <w:pPr>
+        <w:ind w:left="720" w:hanging="360"/>
+      </w:pPr>
+      <w:rPr>
+        <w:rFonts w:ascii="Wingdings" w:hAnsi="Wingdings" w:hint="default"/>
+      </w:rPr>
+    </w:lvl>
+    <w:lvl w:ilvl="1" w:tplc="40B85136">
+      <w:start w:val="1"/>
+      <w:numFmt w:val="bullet"/>
+      <w:lvlText w:val="o"/>
+      <w:lvlJc w:val="left"/>
+      <w:pPr>
+        <w:ind w:left="1440" w:hanging="360"/>
+      </w:pPr>
+      <w:rPr>
+        <w:rFonts w:ascii="Courier New" w:hAnsi="Courier New" w:cs="Courier New" w:hint="default"/>
+        <w:color w:val="000000" w:themeColor="text1"/>
+      </w:rPr>
+    </w:lvl>
+    <w:lvl w:ilvl="2" w:tplc="04070005">
+      <w:start w:val="1"/>
+      <w:numFmt w:val="bullet"/>
+      <w:lvlText w:val=""/>
+      <w:lvlJc w:val="left"/>
+      <w:pPr>
+        <w:ind w:left="2160" w:hanging="360"/>
+      </w:pPr>
+      <w:rPr>
+        <w:rFonts w:ascii="Wingdings" w:hAnsi="Wingdings" w:hint="default"/>
+      </w:rPr>
+    </w:lvl>
+    <w:lvl w:ilvl="3" w:tplc="04070001" w:tentative="1">
+      <w:start w:val="1"/>
+      <w:numFmt w:val="bullet"/>
+      <w:lvlText w:val=""/>
+      <w:lvlJc w:val="left"/>
+      <w:pPr>
+        <w:ind w:left="2880" w:hanging="360"/>
+      </w:pPr>
+      <w:rPr>
+        <w:rFonts w:ascii="Symbol" w:hAnsi="Symbol" w:hint="default"/>
+      </w:rPr>
+    </w:lvl>
+    <w:lvl w:ilvl="4" w:tplc="04070003" w:tentative="1">
+      <w:start w:val="1"/>
+      <w:numFmt w:val="bullet"/>
+      <w:lvlText w:val="o"/>
+      <w:lvlJc w:val="left"/>
+      <w:pPr>
+        <w:ind w:left="3600" w:hanging="360"/>
+      </w:pPr>
+      <w:rPr>
+        <w:rFonts w:ascii="Courier New" w:hAnsi="Courier New" w:cs="Courier New" w:hint="default"/>
+      </w:rPr>
+    </w:lvl>
+    <w:lvl w:ilvl="5" w:tplc="04070005" w:tentative="1">
+      <w:start w:val="1"/>
+      <w:numFmt w:val="bullet"/>
+      <w:lvlText w:val=""/>
+      <w:lvlJc w:val="left"/>
+      <w:pPr>
+        <w:ind w:left="4320" w:hanging="360"/>
+      </w:pPr>
+      <w:rPr>
+        <w:rFonts w:ascii="Wingdings" w:hAnsi="Wingdings" w:hint="default"/>
+      </w:rPr>
+    </w:lvl>
+    <w:lvl w:ilvl="6" w:tplc="04070001" w:tentative="1">
+      <w:start w:val="1"/>
+      <w:numFmt w:val="bullet"/>
+      <w:lvlText w:val=""/>
+      <w:lvlJc w:val="left"/>
+      <w:pPr>
+        <w:ind w:left="5040" w:hanging="360"/>
+      </w:pPr>
+      <w:rPr>
+        <w:rFonts w:ascii="Symbol" w:hAnsi="Symbol" w:hint="default"/>
+      </w:rPr>
+    </w:lvl>
+    <w:lvl w:ilvl="7" w:tplc="04070003" w:tentative="1">
+      <w:start w:val="1"/>
+      <w:numFmt w:val="bullet"/>
+      <w:lvlText w:val="o"/>
+      <w:lvlJc w:val="left"/>
+      <w:pPr>
+        <w:ind w:left="5760" w:hanging="360"/>
+      </w:pPr>
+      <w:rPr>
+        <w:rFonts w:ascii="Courier New" w:hAnsi="Courier New" w:cs="Courier New" w:hint="default"/>
+      </w:rPr>
+    </w:lvl>
+    <w:lvl w:ilvl="8" w:tplc="04070005" w:tentative="1">
+      <w:start w:val="1"/>
+      <w:numFmt w:val="bullet"/>
+      <w:lvlText w:val=""/>
+      <w:lvlJc w:val="left"/>
+      <w:pPr>
+        <w:ind w:left="6480" w:hanging="360"/>
+      </w:pPr>
+      <w:rPr>
+        <w:rFonts w:ascii="Wingdings" w:hAnsi="Wingdings" w:hint="default"/>
+      </w:rPr>
+    </w:lvl>
+  </w:abstractNum>
+  <w:abstractNum w:abstractNumId="2">
+    <w:nsid w:val="10D30F2E"/>
+    <w:multiLevelType w:val="hybridMultilevel"/>
+    <w:tmpl w:val="340C3340"/>
+    <w:lvl w:ilvl="0" w:tplc="0407000D">
+      <w:start w:val="1"/>
+      <w:numFmt w:val="bullet"/>
+      <w:lvlText w:val=""/>
+      <w:lvlJc w:val="left"/>
+      <w:pPr>
+        <w:ind w:left="720" w:hanging="360"/>
+      </w:pPr>
+      <w:rPr>
+        <w:rFonts w:ascii="Wingdings" w:hAnsi="Wingdings" w:hint="default"/>
+      </w:rPr>
+    </w:lvl>
+    <w:lvl w:ilvl="1" w:tplc="40B85136">
+      <w:start w:val="1"/>
+      <w:numFmt w:val="bullet"/>
+      <w:lvlText w:val="o"/>
+      <w:lvlJc w:val="left"/>
+      <w:pPr>
+        <w:ind w:left="1440" w:hanging="360"/>
+      </w:pPr>
+      <w:rPr>
+        <w:rFonts w:ascii="Courier New" w:hAnsi="Courier New" w:cs="Courier New" w:hint="default"/>
+        <w:color w:val="000000" w:themeColor="text1"/>
+      </w:rPr>
+    </w:lvl>
+    <w:lvl w:ilvl="2" w:tplc="04070005">
+      <w:start w:val="1"/>
+      <w:numFmt w:val="bullet"/>
+      <w:lvlText w:val=""/>
+      <w:lvlJc w:val="left"/>
+      <w:pPr>
+        <w:ind w:left="2160" w:hanging="360"/>
+      </w:pPr>
+      <w:rPr>
+        <w:rFonts w:ascii="Wingdings" w:hAnsi="Wingdings" w:hint="default"/>
+      </w:rPr>
+    </w:lvl>
+    <w:lvl w:ilvl="3" w:tplc="04070001" w:tentative="1">
+      <w:start w:val="1"/>
+      <w:numFmt w:val="bullet"/>
+      <w:lvlText w:val=""/>
+      <w:lvlJc w:val="left"/>
+      <w:pPr>
+        <w:ind w:left="2880" w:hanging="360"/>
+      </w:pPr>
+      <w:rPr>
+        <w:rFonts w:ascii="Symbol" w:hAnsi="Symbol" w:hint="default"/>
+      </w:rPr>
+    </w:lvl>
+    <w:lvl w:ilvl="4" w:tplc="04070003" w:tentative="1">
+      <w:start w:val="1"/>
+      <w:numFmt w:val="bullet"/>
+      <w:lvlText w:val="o"/>
+      <w:lvlJc w:val="left"/>
+      <w:pPr>
+        <w:ind w:left="3600" w:hanging="360"/>
+      </w:pPr>
+      <w:rPr>
+        <w:rFonts w:ascii="Courier New" w:hAnsi="Courier New" w:cs="Courier New" w:hint="default"/>
+      </w:rPr>
+    </w:lvl>
+    <w:lvl w:ilvl="5" w:tplc="04070005" w:tentative="1">
+      <w:start w:val="1"/>
+      <w:numFmt w:val="bullet"/>
+      <w:lvlText w:val=""/>
+      <w:lvlJc w:val="left"/>
+      <w:pPr>
+        <w:ind w:left="4320" w:hanging="360"/>
+      </w:pPr>
+      <w:rPr>
+        <w:rFonts w:ascii="Wingdings" w:hAnsi="Wingdings" w:hint="default"/>
+      </w:rPr>
+    </w:lvl>
+    <w:lvl w:ilvl="6" w:tplc="04070001" w:tentative="1">
+      <w:start w:val="1"/>
+      <w:numFmt w:val="bullet"/>
+      <w:lvlText w:val=""/>
+      <w:lvlJc w:val="left"/>
+      <w:pPr>
+        <w:ind w:left="5040" w:hanging="360"/>
+      </w:pPr>
+      <w:rPr>
+        <w:rFonts w:ascii="Symbol" w:hAnsi="Symbol" w:hint="default"/>
+      </w:rPr>
+    </w:lvl>
+    <w:lvl w:ilvl="7" w:tplc="04070003" w:tentative="1">
+      <w:start w:val="1"/>
+      <w:numFmt w:val="bullet"/>
+      <w:lvlText w:val="o"/>
+      <w:lvlJc w:val="left"/>
+      <w:pPr>
+        <w:ind w:left="5760" w:hanging="360"/>
+      </w:pPr>
+      <w:rPr>
+        <w:rFonts w:ascii="Courier New" w:hAnsi="Courier New" w:cs="Courier New" w:hint="default"/>
+      </w:rPr>
+    </w:lvl>
+    <w:lvl w:ilvl="8" w:tplc="04070005" w:tentative="1">
+      <w:start w:val="1"/>
+      <w:numFmt w:val="bullet"/>
+      <w:lvlText w:val=""/>
+      <w:lvlJc w:val="left"/>
+      <w:pPr>
+        <w:ind w:left="6480" w:hanging="360"/>
+      </w:pPr>
+      <w:rPr>
+        <w:rFonts w:ascii="Wingdings" w:hAnsi="Wingdings" w:hint="default"/>
+      </w:rPr>
+    </w:lvl>
+  </w:abstractNum>
+  <w:abstractNum w:abstractNumId="3">
     <w:nsid w:val="13CE745F"/>
     <w:multiLevelType w:val="hybridMultilevel"/>
     <w:tmpl w:val="5D086FD2"/>
@@ -1843,7 +2193,121 @@
       </w:rPr>
     </w:lvl>
   </w:abstractNum>
-  <w:abstractNum w:abstractNumId="2">
+  <w:abstractNum w:abstractNumId="4">
+    <w:nsid w:val="23577456"/>
+    <w:multiLevelType w:val="hybridMultilevel"/>
+    <w:tmpl w:val="A8203C60"/>
+    <w:lvl w:ilvl="0" w:tplc="0407000D">
+      <w:start w:val="1"/>
+      <w:numFmt w:val="bullet"/>
+      <w:lvlText w:val=""/>
+      <w:lvlJc w:val="left"/>
+      <w:pPr>
+        <w:ind w:left="720" w:hanging="360"/>
+      </w:pPr>
+      <w:rPr>
+        <w:rFonts w:ascii="Wingdings" w:hAnsi="Wingdings" w:hint="default"/>
+      </w:rPr>
+    </w:lvl>
+    <w:lvl w:ilvl="1" w:tplc="40B85136">
+      <w:start w:val="1"/>
+      <w:numFmt w:val="bullet"/>
+      <w:lvlText w:val="o"/>
+      <w:lvlJc w:val="left"/>
+      <w:pPr>
+        <w:ind w:left="1440" w:hanging="360"/>
+      </w:pPr>
+      <w:rPr>
+        <w:rFonts w:ascii="Courier New" w:hAnsi="Courier New" w:cs="Courier New" w:hint="default"/>
+        <w:color w:val="000000" w:themeColor="text1"/>
+      </w:rPr>
+    </w:lvl>
+    <w:lvl w:ilvl="2" w:tplc="04070005">
+      <w:start w:val="1"/>
+      <w:numFmt w:val="bullet"/>
+      <w:lvlText w:val=""/>
+      <w:lvlJc w:val="left"/>
+      <w:pPr>
+        <w:ind w:left="2160" w:hanging="360"/>
+      </w:pPr>
+      <w:rPr>
+        <w:rFonts w:ascii="Wingdings" w:hAnsi="Wingdings" w:hint="default"/>
+      </w:rPr>
+    </w:lvl>
+    <w:lvl w:ilvl="3" w:tplc="04070001" w:tentative="1">
+      <w:start w:val="1"/>
+      <w:numFmt w:val="bullet"/>
+      <w:lvlText w:val=""/>
+      <w:lvlJc w:val="left"/>
+      <w:pPr>
+        <w:ind w:left="2880" w:hanging="360"/>
+      </w:pPr>
+      <w:rPr>
+        <w:rFonts w:ascii="Symbol" w:hAnsi="Symbol" w:hint="default"/>
+      </w:rPr>
+    </w:lvl>
+    <w:lvl w:ilvl="4" w:tplc="04070003" w:tentative="1">
+      <w:start w:val="1"/>
+      <w:numFmt w:val="bullet"/>
+      <w:lvlText w:val="o"/>
+      <w:lvlJc w:val="left"/>
+      <w:pPr>
+        <w:ind w:left="3600" w:hanging="360"/>
+      </w:pPr>
+      <w:rPr>
+        <w:rFonts w:ascii="Courier New" w:hAnsi="Courier New" w:cs="Courier New" w:hint="default"/>
+      </w:rPr>
+    </w:lvl>
+    <w:lvl w:ilvl="5" w:tplc="04070005" w:tentative="1">
+      <w:start w:val="1"/>
+      <w:numFmt w:val="bullet"/>
+      <w:lvlText w:val=""/>
+      <w:lvlJc w:val="left"/>
+      <w:pPr>
+        <w:ind w:left="4320" w:hanging="360"/>
+      </w:pPr>
+      <w:rPr>
+        <w:rFonts w:ascii="Wingdings" w:hAnsi="Wingdings" w:hint="default"/>
+      </w:rPr>
+    </w:lvl>
+    <w:lvl w:ilvl="6" w:tplc="04070001" w:tentative="1">
+      <w:start w:val="1"/>
+      <w:numFmt w:val="bullet"/>
+      <w:lvlText w:val=""/>
+      <w:lvlJc w:val="left"/>
+      <w:pPr>
+        <w:ind w:left="5040" w:hanging="360"/>
+      </w:pPr>
+      <w:rPr>
+        <w:rFonts w:ascii="Symbol" w:hAnsi="Symbol" w:hint="default"/>
+      </w:rPr>
+    </w:lvl>
+    <w:lvl w:ilvl="7" w:tplc="04070003" w:tentative="1">
+      <w:start w:val="1"/>
+      <w:numFmt w:val="bullet"/>
+      <w:lvlText w:val="o"/>
+      <w:lvlJc w:val="left"/>
+      <w:pPr>
+        <w:ind w:left="5760" w:hanging="360"/>
+      </w:pPr>
+      <w:rPr>
+        <w:rFonts w:ascii="Courier New" w:hAnsi="Courier New" w:cs="Courier New" w:hint="default"/>
+      </w:rPr>
+    </w:lvl>
+    <w:lvl w:ilvl="8" w:tplc="04070005" w:tentative="1">
+      <w:start w:val="1"/>
+      <w:numFmt w:val="bullet"/>
+      <w:lvlText w:val=""/>
+      <w:lvlJc w:val="left"/>
+      <w:pPr>
+        <w:ind w:left="6480" w:hanging="360"/>
+      </w:pPr>
+      <w:rPr>
+        <w:rFonts w:ascii="Wingdings" w:hAnsi="Wingdings" w:hint="default"/>
+      </w:rPr>
+    </w:lvl>
+  </w:abstractNum>
+  <w:abstractNum w:abstractNumId="5">
     <w:nsid w:val="23580D6C"/>
     <w:multiLevelType w:val="hybridMultilevel"/>
     <w:tmpl w:val="9B2418DC"/>
@@ -1956,7 +2420,235 @@
       </w:rPr>
     </w:lvl>
   </w:abstractNum>
-  <w:abstractNum w:abstractNumId="3">
+  <w:abstractNum w:abstractNumId="6">
+    <w:nsid w:val="391E7B0F"/>
+    <w:multiLevelType w:val="hybridMultilevel"/>
+    <w:tmpl w:val="70DAE2CC"/>
+    <w:lvl w:ilvl="0" w:tplc="0407000D">
+      <w:start w:val="1"/>
+      <w:numFmt w:val="bullet"/>
+      <w:lvlText w:val=""/>
+      <w:lvlJc w:val="left"/>
+      <w:pPr>
+        <w:ind w:left="720" w:hanging="360"/>
+      </w:pPr>
+      <w:rPr>
+        <w:rFonts w:ascii="Wingdings" w:hAnsi="Wingdings" w:hint="default"/>
+      </w:rPr>
+    </w:lvl>
+    <w:lvl w:ilvl="1" w:tplc="40B85136">
+      <w:start w:val="1"/>
+      <w:numFmt w:val="bullet"/>
+      <w:lvlText w:val="o"/>
+      <w:lvlJc w:val="left"/>
+      <w:pPr>
+        <w:ind w:left="1440" w:hanging="360"/>
+      </w:pPr>
+      <w:rPr>
+        <w:rFonts w:ascii="Courier New" w:hAnsi="Courier New" w:cs="Courier New" w:hint="default"/>
+        <w:color w:val="000000" w:themeColor="text1"/>
+      </w:rPr>
+    </w:lvl>
+    <w:lvl w:ilvl="2" w:tplc="04070005">
+      <w:start w:val="1"/>
+      <w:numFmt w:val="bullet"/>
+      <w:lvlText w:val=""/>
+      <w:lvlJc w:val="left"/>
+      <w:pPr>
+        <w:ind w:left="2160" w:hanging="360"/>
+      </w:pPr>
+      <w:rPr>
+        <w:rFonts w:ascii="Wingdings" w:hAnsi="Wingdings" w:hint="default"/>
+      </w:rPr>
+    </w:lvl>
+    <w:lvl w:ilvl="3" w:tplc="04070001" w:tentative="1">
+      <w:start w:val="1"/>
+      <w:numFmt w:val="bullet"/>
+      <w:lvlText w:val=""/>
+      <w:lvlJc w:val="left"/>
+      <w:pPr>
+        <w:ind w:left="2880" w:hanging="360"/>
+      </w:pPr>
+      <w:rPr>
+        <w:rFonts w:ascii="Symbol" w:hAnsi="Symbol" w:hint="default"/>
+      </w:rPr>
+    </w:lvl>
+    <w:lvl w:ilvl="4" w:tplc="04070003" w:tentative="1">
+      <w:start w:val="1"/>
+      <w:numFmt w:val="bullet"/>
+      <w:lvlText w:val="o"/>
+      <w:lvlJc w:val="left"/>
+      <w:pPr>
+        <w:ind w:left="3600" w:hanging="360"/>
+      </w:pPr>
+      <w:rPr>
+        <w:rFonts w:ascii="Courier New" w:hAnsi="Courier New" w:cs="Courier New" w:hint="default"/>
+      </w:rPr>
+    </w:lvl>
+    <w:lvl w:ilvl="5" w:tplc="04070005" w:tentative="1">
+      <w:start w:val="1"/>
+      <w:numFmt w:val="bullet"/>
+      <w:lvlText w:val=""/>
+      <w:lvlJc w:val="left"/>
+      <w:pPr>
+        <w:ind w:left="4320" w:hanging="360"/>
+      </w:pPr>
+      <w:rPr>
+        <w:rFonts w:ascii="Wingdings" w:hAnsi="Wingdings" w:hint="default"/>
+      </w:rPr>
+    </w:lvl>
+    <w:lvl w:ilvl="6" w:tplc="04070001" w:tentative="1">
+      <w:start w:val="1"/>
+      <w:numFmt w:val="bullet"/>
+      <w:lvlText w:val=""/>
+      <w:lvlJc w:val="left"/>
+      <w:pPr>
+        <w:ind w:left="5040" w:hanging="360"/>
+      </w:pPr>
+      <w:rPr>
+        <w:rFonts w:ascii="Symbol" w:hAnsi="Symbol" w:hint="default"/>
+      </w:rPr>
+    </w:lvl>
+    <w:lvl w:ilvl="7" w:tplc="04070003" w:tentative="1">
+      <w:start w:val="1"/>
+      <w:numFmt w:val="bullet"/>
+      <w:lvlText w:val="o"/>
+      <w:lvlJc w:val="left"/>
+      <w:pPr>
+        <w:ind w:left="5760" w:hanging="360"/>
+      </w:pPr>
+      <w:rPr>
+        <w:rFonts w:ascii="Courier New" w:hAnsi="Courier New" w:cs="Courier New" w:hint="default"/>
+      </w:rPr>
+    </w:lvl>
+    <w:lvl w:ilvl="8" w:tplc="04070005" w:tentative="1">
+      <w:start w:val="1"/>
+      <w:numFmt w:val="bullet"/>
+      <w:lvlText w:val=""/>
+      <w:lvlJc w:val="left"/>
+      <w:pPr>
+        <w:ind w:left="6480" w:hanging="360"/>
+      </w:pPr>
+      <w:rPr>
+        <w:rFonts w:ascii="Wingdings" w:hAnsi="Wingdings" w:hint="default"/>
+      </w:rPr>
+    </w:lvl>
+  </w:abstractNum>
+  <w:abstractNum w:abstractNumId="7">
+    <w:nsid w:val="41CD1A14"/>
+    <w:multiLevelType w:val="hybridMultilevel"/>
+    <w:tmpl w:val="56E27E42"/>
+    <w:lvl w:ilvl="0" w:tplc="0407000D">
+      <w:start w:val="1"/>
+      <w:numFmt w:val="bullet"/>
+      <w:lvlText w:val=""/>
+      <w:lvlJc w:val="left"/>
+      <w:pPr>
+        <w:ind w:left="720" w:hanging="360"/>
+      </w:pPr>
+      <w:rPr>
+        <w:rFonts w:ascii="Wingdings" w:hAnsi="Wingdings" w:hint="default"/>
+      </w:rPr>
+    </w:lvl>
+    <w:lvl w:ilvl="1" w:tplc="40B85136">
+      <w:start w:val="1"/>
+      <w:numFmt w:val="bullet"/>
+      <w:lvlText w:val="o"/>
+      <w:lvlJc w:val="left"/>
+      <w:pPr>
+        <w:ind w:left="1440" w:hanging="360"/>
+      </w:pPr>
+      <w:rPr>
+        <w:rFonts w:ascii="Courier New" w:hAnsi="Courier New" w:cs="Courier New" w:hint="default"/>
+        <w:color w:val="000000" w:themeColor="text1"/>
+      </w:rPr>
+    </w:lvl>
+    <w:lvl w:ilvl="2" w:tplc="04070005">
+      <w:start w:val="1"/>
+      <w:numFmt w:val="bullet"/>
+      <w:lvlText w:val=""/>
+      <w:lvlJc w:val="left"/>
+      <w:pPr>
+        <w:ind w:left="2160" w:hanging="360"/>
+      </w:pPr>
+      <w:rPr>
+        <w:rFonts w:ascii="Wingdings" w:hAnsi="Wingdings" w:hint="default"/>
+      </w:rPr>
+    </w:lvl>
+    <w:lvl w:ilvl="3" w:tplc="04070001" w:tentative="1">
+      <w:start w:val="1"/>
+      <w:numFmt w:val="bullet"/>
+      <w:lvlText w:val=""/>
+      <w:lvlJc w:val="left"/>
+      <w:pPr>
+        <w:ind w:left="2880" w:hanging="360"/>
+      </w:pPr>
+      <w:rPr>
+        <w:rFonts w:ascii="Symbol" w:hAnsi="Symbol" w:hint="default"/>
+      </w:rPr>
+    </w:lvl>
+    <w:lvl w:ilvl="4" w:tplc="04070003" w:tentative="1">
+      <w:start w:val="1"/>
+      <w:numFmt w:val="bullet"/>
+      <w:lvlText w:val="o"/>
+      <w:lvlJc w:val="left"/>
+      <w:pPr>
+        <w:ind w:left="3600" w:hanging="360"/>
+      </w:pPr>
+      <w:rPr>
+        <w:rFonts w:ascii="Courier New" w:hAnsi="Courier New" w:cs="Courier New" w:hint="default"/>
+      </w:rPr>
+    </w:lvl>
+    <w:lvl w:ilvl="5" w:tplc="04070005" w:tentative="1">
+      <w:start w:val="1"/>
+      <w:numFmt w:val="bullet"/>
+      <w:lvlText w:val=""/>
+      <w:lvlJc w:val="left"/>
+      <w:pPr>
+        <w:ind w:left="4320" w:hanging="360"/>
+      </w:pPr>
+      <w:rPr>
+        <w:rFonts w:ascii="Wingdings" w:hAnsi="Wingdings" w:hint="default"/>
+      </w:rPr>
+    </w:lvl>
+    <w:lvl w:ilvl="6" w:tplc="04070001" w:tentative="1">
+      <w:start w:val="1"/>
+      <w:numFmt w:val="bullet"/>
+      <w:lvlText w:val=""/>
+      <w:lvlJc w:val="left"/>
+      <w:pPr>
+        <w:ind w:left="5040" w:hanging="360"/>
+      </w:pPr>
+      <w:rPr>
+        <w:rFonts w:ascii="Symbol" w:hAnsi="Symbol" w:hint="default"/>
+      </w:rPr>
+    </w:lvl>
+    <w:lvl w:ilvl="7" w:tplc="04070003" w:tentative="1">
+      <w:start w:val="1"/>
+      <w:numFmt w:val="bullet"/>
+      <w:lvlText w:val="o"/>
+      <w:lvlJc w:val="left"/>
+      <w:pPr>
+        <w:ind w:left="5760" w:hanging="360"/>
+      </w:pPr>
+      <w:rPr>
+        <w:rFonts w:ascii="Courier New" w:hAnsi="Courier New" w:cs="Courier New" w:hint="default"/>
+      </w:rPr>
+    </w:lvl>
+    <w:lvl w:ilvl="8" w:tplc="04070005" w:tentative="1">
+      <w:start w:val="1"/>
+      <w:numFmt w:val="bullet"/>
+      <w:lvlText w:val=""/>
+      <w:lvlJc w:val="left"/>
+      <w:pPr>
+        <w:ind w:left="6480" w:hanging="360"/>
+      </w:pPr>
+      <w:rPr>
+        <w:rFonts w:ascii="Wingdings" w:hAnsi="Wingdings" w:hint="default"/>
+      </w:rPr>
+    </w:lvl>
+  </w:abstractNum>
+  <w:abstractNum w:abstractNumId="8">
     <w:nsid w:val="42AB4A61"/>
     <w:multiLevelType w:val="hybridMultilevel"/>
     <w:tmpl w:val="3C8AD9DC"/>
@@ -2069,7 +2761,235 @@
       </w:rPr>
     </w:lvl>
   </w:abstractNum>
-  <w:abstractNum w:abstractNumId="4">
+  <w:abstractNum w:abstractNumId="9">
+    <w:nsid w:val="52C21BB2"/>
+    <w:multiLevelType w:val="hybridMultilevel"/>
+    <w:tmpl w:val="52D660EA"/>
+    <w:lvl w:ilvl="0" w:tplc="0407000D">
+      <w:start w:val="1"/>
+      <w:numFmt w:val="bullet"/>
+      <w:lvlText w:val=""/>
+      <w:lvlJc w:val="left"/>
+      <w:pPr>
+        <w:ind w:left="720" w:hanging="360"/>
+      </w:pPr>
+      <w:rPr>
+        <w:rFonts w:ascii="Wingdings" w:hAnsi="Wingdings" w:hint="default"/>
+      </w:rPr>
+    </w:lvl>
+    <w:lvl w:ilvl="1" w:tplc="40B85136">
+      <w:start w:val="1"/>
+      <w:numFmt w:val="bullet"/>
+      <w:lvlText w:val="o"/>
+      <w:lvlJc w:val="left"/>
+      <w:pPr>
+        <w:ind w:left="1440" w:hanging="360"/>
+      </w:pPr>
+      <w:rPr>
+        <w:rFonts w:ascii="Courier New" w:hAnsi="Courier New" w:cs="Courier New" w:hint="default"/>
+        <w:color w:val="000000" w:themeColor="text1"/>
+      </w:rPr>
+    </w:lvl>
+    <w:lvl w:ilvl="2" w:tplc="04070005">
+      <w:start w:val="1"/>
+      <w:numFmt w:val="bullet"/>
+      <w:lvlText w:val=""/>
+      <w:lvlJc w:val="left"/>
+      <w:pPr>
+        <w:ind w:left="2160" w:hanging="360"/>
+      </w:pPr>
+      <w:rPr>
+        <w:rFonts w:ascii="Wingdings" w:hAnsi="Wingdings" w:hint="default"/>
+      </w:rPr>
+    </w:lvl>
+    <w:lvl w:ilvl="3" w:tplc="04070001" w:tentative="1">
+      <w:start w:val="1"/>
+      <w:numFmt w:val="bullet"/>
+      <w:lvlText w:val=""/>
+      <w:lvlJc w:val="left"/>
+      <w:pPr>
+        <w:ind w:left="2880" w:hanging="360"/>
+      </w:pPr>
+      <w:rPr>
+        <w:rFonts w:ascii="Symbol" w:hAnsi="Symbol" w:hint="default"/>
+      </w:rPr>
+    </w:lvl>
+    <w:lvl w:ilvl="4" w:tplc="04070003" w:tentative="1">
+      <w:start w:val="1"/>
+      <w:numFmt w:val="bullet"/>
+      <w:lvlText w:val="o"/>
+      <w:lvlJc w:val="left"/>
+      <w:pPr>
+        <w:ind w:left="3600" w:hanging="360"/>
+      </w:pPr>
+      <w:rPr>
+        <w:rFonts w:ascii="Courier New" w:hAnsi="Courier New" w:cs="Courier New" w:hint="default"/>
+      </w:rPr>
+    </w:lvl>
+    <w:lvl w:ilvl="5" w:tplc="04070005" w:tentative="1">
+      <w:start w:val="1"/>
+      <w:numFmt w:val="bullet"/>
+      <w:lvlText w:val=""/>
+      <w:lvlJc w:val="left"/>
+      <w:pPr>
+        <w:ind w:left="4320" w:hanging="360"/>
+      </w:pPr>
+      <w:rPr>
+        <w:rFonts w:ascii="Wingdings" w:hAnsi="Wingdings" w:hint="default"/>
+      </w:rPr>
+    </w:lvl>
+    <w:lvl w:ilvl="6" w:tplc="04070001" w:tentative="1">
+      <w:start w:val="1"/>
+      <w:numFmt w:val="bullet"/>
+      <w:lvlText w:val=""/>
+      <w:lvlJc w:val="left"/>
+      <w:pPr>
+        <w:ind w:left="5040" w:hanging="360"/>
+      </w:pPr>
+      <w:rPr>
+        <w:rFonts w:ascii="Symbol" w:hAnsi="Symbol" w:hint="default"/>
+      </w:rPr>
+    </w:lvl>
+    <w:lvl w:ilvl="7" w:tplc="04070003" w:tentative="1">
+      <w:start w:val="1"/>
+      <w:numFmt w:val="bullet"/>
+      <w:lvlText w:val="o"/>
+      <w:lvlJc w:val="left"/>
+      <w:pPr>
+        <w:ind w:left="5760" w:hanging="360"/>
+      </w:pPr>
+      <w:rPr>
+        <w:rFonts w:ascii="Courier New" w:hAnsi="Courier New" w:cs="Courier New" w:hint="default"/>
+      </w:rPr>
+    </w:lvl>
+    <w:lvl w:ilvl="8" w:tplc="04070005" w:tentative="1">
+      <w:start w:val="1"/>
+      <w:numFmt w:val="bullet"/>
+      <w:lvlText w:val=""/>
+      <w:lvlJc w:val="left"/>
+      <w:pPr>
+        <w:ind w:left="6480" w:hanging="360"/>
+      </w:pPr>
+      <w:rPr>
+        <w:rFonts w:ascii="Wingdings" w:hAnsi="Wingdings" w:hint="default"/>
+      </w:rPr>
+    </w:lvl>
+  </w:abstractNum>
+  <w:abstractNum w:abstractNumId="10">
+    <w:nsid w:val="63771B26"/>
+    <w:multiLevelType w:val="hybridMultilevel"/>
+    <w:tmpl w:val="70EED846"/>
+    <w:lvl w:ilvl="0" w:tplc="0407000D">
+      <w:start w:val="1"/>
+      <w:numFmt w:val="bullet"/>
+      <w:lvlText w:val=""/>
+      <w:lvlJc w:val="left"/>
+      <w:pPr>
+        <w:ind w:left="720" w:hanging="360"/>
+      </w:pPr>
+      <w:rPr>
+        <w:rFonts w:ascii="Wingdings" w:hAnsi="Wingdings" w:hint="default"/>
+      </w:rPr>
+    </w:lvl>
+    <w:lvl w:ilvl="1" w:tplc="40B85136">
+      <w:start w:val="1"/>
+      <w:numFmt w:val="bullet"/>
+      <w:lvlText w:val="o"/>
+      <w:lvlJc w:val="left"/>
+      <w:pPr>
+        <w:ind w:left="1440" w:hanging="360"/>
+      </w:pPr>
+      <w:rPr>
+        <w:rFonts w:ascii="Courier New" w:hAnsi="Courier New" w:cs="Courier New" w:hint="default"/>
+        <w:color w:val="000000" w:themeColor="text1"/>
+      </w:rPr>
+    </w:lvl>
+    <w:lvl w:ilvl="2" w:tplc="04070005">
+      <w:start w:val="1"/>
+      <w:numFmt w:val="bullet"/>
+      <w:lvlText w:val=""/>
+      <w:lvlJc w:val="left"/>
+      <w:pPr>
+        <w:ind w:left="2160" w:hanging="360"/>
+      </w:pPr>
+      <w:rPr>
+        <w:rFonts w:ascii="Wingdings" w:hAnsi="Wingdings" w:hint="default"/>
+      </w:rPr>
+    </w:lvl>
+    <w:lvl w:ilvl="3" w:tplc="04070001" w:tentative="1">
+      <w:start w:val="1"/>
+      <w:numFmt w:val="bullet"/>
+      <w:lvlText w:val=""/>
+      <w:lvlJc w:val="left"/>
+      <w:pPr>
+        <w:ind w:left="2880" w:hanging="360"/>
+      </w:pPr>
+      <w:rPr>
+        <w:rFonts w:ascii="Symbol" w:hAnsi="Symbol" w:hint="default"/>
+      </w:rPr>
+    </w:lvl>
+    <w:lvl w:ilvl="4" w:tplc="04070003" w:tentative="1">
+      <w:start w:val="1"/>
+      <w:numFmt w:val="bullet"/>
+      <w:lvlText w:val="o"/>
+      <w:lvlJc w:val="left"/>
+      <w:pPr>
+        <w:ind w:left="3600" w:hanging="360"/>
+      </w:pPr>
+      <w:rPr>
+        <w:rFonts w:ascii="Courier New" w:hAnsi="Courier New" w:cs="Courier New" w:hint="default"/>
+      </w:rPr>
+    </w:lvl>
+    <w:lvl w:ilvl="5" w:tplc="04070005" w:tentative="1">
+      <w:start w:val="1"/>
+      <w:numFmt w:val="bullet"/>
+      <w:lvlText w:val=""/>
+      <w:lvlJc w:val="left"/>
+      <w:pPr>
+        <w:ind w:left="4320" w:hanging="360"/>
+      </w:pPr>
+      <w:rPr>
+        <w:rFonts w:ascii="Wingdings" w:hAnsi="Wingdings" w:hint="default"/>
+      </w:rPr>
+    </w:lvl>
+    <w:lvl w:ilvl="6" w:tplc="04070001" w:tentative="1">
+      <w:start w:val="1"/>
+      <w:numFmt w:val="bullet"/>
+      <w:lvlText w:val=""/>
+      <w:lvlJc w:val="left"/>
+      <w:pPr>
+        <w:ind w:left="5040" w:hanging="360"/>
+      </w:pPr>
+      <w:rPr>
+        <w:rFonts w:ascii="Symbol" w:hAnsi="Symbol" w:hint="default"/>
+      </w:rPr>
+    </w:lvl>
+    <w:lvl w:ilvl="7" w:tplc="04070003" w:tentative="1">
+      <w:start w:val="1"/>
+      <w:numFmt w:val="bullet"/>
+      <w:lvlText w:val="o"/>
+      <w:lvlJc w:val="left"/>
+      <w:pPr>
+        <w:ind w:left="5760" w:hanging="360"/>
+      </w:pPr>
+      <w:rPr>
+        <w:rFonts w:ascii="Courier New" w:hAnsi="Courier New" w:cs="Courier New" w:hint="default"/>
+      </w:rPr>
+    </w:lvl>
+    <w:lvl w:ilvl="8" w:tplc="04070005" w:tentative="1">
+      <w:start w:val="1"/>
+      <w:numFmt w:val="bullet"/>
+      <w:lvlText w:val=""/>
+      <w:lvlJc w:val="left"/>
+      <w:pPr>
+        <w:ind w:left="6480" w:hanging="360"/>
+      </w:pPr>
+      <w:rPr>
+        <w:rFonts w:ascii="Wingdings" w:hAnsi="Wingdings" w:hint="default"/>
+      </w:rPr>
+    </w:lvl>
+  </w:abstractNum>
+  <w:abstractNum w:abstractNumId="11">
     <w:nsid w:val="666D349C"/>
     <w:multiLevelType w:val="hybridMultilevel"/>
     <w:tmpl w:val="FAD8D03A"/>
@@ -2183,19 +3103,40 @@
     </w:lvl>
   </w:abstractNum>
   <w:num w:numId="1">
-    <w:abstractNumId w:val="4"/>
+    <w:abstractNumId w:val="11"/>
   </w:num>
   <w:num w:numId="2">
     <w:abstractNumId w:val="0"/>
   </w:num>
   <w:num w:numId="3">
+    <w:abstractNumId w:val="8"/>
+  </w:num>
+  <w:num w:numId="4">
     <w:abstractNumId w:val="3"/>
   </w:num>
-  <w:num w:numId="4">
+  <w:num w:numId="5">
+    <w:abstractNumId w:val="5"/>
+  </w:num>
+  <w:num w:numId="6">
+    <w:abstractNumId w:val="7"/>
+  </w:num>
+  <w:num w:numId="7">
+    <w:abstractNumId w:val="2"/>
+  </w:num>
+  <w:num w:numId="8">
+    <w:abstractNumId w:val="6"/>
+  </w:num>
+  <w:num w:numId="9">
+    <w:abstractNumId w:val="10"/>
+  </w:num>
+  <w:num w:numId="10">
+    <w:abstractNumId w:val="9"/>
+  </w:num>
+  <w:num w:numId="11">
+    <w:abstractNumId w:val="4"/>
+  </w:num>
+  <w:num w:numId="12">
     <w:abstractNumId w:val="1"/>
-  </w:num>
-  <w:num w:numId="5">
-    <w:abstractNumId w:val="2"/>
   </w:num>
 </w:numbering>
 </file>

</xml_diff>

<commit_message>
#6 Detailplan auf neusten Stand gebracht
</commit_message>
<xml_diff>
--- a/Basisverzeichnis/trunk/10_Projektmanagement/02_Planungsunterlagen/Detailplanung_Iteration_2.docx
+++ b/Basisverzeichnis/trunk/10_Projektmanagement/02_Planungsunterlagen/Detailplanung_Iteration_2.docx
@@ -7,7 +7,12 @@
         <w:pStyle w:val="berschrift1"/>
       </w:pPr>
       <w:r>
-        <w:t>Detailplanung</w:t>
+        <w:t>D</w:t>
+      </w:r>
+      <w:bookmarkStart w:id="0" w:name="_GoBack"/>
+      <w:bookmarkEnd w:id="0"/>
+      <w:r>
+        <w:t>etailplanung</w:t>
       </w:r>
       <w:r>
         <w:t xml:space="preserve"> Iteration 2</w:t>
@@ -590,8 +595,6 @@
         </w:rPr>
         <w:t xml:space="preserve"> bis 2.6</w:t>
       </w:r>
-      <w:bookmarkStart w:id="0" w:name="_GoBack"/>
-      <w:bookmarkEnd w:id="0"/>
       <w:r>
         <w:rPr>
           <w:b/>

</xml_diff>